<commit_message>
mod (Point) : ajout de operator+
</commit_message>
<xml_diff>
--- a/mod.docx
+++ b/mod.docx
@@ -148,7 +148,6 @@
                 <w:rFonts w:ascii="Times New Roman" w:hAnsi="Times New Roman" w:cs="Times New Roman"/>
                 <w:sz w:val="36"/>
                 <w:szCs w:val="36"/>
-                <w:lang w:val="fr-FR"/>
               </w:rPr>
             </w:pPr>
             <w:r>
@@ -156,7 +155,6 @@
                 <w:rFonts w:ascii="Times New Roman" w:hAnsi="Times New Roman" w:cs="Times New Roman"/>
                 <w:sz w:val="36"/>
                 <w:szCs w:val="36"/>
-                <w:lang w:val="fr-FR"/>
               </w:rPr>
               <w:t>&lt;&lt;create&gt;&gt;+Point(double,double)</w:t>
             </w:r>
@@ -169,7 +167,6 @@
                 <w:rFonts w:ascii="Times New Roman" w:hAnsi="Times New Roman" w:cs="Times New Roman"/>
                 <w:sz w:val="36"/>
                 <w:szCs w:val="36"/>
-                <w:lang w:val="fr-FR"/>
               </w:rPr>
             </w:pPr>
             <w:r>
@@ -177,7 +174,6 @@
                 <w:rFonts w:ascii="Times New Roman" w:hAnsi="Times New Roman" w:cs="Times New Roman"/>
                 <w:sz w:val="36"/>
                 <w:szCs w:val="36"/>
-                <w:lang w:val="fr-FR"/>
               </w:rPr>
               <w:t>+Mov(double,double) : void</w:t>
             </w:r>
@@ -190,7 +186,6 @@
                 <w:rFonts w:ascii="Times New Roman" w:hAnsi="Times New Roman" w:cs="Times New Roman"/>
                 <w:sz w:val="36"/>
                 <w:szCs w:val="36"/>
-                <w:lang w:val="fr-FR"/>
               </w:rPr>
             </w:pPr>
             <w:r>
@@ -198,7 +193,6 @@
                 <w:rFonts w:ascii="Times New Roman" w:hAnsi="Times New Roman" w:cs="Times New Roman"/>
                 <w:sz w:val="36"/>
                 <w:szCs w:val="36"/>
-                <w:lang w:val="fr-FR"/>
               </w:rPr>
               <w:t>+Distancer(Point) : double</w:t>
             </w:r>
@@ -211,7 +205,6 @@
                 <w:rFonts w:ascii="Times New Roman" w:hAnsi="Times New Roman" w:cs="Times New Roman"/>
                 <w:sz w:val="36"/>
                 <w:szCs w:val="36"/>
-                <w:lang w:val="fr-FR"/>
               </w:rPr>
             </w:pPr>
             <w:r>
@@ -219,7 +212,6 @@
                 <w:rFonts w:ascii="Times New Roman" w:hAnsi="Times New Roman" w:cs="Times New Roman"/>
                 <w:sz w:val="36"/>
                 <w:szCs w:val="36"/>
-                <w:lang w:val="fr-FR"/>
               </w:rPr>
               <w:t>+Add (Point) : void</w:t>
             </w:r>
@@ -232,7 +224,6 @@
                 <w:rFonts w:ascii="Times New Roman" w:hAnsi="Times New Roman" w:cs="Times New Roman"/>
                 <w:sz w:val="36"/>
                 <w:szCs w:val="36"/>
-                <w:lang w:val="fr-FR"/>
               </w:rPr>
             </w:pPr>
             <w:r>
@@ -240,7 +231,27 @@
                 <w:rFonts w:ascii="Times New Roman" w:hAnsi="Times New Roman" w:cs="Times New Roman"/>
                 <w:sz w:val="36"/>
                 <w:szCs w:val="36"/>
-                <w:lang w:val="fr-FR"/>
+              </w:rPr>
+              <w:t>+operator+ (Point) : Point</w:t>
+            </w:r>
+            <w:bookmarkStart w:id="0" w:name="_GoBack"/>
+            <w:bookmarkEnd w:id="0"/>
+          </w:p>
+          <w:p>
+            <w:pPr>
+              <w:pStyle w:val="Paragraphedeliste"/>
+              <w:ind w:left="0"/>
+              <w:rPr>
+                <w:rFonts w:ascii="Times New Roman" w:hAnsi="Times New Roman" w:cs="Times New Roman"/>
+                <w:sz w:val="36"/>
+                <w:szCs w:val="36"/>
+              </w:rPr>
+            </w:pPr>
+            <w:r>
+              <w:rPr>
+                <w:rFonts w:ascii="Times New Roman" w:hAnsi="Times New Roman" w:cs="Times New Roman"/>
+                <w:sz w:val="36"/>
+                <w:szCs w:val="36"/>
               </w:rPr>
               <w:t>+Affichage() : void</w:t>
             </w:r>
@@ -253,7 +264,6 @@
                 <w:rFonts w:ascii="Times New Roman" w:hAnsi="Times New Roman" w:cs="Times New Roman"/>
                 <w:sz w:val="36"/>
                 <w:szCs w:val="36"/>
-                <w:lang w:val="fr-FR"/>
               </w:rPr>
             </w:pPr>
             <w:r>
@@ -261,7 +271,6 @@
                 <w:rFonts w:ascii="Times New Roman" w:hAnsi="Times New Roman" w:cs="Times New Roman"/>
                 <w:sz w:val="36"/>
                 <w:szCs w:val="36"/>
-                <w:lang w:val="fr-FR"/>
               </w:rPr>
               <w:t>+GetX() : double</w:t>
             </w:r>
@@ -274,7 +283,6 @@
                 <w:rFonts w:ascii="Times New Roman" w:hAnsi="Times New Roman" w:cs="Times New Roman"/>
                 <w:sz w:val="36"/>
                 <w:szCs w:val="36"/>
-                <w:lang w:val="fr-FR"/>
               </w:rPr>
             </w:pPr>
             <w:r>
@@ -282,7 +290,6 @@
                 <w:rFonts w:ascii="Times New Roman" w:hAnsi="Times New Roman" w:cs="Times New Roman"/>
                 <w:sz w:val="36"/>
                 <w:szCs w:val="36"/>
-                <w:lang w:val="fr-FR"/>
               </w:rPr>
               <w:t>+GetY() : double</w:t>
             </w:r>
@@ -295,7 +302,6 @@
                 <w:rFonts w:ascii="Times New Roman" w:hAnsi="Times New Roman" w:cs="Times New Roman"/>
                 <w:sz w:val="36"/>
                 <w:szCs w:val="36"/>
-                <w:lang w:val="fr-FR"/>
               </w:rPr>
             </w:pPr>
             <w:r>
@@ -303,7 +309,6 @@
                 <w:rFonts w:ascii="Times New Roman" w:hAnsi="Times New Roman" w:cs="Times New Roman"/>
                 <w:sz w:val="36"/>
                 <w:szCs w:val="36"/>
-                <w:lang w:val="fr-FR"/>
               </w:rPr>
               <w:t>+SetX(double) : void</w:t>
             </w:r>
@@ -353,8 +358,6 @@
           <w:lang w:val="fr-FR"/>
         </w:rPr>
       </w:pPr>
-      <w:bookmarkStart w:id="0" w:name="_GoBack"/>
-      <w:bookmarkEnd w:id="0"/>
     </w:p>
     <w:sectPr>
       <w:pgSz w:w="12240" w:h="15840"/>

</xml_diff>

<commit_message>
mod (Point) : ajout de operator-
</commit_message>
<xml_diff>
--- a/mod.docx
+++ b/mod.docx
@@ -156,7 +156,27 @@
                 <w:sz w:val="36"/>
                 <w:szCs w:val="36"/>
               </w:rPr>
-              <w:t>&lt;&lt;create&gt;&gt;+Point(double,double)</w:t>
+              <w:t>&lt;&lt;create&gt;&gt;+Point(</w:t>
+            </w:r>
+            <w:proofErr w:type="spellStart"/>
+            <w:proofErr w:type="gramStart"/>
+            <w:r>
+              <w:rPr>
+                <w:rFonts w:ascii="Times New Roman" w:hAnsi="Times New Roman" w:cs="Times New Roman"/>
+                <w:sz w:val="36"/>
+                <w:szCs w:val="36"/>
+              </w:rPr>
+              <w:t>double,double</w:t>
+            </w:r>
+            <w:proofErr w:type="spellEnd"/>
+            <w:proofErr w:type="gramEnd"/>
+            <w:r>
+              <w:rPr>
+                <w:rFonts w:ascii="Times New Roman" w:hAnsi="Times New Roman" w:cs="Times New Roman"/>
+                <w:sz w:val="36"/>
+                <w:szCs w:val="36"/>
+              </w:rPr>
+              <w:t>)</w:t>
             </w:r>
           </w:p>
           <w:p>
@@ -175,7 +195,45 @@
                 <w:sz w:val="36"/>
                 <w:szCs w:val="36"/>
               </w:rPr>
-              <w:t>+Mov(double,double) : void</w:t>
+              <w:t>+</w:t>
+            </w:r>
+            <w:proofErr w:type="spellStart"/>
+            <w:r>
+              <w:rPr>
+                <w:rFonts w:ascii="Times New Roman" w:hAnsi="Times New Roman" w:cs="Times New Roman"/>
+                <w:sz w:val="36"/>
+                <w:szCs w:val="36"/>
+              </w:rPr>
+              <w:t>Mov</w:t>
+            </w:r>
+            <w:proofErr w:type="spellEnd"/>
+            <w:r>
+              <w:rPr>
+                <w:rFonts w:ascii="Times New Roman" w:hAnsi="Times New Roman" w:cs="Times New Roman"/>
+                <w:sz w:val="36"/>
+                <w:szCs w:val="36"/>
+              </w:rPr>
+              <w:t>(</w:t>
+            </w:r>
+            <w:proofErr w:type="spellStart"/>
+            <w:proofErr w:type="gramStart"/>
+            <w:r>
+              <w:rPr>
+                <w:rFonts w:ascii="Times New Roman" w:hAnsi="Times New Roman" w:cs="Times New Roman"/>
+                <w:sz w:val="36"/>
+                <w:szCs w:val="36"/>
+              </w:rPr>
+              <w:t>double,double</w:t>
+            </w:r>
+            <w:proofErr w:type="spellEnd"/>
+            <w:proofErr w:type="gramEnd"/>
+            <w:r>
+              <w:rPr>
+                <w:rFonts w:ascii="Times New Roman" w:hAnsi="Times New Roman" w:cs="Times New Roman"/>
+                <w:sz w:val="36"/>
+                <w:szCs w:val="36"/>
+              </w:rPr>
+              <w:t>) : void</w:t>
             </w:r>
           </w:p>
           <w:p>
@@ -194,7 +252,43 @@
                 <w:sz w:val="36"/>
                 <w:szCs w:val="36"/>
               </w:rPr>
-              <w:t>+Distancer(Point) : double</w:t>
+              <w:t>+</w:t>
+            </w:r>
+            <w:proofErr w:type="spellStart"/>
+            <w:r>
+              <w:rPr>
+                <w:rFonts w:ascii="Times New Roman" w:hAnsi="Times New Roman" w:cs="Times New Roman"/>
+                <w:sz w:val="36"/>
+                <w:szCs w:val="36"/>
+              </w:rPr>
+              <w:t>Distancer</w:t>
+            </w:r>
+            <w:proofErr w:type="spellEnd"/>
+            <w:r>
+              <w:rPr>
+                <w:rFonts w:ascii="Times New Roman" w:hAnsi="Times New Roman" w:cs="Times New Roman"/>
+                <w:sz w:val="36"/>
+                <w:szCs w:val="36"/>
+              </w:rPr>
+              <w:t>(Point</w:t>
+            </w:r>
+            <w:proofErr w:type="gramStart"/>
+            <w:r>
+              <w:rPr>
+                <w:rFonts w:ascii="Times New Roman" w:hAnsi="Times New Roman" w:cs="Times New Roman"/>
+                <w:sz w:val="36"/>
+                <w:szCs w:val="36"/>
+              </w:rPr>
+              <w:t>) :</w:t>
+            </w:r>
+            <w:proofErr w:type="gramEnd"/>
+            <w:r>
+              <w:rPr>
+                <w:rFonts w:ascii="Times New Roman" w:hAnsi="Times New Roman" w:cs="Times New Roman"/>
+                <w:sz w:val="36"/>
+                <w:szCs w:val="36"/>
+              </w:rPr>
+              <w:t xml:space="preserve"> double</w:t>
             </w:r>
           </w:p>
           <w:p>
@@ -213,7 +307,25 @@
                 <w:sz w:val="36"/>
                 <w:szCs w:val="36"/>
               </w:rPr>
-              <w:t>+Add (Point) : void</w:t>
+              <w:t>+Add (Point</w:t>
+            </w:r>
+            <w:proofErr w:type="gramStart"/>
+            <w:r>
+              <w:rPr>
+                <w:rFonts w:ascii="Times New Roman" w:hAnsi="Times New Roman" w:cs="Times New Roman"/>
+                <w:sz w:val="36"/>
+                <w:szCs w:val="36"/>
+              </w:rPr>
+              <w:t>) :</w:t>
+            </w:r>
+            <w:proofErr w:type="gramEnd"/>
+            <w:r>
+              <w:rPr>
+                <w:rFonts w:ascii="Times New Roman" w:hAnsi="Times New Roman" w:cs="Times New Roman"/>
+                <w:sz w:val="36"/>
+                <w:szCs w:val="36"/>
+              </w:rPr>
+              <w:t xml:space="preserve"> void</w:t>
             </w:r>
           </w:p>
           <w:p>
@@ -232,7 +344,44 @@
                 <w:sz w:val="36"/>
                 <w:szCs w:val="36"/>
               </w:rPr>
-              <w:t>+operator+ (Point) : Point</w:t>
+              <w:t>+operator+ (Point</w:t>
+            </w:r>
+            <w:proofErr w:type="gramStart"/>
+            <w:r>
+              <w:rPr>
+                <w:rFonts w:ascii="Times New Roman" w:hAnsi="Times New Roman" w:cs="Times New Roman"/>
+                <w:sz w:val="36"/>
+                <w:szCs w:val="36"/>
+              </w:rPr>
+              <w:t>) :</w:t>
+            </w:r>
+            <w:proofErr w:type="gramEnd"/>
+            <w:r>
+              <w:rPr>
+                <w:rFonts w:ascii="Times New Roman" w:hAnsi="Times New Roman" w:cs="Times New Roman"/>
+                <w:sz w:val="36"/>
+                <w:szCs w:val="36"/>
+              </w:rPr>
+              <w:t xml:space="preserve"> Point</w:t>
+            </w:r>
+          </w:p>
+          <w:p>
+            <w:pPr>
+              <w:pStyle w:val="Paragraphedeliste"/>
+              <w:ind w:left="0"/>
+              <w:rPr>
+                <w:rFonts w:ascii="Times New Roman" w:hAnsi="Times New Roman" w:cs="Times New Roman"/>
+                <w:sz w:val="36"/>
+                <w:szCs w:val="36"/>
+              </w:rPr>
+            </w:pPr>
+            <w:r>
+              <w:rPr>
+                <w:rFonts w:ascii="Times New Roman" w:hAnsi="Times New Roman" w:cs="Times New Roman"/>
+                <w:sz w:val="36"/>
+                <w:szCs w:val="36"/>
+              </w:rPr>
+              <w:t>-operator- (Point) : Point</w:t>
             </w:r>
             <w:bookmarkStart w:id="0" w:name="_GoBack"/>
             <w:bookmarkEnd w:id="0"/>
@@ -253,7 +402,35 @@
                 <w:sz w:val="36"/>
                 <w:szCs w:val="36"/>
               </w:rPr>
-              <w:t>+Affichage() : void</w:t>
+              <w:t>+</w:t>
+            </w:r>
+            <w:proofErr w:type="spellStart"/>
+            <w:proofErr w:type="gramStart"/>
+            <w:r>
+              <w:rPr>
+                <w:rFonts w:ascii="Times New Roman" w:hAnsi="Times New Roman" w:cs="Times New Roman"/>
+                <w:sz w:val="36"/>
+                <w:szCs w:val="36"/>
+              </w:rPr>
+              <w:t>Affichage</w:t>
+            </w:r>
+            <w:proofErr w:type="spellEnd"/>
+            <w:r>
+              <w:rPr>
+                <w:rFonts w:ascii="Times New Roman" w:hAnsi="Times New Roman" w:cs="Times New Roman"/>
+                <w:sz w:val="36"/>
+                <w:szCs w:val="36"/>
+              </w:rPr>
+              <w:t>(</w:t>
+            </w:r>
+            <w:proofErr w:type="gramEnd"/>
+            <w:r>
+              <w:rPr>
+                <w:rFonts w:ascii="Times New Roman" w:hAnsi="Times New Roman" w:cs="Times New Roman"/>
+                <w:sz w:val="36"/>
+                <w:szCs w:val="36"/>
+              </w:rPr>
+              <w:t>) : void</w:t>
             </w:r>
           </w:p>
           <w:p>
@@ -272,7 +449,35 @@
                 <w:sz w:val="36"/>
                 <w:szCs w:val="36"/>
               </w:rPr>
-              <w:t>+GetX() : double</w:t>
+              <w:t>+</w:t>
+            </w:r>
+            <w:proofErr w:type="spellStart"/>
+            <w:proofErr w:type="gramStart"/>
+            <w:r>
+              <w:rPr>
+                <w:rFonts w:ascii="Times New Roman" w:hAnsi="Times New Roman" w:cs="Times New Roman"/>
+                <w:sz w:val="36"/>
+                <w:szCs w:val="36"/>
+              </w:rPr>
+              <w:t>GetX</w:t>
+            </w:r>
+            <w:proofErr w:type="spellEnd"/>
+            <w:r>
+              <w:rPr>
+                <w:rFonts w:ascii="Times New Roman" w:hAnsi="Times New Roman" w:cs="Times New Roman"/>
+                <w:sz w:val="36"/>
+                <w:szCs w:val="36"/>
+              </w:rPr>
+              <w:t>(</w:t>
+            </w:r>
+            <w:proofErr w:type="gramEnd"/>
+            <w:r>
+              <w:rPr>
+                <w:rFonts w:ascii="Times New Roman" w:hAnsi="Times New Roman" w:cs="Times New Roman"/>
+                <w:sz w:val="36"/>
+                <w:szCs w:val="36"/>
+              </w:rPr>
+              <w:t>) : double</w:t>
             </w:r>
           </w:p>
           <w:p>
@@ -291,7 +496,35 @@
                 <w:sz w:val="36"/>
                 <w:szCs w:val="36"/>
               </w:rPr>
-              <w:t>+GetY() : double</w:t>
+              <w:t>+</w:t>
+            </w:r>
+            <w:proofErr w:type="spellStart"/>
+            <w:proofErr w:type="gramStart"/>
+            <w:r>
+              <w:rPr>
+                <w:rFonts w:ascii="Times New Roman" w:hAnsi="Times New Roman" w:cs="Times New Roman"/>
+                <w:sz w:val="36"/>
+                <w:szCs w:val="36"/>
+              </w:rPr>
+              <w:t>GetY</w:t>
+            </w:r>
+            <w:proofErr w:type="spellEnd"/>
+            <w:r>
+              <w:rPr>
+                <w:rFonts w:ascii="Times New Roman" w:hAnsi="Times New Roman" w:cs="Times New Roman"/>
+                <w:sz w:val="36"/>
+                <w:szCs w:val="36"/>
+              </w:rPr>
+              <w:t>(</w:t>
+            </w:r>
+            <w:proofErr w:type="gramEnd"/>
+            <w:r>
+              <w:rPr>
+                <w:rFonts w:ascii="Times New Roman" w:hAnsi="Times New Roman" w:cs="Times New Roman"/>
+                <w:sz w:val="36"/>
+                <w:szCs w:val="36"/>
+              </w:rPr>
+              <w:t>) : double</w:t>
             </w:r>
           </w:p>
           <w:p>
@@ -310,7 +543,43 @@
                 <w:sz w:val="36"/>
                 <w:szCs w:val="36"/>
               </w:rPr>
-              <w:t>+SetX(double) : void</w:t>
+              <w:t>+</w:t>
+            </w:r>
+            <w:proofErr w:type="spellStart"/>
+            <w:r>
+              <w:rPr>
+                <w:rFonts w:ascii="Times New Roman" w:hAnsi="Times New Roman" w:cs="Times New Roman"/>
+                <w:sz w:val="36"/>
+                <w:szCs w:val="36"/>
+              </w:rPr>
+              <w:t>SetX</w:t>
+            </w:r>
+            <w:proofErr w:type="spellEnd"/>
+            <w:r>
+              <w:rPr>
+                <w:rFonts w:ascii="Times New Roman" w:hAnsi="Times New Roman" w:cs="Times New Roman"/>
+                <w:sz w:val="36"/>
+                <w:szCs w:val="36"/>
+              </w:rPr>
+              <w:t>(double</w:t>
+            </w:r>
+            <w:proofErr w:type="gramStart"/>
+            <w:r>
+              <w:rPr>
+                <w:rFonts w:ascii="Times New Roman" w:hAnsi="Times New Roman" w:cs="Times New Roman"/>
+                <w:sz w:val="36"/>
+                <w:szCs w:val="36"/>
+              </w:rPr>
+              <w:t>) :</w:t>
+            </w:r>
+            <w:proofErr w:type="gramEnd"/>
+            <w:r>
+              <w:rPr>
+                <w:rFonts w:ascii="Times New Roman" w:hAnsi="Times New Roman" w:cs="Times New Roman"/>
+                <w:sz w:val="36"/>
+                <w:szCs w:val="36"/>
+              </w:rPr>
+              <w:t xml:space="preserve"> void</w:t>
             </w:r>
           </w:p>
           <w:p>
@@ -321,7 +590,6 @@
                 <w:rFonts w:ascii="Times New Roman" w:hAnsi="Times New Roman" w:cs="Times New Roman"/>
                 <w:sz w:val="36"/>
                 <w:szCs w:val="36"/>
-                <w:lang w:val="fr-FR"/>
               </w:rPr>
             </w:pPr>
             <w:r>
@@ -329,9 +597,26 @@
                 <w:rFonts w:ascii="Times New Roman" w:hAnsi="Times New Roman" w:cs="Times New Roman"/>
                 <w:sz w:val="36"/>
                 <w:szCs w:val="36"/>
-                <w:lang w:val="fr-FR"/>
-              </w:rPr>
-              <w:t>+SetY(double) : void</w:t>
+              </w:rPr>
+              <w:t>+</w:t>
+            </w:r>
+            <w:proofErr w:type="spellStart"/>
+            <w:r>
+              <w:rPr>
+                <w:rFonts w:ascii="Times New Roman" w:hAnsi="Times New Roman" w:cs="Times New Roman"/>
+                <w:sz w:val="36"/>
+                <w:szCs w:val="36"/>
+              </w:rPr>
+              <w:t>SetY</w:t>
+            </w:r>
+            <w:proofErr w:type="spellEnd"/>
+            <w:r>
+              <w:rPr>
+                <w:rFonts w:ascii="Times New Roman" w:hAnsi="Times New Roman" w:cs="Times New Roman"/>
+                <w:sz w:val="36"/>
+                <w:szCs w:val="36"/>
+              </w:rPr>
+              <w:t>(double) : void</w:t>
             </w:r>
           </w:p>
         </w:tc>
@@ -344,7 +629,6 @@
           <w:rFonts w:ascii="Times New Roman" w:hAnsi="Times New Roman" w:cs="Times New Roman"/>
           <w:sz w:val="36"/>
           <w:szCs w:val="36"/>
-          <w:lang w:val="fr-FR"/>
         </w:rPr>
       </w:pPr>
     </w:p>
@@ -355,7 +639,6 @@
           <w:rFonts w:ascii="Times New Roman" w:hAnsi="Times New Roman" w:cs="Times New Roman"/>
           <w:sz w:val="36"/>
           <w:szCs w:val="36"/>
-          <w:lang w:val="fr-FR"/>
         </w:rPr>
       </w:pPr>
     </w:p>

</xml_diff>

<commit_message>
mod (Point) : ajout de operator*
</commit_message>
<xml_diff>
--- a/mod.docx
+++ b/mod.docx
@@ -156,27 +156,83 @@
                 <w:sz w:val="36"/>
                 <w:szCs w:val="36"/>
               </w:rPr>
-              <w:t>&lt;&lt;create&gt;&gt;+Point(</w:t>
-            </w:r>
-            <w:proofErr w:type="spellStart"/>
-            <w:proofErr w:type="gramStart"/>
-            <w:r>
-              <w:rPr>
-                <w:rFonts w:ascii="Times New Roman" w:hAnsi="Times New Roman" w:cs="Times New Roman"/>
-                <w:sz w:val="36"/>
-                <w:szCs w:val="36"/>
-              </w:rPr>
-              <w:t>double,double</w:t>
-            </w:r>
-            <w:proofErr w:type="spellEnd"/>
-            <w:proofErr w:type="gramEnd"/>
-            <w:r>
-              <w:rPr>
-                <w:rFonts w:ascii="Times New Roman" w:hAnsi="Times New Roman" w:cs="Times New Roman"/>
-                <w:sz w:val="36"/>
-                <w:szCs w:val="36"/>
-              </w:rPr>
-              <w:t>)</w:t>
+              <w:t>&lt;&lt;create&gt;&gt;+Point(double,double)</w:t>
+            </w:r>
+          </w:p>
+          <w:p>
+            <w:pPr>
+              <w:pStyle w:val="Paragraphedeliste"/>
+              <w:ind w:left="0"/>
+              <w:rPr>
+                <w:rFonts w:ascii="Times New Roman" w:hAnsi="Times New Roman" w:cs="Times New Roman"/>
+                <w:sz w:val="36"/>
+                <w:szCs w:val="36"/>
+              </w:rPr>
+            </w:pPr>
+            <w:r>
+              <w:rPr>
+                <w:rFonts w:ascii="Times New Roman" w:hAnsi="Times New Roman" w:cs="Times New Roman"/>
+                <w:sz w:val="36"/>
+                <w:szCs w:val="36"/>
+              </w:rPr>
+              <w:t>+Mov(double,double) : void</w:t>
+            </w:r>
+          </w:p>
+          <w:p>
+            <w:pPr>
+              <w:pStyle w:val="Paragraphedeliste"/>
+              <w:ind w:left="0"/>
+              <w:rPr>
+                <w:rFonts w:ascii="Times New Roman" w:hAnsi="Times New Roman" w:cs="Times New Roman"/>
+                <w:sz w:val="36"/>
+                <w:szCs w:val="36"/>
+              </w:rPr>
+            </w:pPr>
+            <w:r>
+              <w:rPr>
+                <w:rFonts w:ascii="Times New Roman" w:hAnsi="Times New Roman" w:cs="Times New Roman"/>
+                <w:sz w:val="36"/>
+                <w:szCs w:val="36"/>
+              </w:rPr>
+              <w:t>+Distancer(Point) : double</w:t>
+            </w:r>
+          </w:p>
+          <w:p>
+            <w:pPr>
+              <w:pStyle w:val="Paragraphedeliste"/>
+              <w:ind w:left="0"/>
+              <w:rPr>
+                <w:rFonts w:ascii="Times New Roman" w:hAnsi="Times New Roman" w:cs="Times New Roman"/>
+                <w:sz w:val="36"/>
+                <w:szCs w:val="36"/>
+              </w:rPr>
+            </w:pPr>
+            <w:r>
+              <w:rPr>
+                <w:rFonts w:ascii="Times New Roman" w:hAnsi="Times New Roman" w:cs="Times New Roman"/>
+                <w:sz w:val="36"/>
+                <w:szCs w:val="36"/>
+              </w:rPr>
+              <w:t>+Add (Point) : void</w:t>
+            </w:r>
+          </w:p>
+          <w:p>
+            <w:pPr>
+              <w:pStyle w:val="Paragraphedeliste"/>
+              <w:ind w:left="0"/>
+              <w:rPr>
+                <w:rFonts w:ascii="Times New Roman" w:hAnsi="Times New Roman" w:cs="Times New Roman"/>
+                <w:sz w:val="36"/>
+                <w:szCs w:val="36"/>
+              </w:rPr>
+            </w:pPr>
+            <w:r>
+              <w:rPr>
+                <w:rFonts w:ascii="Times New Roman" w:hAnsi="Times New Roman" w:cs="Times New Roman"/>
+                <w:sz w:val="36"/>
+                <w:szCs w:val="36"/>
+              </w:rPr>
+              <w:t>+operator+ (Point) : Point</w:t>
             </w:r>
           </w:p>
           <w:p>
@@ -197,191 +253,32 @@
               </w:rPr>
               <w:t>+</w:t>
             </w:r>
-            <w:proofErr w:type="spellStart"/>
-            <w:r>
-              <w:rPr>
-                <w:rFonts w:ascii="Times New Roman" w:hAnsi="Times New Roman" w:cs="Times New Roman"/>
-                <w:sz w:val="36"/>
-                <w:szCs w:val="36"/>
-              </w:rPr>
-              <w:t>Mov</w:t>
-            </w:r>
-            <w:proofErr w:type="spellEnd"/>
-            <w:r>
-              <w:rPr>
-                <w:rFonts w:ascii="Times New Roman" w:hAnsi="Times New Roman" w:cs="Times New Roman"/>
-                <w:sz w:val="36"/>
-                <w:szCs w:val="36"/>
-              </w:rPr>
-              <w:t>(</w:t>
-            </w:r>
-            <w:proofErr w:type="spellStart"/>
-            <w:proofErr w:type="gramStart"/>
-            <w:r>
-              <w:rPr>
-                <w:rFonts w:ascii="Times New Roman" w:hAnsi="Times New Roman" w:cs="Times New Roman"/>
-                <w:sz w:val="36"/>
-                <w:szCs w:val="36"/>
-              </w:rPr>
-              <w:t>double,double</w:t>
-            </w:r>
-            <w:proofErr w:type="spellEnd"/>
-            <w:proofErr w:type="gramEnd"/>
-            <w:r>
-              <w:rPr>
-                <w:rFonts w:ascii="Times New Roman" w:hAnsi="Times New Roman" w:cs="Times New Roman"/>
-                <w:sz w:val="36"/>
-                <w:szCs w:val="36"/>
-              </w:rPr>
-              <w:t>) : void</w:t>
-            </w:r>
-          </w:p>
-          <w:p>
-            <w:pPr>
-              <w:pStyle w:val="Paragraphedeliste"/>
-              <w:ind w:left="0"/>
-              <w:rPr>
-                <w:rFonts w:ascii="Times New Roman" w:hAnsi="Times New Roman" w:cs="Times New Roman"/>
-                <w:sz w:val="36"/>
-                <w:szCs w:val="36"/>
-              </w:rPr>
-            </w:pPr>
-            <w:r>
-              <w:rPr>
-                <w:rFonts w:ascii="Times New Roman" w:hAnsi="Times New Roman" w:cs="Times New Roman"/>
-                <w:sz w:val="36"/>
-                <w:szCs w:val="36"/>
-              </w:rPr>
-              <w:t>+</w:t>
-            </w:r>
-            <w:proofErr w:type="spellStart"/>
-            <w:r>
-              <w:rPr>
-                <w:rFonts w:ascii="Times New Roman" w:hAnsi="Times New Roman" w:cs="Times New Roman"/>
-                <w:sz w:val="36"/>
-                <w:szCs w:val="36"/>
-              </w:rPr>
-              <w:t>Distancer</w:t>
-            </w:r>
-            <w:proofErr w:type="spellEnd"/>
-            <w:r>
-              <w:rPr>
-                <w:rFonts w:ascii="Times New Roman" w:hAnsi="Times New Roman" w:cs="Times New Roman"/>
-                <w:sz w:val="36"/>
-                <w:szCs w:val="36"/>
-              </w:rPr>
-              <w:t>(Point</w:t>
-            </w:r>
-            <w:proofErr w:type="gramStart"/>
-            <w:r>
-              <w:rPr>
-                <w:rFonts w:ascii="Times New Roman" w:hAnsi="Times New Roman" w:cs="Times New Roman"/>
-                <w:sz w:val="36"/>
-                <w:szCs w:val="36"/>
-              </w:rPr>
-              <w:t>) :</w:t>
-            </w:r>
-            <w:proofErr w:type="gramEnd"/>
-            <w:r>
-              <w:rPr>
-                <w:rFonts w:ascii="Times New Roman" w:hAnsi="Times New Roman" w:cs="Times New Roman"/>
-                <w:sz w:val="36"/>
-                <w:szCs w:val="36"/>
-              </w:rPr>
-              <w:t xml:space="preserve"> double</w:t>
-            </w:r>
-          </w:p>
-          <w:p>
-            <w:pPr>
-              <w:pStyle w:val="Paragraphedeliste"/>
-              <w:ind w:left="0"/>
-              <w:rPr>
-                <w:rFonts w:ascii="Times New Roman" w:hAnsi="Times New Roman" w:cs="Times New Roman"/>
-                <w:sz w:val="36"/>
-                <w:szCs w:val="36"/>
-              </w:rPr>
-            </w:pPr>
-            <w:r>
-              <w:rPr>
-                <w:rFonts w:ascii="Times New Roman" w:hAnsi="Times New Roman" w:cs="Times New Roman"/>
-                <w:sz w:val="36"/>
-                <w:szCs w:val="36"/>
-              </w:rPr>
-              <w:t>+Add (Point</w:t>
-            </w:r>
-            <w:proofErr w:type="gramStart"/>
-            <w:r>
-              <w:rPr>
-                <w:rFonts w:ascii="Times New Roman" w:hAnsi="Times New Roman" w:cs="Times New Roman"/>
-                <w:sz w:val="36"/>
-                <w:szCs w:val="36"/>
-              </w:rPr>
-              <w:t>) :</w:t>
-            </w:r>
-            <w:proofErr w:type="gramEnd"/>
-            <w:r>
-              <w:rPr>
-                <w:rFonts w:ascii="Times New Roman" w:hAnsi="Times New Roman" w:cs="Times New Roman"/>
-                <w:sz w:val="36"/>
-                <w:szCs w:val="36"/>
-              </w:rPr>
-              <w:t xml:space="preserve"> void</w:t>
-            </w:r>
-          </w:p>
-          <w:p>
-            <w:pPr>
-              <w:pStyle w:val="Paragraphedeliste"/>
-              <w:ind w:left="0"/>
-              <w:rPr>
-                <w:rFonts w:ascii="Times New Roman" w:hAnsi="Times New Roman" w:cs="Times New Roman"/>
-                <w:sz w:val="36"/>
-                <w:szCs w:val="36"/>
-              </w:rPr>
-            </w:pPr>
-            <w:r>
-              <w:rPr>
-                <w:rFonts w:ascii="Times New Roman" w:hAnsi="Times New Roman" w:cs="Times New Roman"/>
-                <w:sz w:val="36"/>
-                <w:szCs w:val="36"/>
-              </w:rPr>
-              <w:t>+operator+ (Point</w:t>
-            </w:r>
-            <w:proofErr w:type="gramStart"/>
-            <w:r>
-              <w:rPr>
-                <w:rFonts w:ascii="Times New Roman" w:hAnsi="Times New Roman" w:cs="Times New Roman"/>
-                <w:sz w:val="36"/>
-                <w:szCs w:val="36"/>
-              </w:rPr>
-              <w:t>) :</w:t>
-            </w:r>
-            <w:proofErr w:type="gramEnd"/>
-            <w:r>
-              <w:rPr>
-                <w:rFonts w:ascii="Times New Roman" w:hAnsi="Times New Roman" w:cs="Times New Roman"/>
-                <w:sz w:val="36"/>
-                <w:szCs w:val="36"/>
-              </w:rPr>
-              <w:t xml:space="preserve"> Point</w:t>
-            </w:r>
-          </w:p>
-          <w:p>
-            <w:pPr>
-              <w:pStyle w:val="Paragraphedeliste"/>
-              <w:ind w:left="0"/>
-              <w:rPr>
-                <w:rFonts w:ascii="Times New Roman" w:hAnsi="Times New Roman" w:cs="Times New Roman"/>
-                <w:sz w:val="36"/>
-                <w:szCs w:val="36"/>
-              </w:rPr>
-            </w:pPr>
-            <w:r>
-              <w:rPr>
-                <w:rFonts w:ascii="Times New Roman" w:hAnsi="Times New Roman" w:cs="Times New Roman"/>
-                <w:sz w:val="36"/>
-                <w:szCs w:val="36"/>
-              </w:rPr>
-              <w:t>-operator- (Point) : Point</w:t>
+            <w:r>
+              <w:rPr>
+                <w:rFonts w:ascii="Times New Roman" w:hAnsi="Times New Roman" w:cs="Times New Roman"/>
+                <w:sz w:val="36"/>
+                <w:szCs w:val="36"/>
+              </w:rPr>
+              <w:t>operator- (Point) : Point</w:t>
+            </w:r>
+          </w:p>
+          <w:p>
+            <w:pPr>
+              <w:pStyle w:val="Paragraphedeliste"/>
+              <w:ind w:left="0"/>
+              <w:rPr>
+                <w:rFonts w:ascii="Times New Roman" w:hAnsi="Times New Roman" w:cs="Times New Roman"/>
+                <w:sz w:val="36"/>
+                <w:szCs w:val="36"/>
+              </w:rPr>
+            </w:pPr>
+            <w:r>
+              <w:rPr>
+                <w:rFonts w:ascii="Times New Roman" w:hAnsi="Times New Roman" w:cs="Times New Roman"/>
+                <w:sz w:val="36"/>
+                <w:szCs w:val="36"/>
+              </w:rPr>
+              <w:t>+operator*  (Point) : Point</w:t>
             </w:r>
             <w:bookmarkStart w:id="0" w:name="_GoBack"/>
             <w:bookmarkEnd w:id="0"/>
@@ -402,221 +299,83 @@
                 <w:sz w:val="36"/>
                 <w:szCs w:val="36"/>
               </w:rPr>
-              <w:t>+</w:t>
-            </w:r>
-            <w:proofErr w:type="spellStart"/>
-            <w:proofErr w:type="gramStart"/>
-            <w:r>
-              <w:rPr>
-                <w:rFonts w:ascii="Times New Roman" w:hAnsi="Times New Roman" w:cs="Times New Roman"/>
-                <w:sz w:val="36"/>
-                <w:szCs w:val="36"/>
-              </w:rPr>
-              <w:t>Affichage</w:t>
-            </w:r>
-            <w:proofErr w:type="spellEnd"/>
-            <w:r>
-              <w:rPr>
-                <w:rFonts w:ascii="Times New Roman" w:hAnsi="Times New Roman" w:cs="Times New Roman"/>
-                <w:sz w:val="36"/>
-                <w:szCs w:val="36"/>
-              </w:rPr>
-              <w:t>(</w:t>
-            </w:r>
-            <w:proofErr w:type="gramEnd"/>
-            <w:r>
-              <w:rPr>
-                <w:rFonts w:ascii="Times New Roman" w:hAnsi="Times New Roman" w:cs="Times New Roman"/>
-                <w:sz w:val="36"/>
-                <w:szCs w:val="36"/>
-              </w:rPr>
-              <w:t>) : void</w:t>
-            </w:r>
-          </w:p>
-          <w:p>
-            <w:pPr>
-              <w:pStyle w:val="Paragraphedeliste"/>
-              <w:ind w:left="0"/>
-              <w:rPr>
-                <w:rFonts w:ascii="Times New Roman" w:hAnsi="Times New Roman" w:cs="Times New Roman"/>
-                <w:sz w:val="36"/>
-                <w:szCs w:val="36"/>
-              </w:rPr>
-            </w:pPr>
-            <w:r>
-              <w:rPr>
-                <w:rFonts w:ascii="Times New Roman" w:hAnsi="Times New Roman" w:cs="Times New Roman"/>
-                <w:sz w:val="36"/>
-                <w:szCs w:val="36"/>
-              </w:rPr>
-              <w:t>+</w:t>
-            </w:r>
-            <w:proofErr w:type="spellStart"/>
-            <w:proofErr w:type="gramStart"/>
-            <w:r>
-              <w:rPr>
-                <w:rFonts w:ascii="Times New Roman" w:hAnsi="Times New Roman" w:cs="Times New Roman"/>
-                <w:sz w:val="36"/>
-                <w:szCs w:val="36"/>
-              </w:rPr>
-              <w:t>GetX</w:t>
-            </w:r>
-            <w:proofErr w:type="spellEnd"/>
-            <w:r>
-              <w:rPr>
-                <w:rFonts w:ascii="Times New Roman" w:hAnsi="Times New Roman" w:cs="Times New Roman"/>
-                <w:sz w:val="36"/>
-                <w:szCs w:val="36"/>
-              </w:rPr>
-              <w:t>(</w:t>
-            </w:r>
-            <w:proofErr w:type="gramEnd"/>
-            <w:r>
-              <w:rPr>
-                <w:rFonts w:ascii="Times New Roman" w:hAnsi="Times New Roman" w:cs="Times New Roman"/>
-                <w:sz w:val="36"/>
-                <w:szCs w:val="36"/>
-              </w:rPr>
-              <w:t>) : double</w:t>
-            </w:r>
-          </w:p>
-          <w:p>
-            <w:pPr>
-              <w:pStyle w:val="Paragraphedeliste"/>
-              <w:ind w:left="0"/>
-              <w:rPr>
-                <w:rFonts w:ascii="Times New Roman" w:hAnsi="Times New Roman" w:cs="Times New Roman"/>
-                <w:sz w:val="36"/>
-                <w:szCs w:val="36"/>
-              </w:rPr>
-            </w:pPr>
-            <w:r>
-              <w:rPr>
-                <w:rFonts w:ascii="Times New Roman" w:hAnsi="Times New Roman" w:cs="Times New Roman"/>
-                <w:sz w:val="36"/>
-                <w:szCs w:val="36"/>
-              </w:rPr>
-              <w:t>+</w:t>
-            </w:r>
-            <w:proofErr w:type="spellStart"/>
-            <w:proofErr w:type="gramStart"/>
-            <w:r>
-              <w:rPr>
-                <w:rFonts w:ascii="Times New Roman" w:hAnsi="Times New Roman" w:cs="Times New Roman"/>
-                <w:sz w:val="36"/>
-                <w:szCs w:val="36"/>
-              </w:rPr>
-              <w:t>GetY</w:t>
-            </w:r>
-            <w:proofErr w:type="spellEnd"/>
-            <w:r>
-              <w:rPr>
-                <w:rFonts w:ascii="Times New Roman" w:hAnsi="Times New Roman" w:cs="Times New Roman"/>
-                <w:sz w:val="36"/>
-                <w:szCs w:val="36"/>
-              </w:rPr>
-              <w:t>(</w:t>
-            </w:r>
-            <w:proofErr w:type="gramEnd"/>
-            <w:r>
-              <w:rPr>
-                <w:rFonts w:ascii="Times New Roman" w:hAnsi="Times New Roman" w:cs="Times New Roman"/>
-                <w:sz w:val="36"/>
-                <w:szCs w:val="36"/>
-              </w:rPr>
-              <w:t>) : double</w:t>
-            </w:r>
-          </w:p>
-          <w:p>
-            <w:pPr>
-              <w:pStyle w:val="Paragraphedeliste"/>
-              <w:ind w:left="0"/>
-              <w:rPr>
-                <w:rFonts w:ascii="Times New Roman" w:hAnsi="Times New Roman" w:cs="Times New Roman"/>
-                <w:sz w:val="36"/>
-                <w:szCs w:val="36"/>
-              </w:rPr>
-            </w:pPr>
-            <w:r>
-              <w:rPr>
-                <w:rFonts w:ascii="Times New Roman" w:hAnsi="Times New Roman" w:cs="Times New Roman"/>
-                <w:sz w:val="36"/>
-                <w:szCs w:val="36"/>
-              </w:rPr>
-              <w:t>+</w:t>
-            </w:r>
-            <w:proofErr w:type="spellStart"/>
-            <w:r>
-              <w:rPr>
-                <w:rFonts w:ascii="Times New Roman" w:hAnsi="Times New Roman" w:cs="Times New Roman"/>
-                <w:sz w:val="36"/>
-                <w:szCs w:val="36"/>
-              </w:rPr>
-              <w:t>SetX</w:t>
-            </w:r>
-            <w:proofErr w:type="spellEnd"/>
-            <w:r>
-              <w:rPr>
-                <w:rFonts w:ascii="Times New Roman" w:hAnsi="Times New Roman" w:cs="Times New Roman"/>
-                <w:sz w:val="36"/>
-                <w:szCs w:val="36"/>
-              </w:rPr>
-              <w:t>(double</w:t>
-            </w:r>
-            <w:proofErr w:type="gramStart"/>
-            <w:r>
-              <w:rPr>
-                <w:rFonts w:ascii="Times New Roman" w:hAnsi="Times New Roman" w:cs="Times New Roman"/>
-                <w:sz w:val="36"/>
-                <w:szCs w:val="36"/>
-              </w:rPr>
-              <w:t>) :</w:t>
-            </w:r>
-            <w:proofErr w:type="gramEnd"/>
-            <w:r>
-              <w:rPr>
-                <w:rFonts w:ascii="Times New Roman" w:hAnsi="Times New Roman" w:cs="Times New Roman"/>
-                <w:sz w:val="36"/>
-                <w:szCs w:val="36"/>
-              </w:rPr>
-              <w:t xml:space="preserve"> void</w:t>
-            </w:r>
-          </w:p>
-          <w:p>
-            <w:pPr>
-              <w:pStyle w:val="Paragraphedeliste"/>
-              <w:ind w:left="0"/>
-              <w:rPr>
-                <w:rFonts w:ascii="Times New Roman" w:hAnsi="Times New Roman" w:cs="Times New Roman"/>
-                <w:sz w:val="36"/>
-                <w:szCs w:val="36"/>
-              </w:rPr>
-            </w:pPr>
-            <w:r>
-              <w:rPr>
-                <w:rFonts w:ascii="Times New Roman" w:hAnsi="Times New Roman" w:cs="Times New Roman"/>
-                <w:sz w:val="36"/>
-                <w:szCs w:val="36"/>
-              </w:rPr>
-              <w:t>+</w:t>
-            </w:r>
-            <w:proofErr w:type="spellStart"/>
-            <w:r>
-              <w:rPr>
-                <w:rFonts w:ascii="Times New Roman" w:hAnsi="Times New Roman" w:cs="Times New Roman"/>
-                <w:sz w:val="36"/>
-                <w:szCs w:val="36"/>
-              </w:rPr>
-              <w:t>SetY</w:t>
-            </w:r>
-            <w:proofErr w:type="spellEnd"/>
-            <w:r>
-              <w:rPr>
-                <w:rFonts w:ascii="Times New Roman" w:hAnsi="Times New Roman" w:cs="Times New Roman"/>
-                <w:sz w:val="36"/>
-                <w:szCs w:val="36"/>
-              </w:rPr>
-              <w:t>(double) : void</w:t>
+              <w:t>+Affichage() : void</w:t>
+            </w:r>
+          </w:p>
+          <w:p>
+            <w:pPr>
+              <w:pStyle w:val="Paragraphedeliste"/>
+              <w:ind w:left="0"/>
+              <w:rPr>
+                <w:rFonts w:ascii="Times New Roman" w:hAnsi="Times New Roman" w:cs="Times New Roman"/>
+                <w:sz w:val="36"/>
+                <w:szCs w:val="36"/>
+              </w:rPr>
+            </w:pPr>
+            <w:r>
+              <w:rPr>
+                <w:rFonts w:ascii="Times New Roman" w:hAnsi="Times New Roman" w:cs="Times New Roman"/>
+                <w:sz w:val="36"/>
+                <w:szCs w:val="36"/>
+              </w:rPr>
+              <w:t>+GetX() : double</w:t>
+            </w:r>
+          </w:p>
+          <w:p>
+            <w:pPr>
+              <w:pStyle w:val="Paragraphedeliste"/>
+              <w:ind w:left="0"/>
+              <w:rPr>
+                <w:rFonts w:ascii="Times New Roman" w:hAnsi="Times New Roman" w:cs="Times New Roman"/>
+                <w:sz w:val="36"/>
+                <w:szCs w:val="36"/>
+              </w:rPr>
+            </w:pPr>
+            <w:r>
+              <w:rPr>
+                <w:rFonts w:ascii="Times New Roman" w:hAnsi="Times New Roman" w:cs="Times New Roman"/>
+                <w:sz w:val="36"/>
+                <w:szCs w:val="36"/>
+              </w:rPr>
+              <w:t>+GetY() : double</w:t>
+            </w:r>
+          </w:p>
+          <w:p>
+            <w:pPr>
+              <w:pStyle w:val="Paragraphedeliste"/>
+              <w:ind w:left="0"/>
+              <w:rPr>
+                <w:rFonts w:ascii="Times New Roman" w:hAnsi="Times New Roman" w:cs="Times New Roman"/>
+                <w:sz w:val="36"/>
+                <w:szCs w:val="36"/>
+              </w:rPr>
+            </w:pPr>
+            <w:r>
+              <w:rPr>
+                <w:rFonts w:ascii="Times New Roman" w:hAnsi="Times New Roman" w:cs="Times New Roman"/>
+                <w:sz w:val="36"/>
+                <w:szCs w:val="36"/>
+              </w:rPr>
+              <w:t>+SetX(double) : void</w:t>
+            </w:r>
+          </w:p>
+          <w:p>
+            <w:pPr>
+              <w:pStyle w:val="Paragraphedeliste"/>
+              <w:ind w:left="0"/>
+              <w:rPr>
+                <w:rFonts w:ascii="Times New Roman" w:hAnsi="Times New Roman" w:cs="Times New Roman"/>
+                <w:sz w:val="36"/>
+                <w:szCs w:val="36"/>
+              </w:rPr>
+            </w:pPr>
+            <w:r>
+              <w:rPr>
+                <w:rFonts w:ascii="Times New Roman" w:hAnsi="Times New Roman" w:cs="Times New Roman"/>
+                <w:sz w:val="36"/>
+                <w:szCs w:val="36"/>
+              </w:rPr>
+              <w:t>+SetY(double) : void</w:t>
             </w:r>
           </w:p>
         </w:tc>

</xml_diff>

<commit_message>
mod (Point) : operator++ , operator--
</commit_message>
<xml_diff>
--- a/mod.docx
+++ b/mod.docx
@@ -156,7 +156,27 @@
                 <w:sz w:val="36"/>
                 <w:szCs w:val="36"/>
               </w:rPr>
-              <w:t>&lt;&lt;create&gt;&gt;+Point(double,double)</w:t>
+              <w:t>&lt;&lt;create&gt;&gt;+Point(</w:t>
+            </w:r>
+            <w:proofErr w:type="spellStart"/>
+            <w:proofErr w:type="gramStart"/>
+            <w:r>
+              <w:rPr>
+                <w:rFonts w:ascii="Times New Roman" w:hAnsi="Times New Roman" w:cs="Times New Roman"/>
+                <w:sz w:val="36"/>
+                <w:szCs w:val="36"/>
+              </w:rPr>
+              <w:t>double,double</w:t>
+            </w:r>
+            <w:proofErr w:type="spellEnd"/>
+            <w:proofErr w:type="gramEnd"/>
+            <w:r>
+              <w:rPr>
+                <w:rFonts w:ascii="Times New Roman" w:hAnsi="Times New Roman" w:cs="Times New Roman"/>
+                <w:sz w:val="36"/>
+                <w:szCs w:val="36"/>
+              </w:rPr>
+              <w:t>)</w:t>
             </w:r>
           </w:p>
           <w:p>
@@ -175,7 +195,45 @@
                 <w:sz w:val="36"/>
                 <w:szCs w:val="36"/>
               </w:rPr>
-              <w:t>+Mov(double,double) : void</w:t>
+              <w:t>+</w:t>
+            </w:r>
+            <w:proofErr w:type="spellStart"/>
+            <w:r>
+              <w:rPr>
+                <w:rFonts w:ascii="Times New Roman" w:hAnsi="Times New Roman" w:cs="Times New Roman"/>
+                <w:sz w:val="36"/>
+                <w:szCs w:val="36"/>
+              </w:rPr>
+              <w:t>Mov</w:t>
+            </w:r>
+            <w:proofErr w:type="spellEnd"/>
+            <w:r>
+              <w:rPr>
+                <w:rFonts w:ascii="Times New Roman" w:hAnsi="Times New Roman" w:cs="Times New Roman"/>
+                <w:sz w:val="36"/>
+                <w:szCs w:val="36"/>
+              </w:rPr>
+              <w:t>(</w:t>
+            </w:r>
+            <w:proofErr w:type="spellStart"/>
+            <w:proofErr w:type="gramStart"/>
+            <w:r>
+              <w:rPr>
+                <w:rFonts w:ascii="Times New Roman" w:hAnsi="Times New Roman" w:cs="Times New Roman"/>
+                <w:sz w:val="36"/>
+                <w:szCs w:val="36"/>
+              </w:rPr>
+              <w:t>double,double</w:t>
+            </w:r>
+            <w:proofErr w:type="spellEnd"/>
+            <w:proofErr w:type="gramEnd"/>
+            <w:r>
+              <w:rPr>
+                <w:rFonts w:ascii="Times New Roman" w:hAnsi="Times New Roman" w:cs="Times New Roman"/>
+                <w:sz w:val="36"/>
+                <w:szCs w:val="36"/>
+              </w:rPr>
+              <w:t>) : void</w:t>
             </w:r>
           </w:p>
           <w:p>
@@ -194,7 +252,43 @@
                 <w:sz w:val="36"/>
                 <w:szCs w:val="36"/>
               </w:rPr>
-              <w:t>+Distancer(Point) : double</w:t>
+              <w:t>+</w:t>
+            </w:r>
+            <w:proofErr w:type="spellStart"/>
+            <w:r>
+              <w:rPr>
+                <w:rFonts w:ascii="Times New Roman" w:hAnsi="Times New Roman" w:cs="Times New Roman"/>
+                <w:sz w:val="36"/>
+                <w:szCs w:val="36"/>
+              </w:rPr>
+              <w:t>Distancer</w:t>
+            </w:r>
+            <w:proofErr w:type="spellEnd"/>
+            <w:r>
+              <w:rPr>
+                <w:rFonts w:ascii="Times New Roman" w:hAnsi="Times New Roman" w:cs="Times New Roman"/>
+                <w:sz w:val="36"/>
+                <w:szCs w:val="36"/>
+              </w:rPr>
+              <w:t>(Point</w:t>
+            </w:r>
+            <w:proofErr w:type="gramStart"/>
+            <w:r>
+              <w:rPr>
+                <w:rFonts w:ascii="Times New Roman" w:hAnsi="Times New Roman" w:cs="Times New Roman"/>
+                <w:sz w:val="36"/>
+                <w:szCs w:val="36"/>
+              </w:rPr>
+              <w:t>) :</w:t>
+            </w:r>
+            <w:proofErr w:type="gramEnd"/>
+            <w:r>
+              <w:rPr>
+                <w:rFonts w:ascii="Times New Roman" w:hAnsi="Times New Roman" w:cs="Times New Roman"/>
+                <w:sz w:val="36"/>
+                <w:szCs w:val="36"/>
+              </w:rPr>
+              <w:t xml:space="preserve"> double</w:t>
             </w:r>
           </w:p>
           <w:p>
@@ -213,7 +307,25 @@
                 <w:sz w:val="36"/>
                 <w:szCs w:val="36"/>
               </w:rPr>
-              <w:t>+Add (Point) : void</w:t>
+              <w:t>+Add (Point</w:t>
+            </w:r>
+            <w:proofErr w:type="gramStart"/>
+            <w:r>
+              <w:rPr>
+                <w:rFonts w:ascii="Times New Roman" w:hAnsi="Times New Roman" w:cs="Times New Roman"/>
+                <w:sz w:val="36"/>
+                <w:szCs w:val="36"/>
+              </w:rPr>
+              <w:t>) :</w:t>
+            </w:r>
+            <w:proofErr w:type="gramEnd"/>
+            <w:r>
+              <w:rPr>
+                <w:rFonts w:ascii="Times New Roman" w:hAnsi="Times New Roman" w:cs="Times New Roman"/>
+                <w:sz w:val="36"/>
+                <w:szCs w:val="36"/>
+              </w:rPr>
+              <w:t xml:space="preserve"> void</w:t>
             </w:r>
           </w:p>
           <w:p>
@@ -232,7 +344,25 @@
                 <w:sz w:val="36"/>
                 <w:szCs w:val="36"/>
               </w:rPr>
-              <w:t>+operator+ (Point) : Point</w:t>
+              <w:t>+operator+ (Point</w:t>
+            </w:r>
+            <w:proofErr w:type="gramStart"/>
+            <w:r>
+              <w:rPr>
+                <w:rFonts w:ascii="Times New Roman" w:hAnsi="Times New Roman" w:cs="Times New Roman"/>
+                <w:sz w:val="36"/>
+                <w:szCs w:val="36"/>
+              </w:rPr>
+              <w:t>) :</w:t>
+            </w:r>
+            <w:proofErr w:type="gramEnd"/>
+            <w:r>
+              <w:rPr>
+                <w:rFonts w:ascii="Times New Roman" w:hAnsi="Times New Roman" w:cs="Times New Roman"/>
+                <w:sz w:val="36"/>
+                <w:szCs w:val="36"/>
+              </w:rPr>
+              <w:t xml:space="preserve"> Point</w:t>
             </w:r>
           </w:p>
           <w:p>
@@ -259,7 +389,25 @@
                 <w:sz w:val="36"/>
                 <w:szCs w:val="36"/>
               </w:rPr>
-              <w:t>operator- (Point) : Point</w:t>
+              <w:t>operator- (Point</w:t>
+            </w:r>
+            <w:proofErr w:type="gramStart"/>
+            <w:r>
+              <w:rPr>
+                <w:rFonts w:ascii="Times New Roman" w:hAnsi="Times New Roman" w:cs="Times New Roman"/>
+                <w:sz w:val="36"/>
+                <w:szCs w:val="36"/>
+              </w:rPr>
+              <w:t>) :</w:t>
+            </w:r>
+            <w:proofErr w:type="gramEnd"/>
+            <w:r>
+              <w:rPr>
+                <w:rFonts w:ascii="Times New Roman" w:hAnsi="Times New Roman" w:cs="Times New Roman"/>
+                <w:sz w:val="36"/>
+                <w:szCs w:val="36"/>
+              </w:rPr>
+              <w:t xml:space="preserve"> Point</w:t>
             </w:r>
           </w:p>
           <w:p>
@@ -278,7 +426,136 @@
                 <w:sz w:val="36"/>
                 <w:szCs w:val="36"/>
               </w:rPr>
-              <w:t>+operator*  (Point) : Point</w:t>
+              <w:t>+operator</w:t>
+            </w:r>
+            <w:proofErr w:type="gramStart"/>
+            <w:r>
+              <w:rPr>
+                <w:rFonts w:ascii="Times New Roman" w:hAnsi="Times New Roman" w:cs="Times New Roman"/>
+                <w:sz w:val="36"/>
+                <w:szCs w:val="36"/>
+              </w:rPr>
+              <w:t>*  (</w:t>
+            </w:r>
+            <w:proofErr w:type="gramEnd"/>
+            <w:r>
+              <w:rPr>
+                <w:rFonts w:ascii="Times New Roman" w:hAnsi="Times New Roman" w:cs="Times New Roman"/>
+                <w:sz w:val="36"/>
+                <w:szCs w:val="36"/>
+              </w:rPr>
+              <w:t>Point) : Point</w:t>
+            </w:r>
+          </w:p>
+          <w:p>
+            <w:pPr>
+              <w:pStyle w:val="Paragraphedeliste"/>
+              <w:ind w:left="0"/>
+              <w:rPr>
+                <w:rFonts w:ascii="Times New Roman" w:hAnsi="Times New Roman" w:cs="Times New Roman"/>
+                <w:sz w:val="36"/>
+                <w:szCs w:val="36"/>
+              </w:rPr>
+            </w:pPr>
+            <w:r>
+              <w:rPr>
+                <w:rFonts w:ascii="Times New Roman" w:hAnsi="Times New Roman" w:cs="Times New Roman"/>
+                <w:sz w:val="36"/>
+                <w:szCs w:val="36"/>
+              </w:rPr>
+              <w:t>+operator++ (Point</w:t>
+            </w:r>
+            <w:proofErr w:type="gramStart"/>
+            <w:r>
+              <w:rPr>
+                <w:rFonts w:ascii="Times New Roman" w:hAnsi="Times New Roman" w:cs="Times New Roman"/>
+                <w:sz w:val="36"/>
+                <w:szCs w:val="36"/>
+              </w:rPr>
+              <w:t>) :</w:t>
+            </w:r>
+            <w:proofErr w:type="gramEnd"/>
+            <w:r>
+              <w:rPr>
+                <w:rFonts w:ascii="Times New Roman" w:hAnsi="Times New Roman" w:cs="Times New Roman"/>
+                <w:sz w:val="36"/>
+                <w:szCs w:val="36"/>
+              </w:rPr>
+              <w:t xml:space="preserve"> Point</w:t>
+            </w:r>
+          </w:p>
+          <w:p>
+            <w:pPr>
+              <w:pStyle w:val="Paragraphedeliste"/>
+              <w:ind w:left="0"/>
+              <w:rPr>
+                <w:rFonts w:ascii="Times New Roman" w:hAnsi="Times New Roman" w:cs="Times New Roman"/>
+                <w:sz w:val="36"/>
+                <w:szCs w:val="36"/>
+              </w:rPr>
+            </w:pPr>
+            <w:r>
+              <w:rPr>
+                <w:rFonts w:ascii="Times New Roman" w:hAnsi="Times New Roman" w:cs="Times New Roman"/>
+                <w:sz w:val="36"/>
+                <w:szCs w:val="36"/>
+              </w:rPr>
+              <w:t>+operator-- (Point</w:t>
+            </w:r>
+            <w:proofErr w:type="gramStart"/>
+            <w:r>
+              <w:rPr>
+                <w:rFonts w:ascii="Times New Roman" w:hAnsi="Times New Roman" w:cs="Times New Roman"/>
+                <w:sz w:val="36"/>
+                <w:szCs w:val="36"/>
+              </w:rPr>
+              <w:t>) :</w:t>
+            </w:r>
+            <w:proofErr w:type="gramEnd"/>
+            <w:r>
+              <w:rPr>
+                <w:rFonts w:ascii="Times New Roman" w:hAnsi="Times New Roman" w:cs="Times New Roman"/>
+                <w:sz w:val="36"/>
+                <w:szCs w:val="36"/>
+              </w:rPr>
+              <w:t xml:space="preserve"> Point</w:t>
+            </w:r>
+          </w:p>
+          <w:p>
+            <w:pPr>
+              <w:pStyle w:val="Paragraphedeliste"/>
+              <w:ind w:left="0"/>
+              <w:rPr>
+                <w:rFonts w:ascii="Times New Roman" w:hAnsi="Times New Roman" w:cs="Times New Roman"/>
+                <w:sz w:val="36"/>
+                <w:szCs w:val="36"/>
+              </w:rPr>
+            </w:pPr>
+            <w:r>
+              <w:rPr>
+                <w:rFonts w:ascii="Times New Roman" w:hAnsi="Times New Roman" w:cs="Times New Roman"/>
+                <w:sz w:val="36"/>
+                <w:szCs w:val="36"/>
+              </w:rPr>
+              <w:t>+</w:t>
+            </w:r>
+            <w:proofErr w:type="spellStart"/>
+            <w:r>
+              <w:rPr>
+                <w:rFonts w:ascii="Times New Roman" w:hAnsi="Times New Roman" w:cs="Times New Roman"/>
+                <w:sz w:val="36"/>
+                <w:szCs w:val="36"/>
+              </w:rPr>
+              <w:t>Affichage</w:t>
+            </w:r>
+            <w:proofErr w:type="spellEnd"/>
+            <w:r>
+              <w:rPr>
+                <w:rFonts w:ascii="Times New Roman" w:hAnsi="Times New Roman" w:cs="Times New Roman"/>
+                <w:sz w:val="36"/>
+                <w:szCs w:val="36"/>
+              </w:rPr>
+              <w:t>() : void</w:t>
             </w:r>
             <w:bookmarkStart w:id="0" w:name="_GoBack"/>
             <w:bookmarkEnd w:id="0"/>
@@ -299,7 +576,35 @@
                 <w:sz w:val="36"/>
                 <w:szCs w:val="36"/>
               </w:rPr>
-              <w:t>+Affichage() : void</w:t>
+              <w:t>+</w:t>
+            </w:r>
+            <w:proofErr w:type="spellStart"/>
+            <w:proofErr w:type="gramStart"/>
+            <w:r>
+              <w:rPr>
+                <w:rFonts w:ascii="Times New Roman" w:hAnsi="Times New Roman" w:cs="Times New Roman"/>
+                <w:sz w:val="36"/>
+                <w:szCs w:val="36"/>
+              </w:rPr>
+              <w:t>GetX</w:t>
+            </w:r>
+            <w:proofErr w:type="spellEnd"/>
+            <w:r>
+              <w:rPr>
+                <w:rFonts w:ascii="Times New Roman" w:hAnsi="Times New Roman" w:cs="Times New Roman"/>
+                <w:sz w:val="36"/>
+                <w:szCs w:val="36"/>
+              </w:rPr>
+              <w:t>(</w:t>
+            </w:r>
+            <w:proofErr w:type="gramEnd"/>
+            <w:r>
+              <w:rPr>
+                <w:rFonts w:ascii="Times New Roman" w:hAnsi="Times New Roman" w:cs="Times New Roman"/>
+                <w:sz w:val="36"/>
+                <w:szCs w:val="36"/>
+              </w:rPr>
+              <w:t>) : double</w:t>
             </w:r>
           </w:p>
           <w:p>
@@ -318,7 +623,35 @@
                 <w:sz w:val="36"/>
                 <w:szCs w:val="36"/>
               </w:rPr>
-              <w:t>+GetX() : double</w:t>
+              <w:t>+</w:t>
+            </w:r>
+            <w:proofErr w:type="spellStart"/>
+            <w:proofErr w:type="gramStart"/>
+            <w:r>
+              <w:rPr>
+                <w:rFonts w:ascii="Times New Roman" w:hAnsi="Times New Roman" w:cs="Times New Roman"/>
+                <w:sz w:val="36"/>
+                <w:szCs w:val="36"/>
+              </w:rPr>
+              <w:t>GetY</w:t>
+            </w:r>
+            <w:proofErr w:type="spellEnd"/>
+            <w:r>
+              <w:rPr>
+                <w:rFonts w:ascii="Times New Roman" w:hAnsi="Times New Roman" w:cs="Times New Roman"/>
+                <w:sz w:val="36"/>
+                <w:szCs w:val="36"/>
+              </w:rPr>
+              <w:t>(</w:t>
+            </w:r>
+            <w:proofErr w:type="gramEnd"/>
+            <w:r>
+              <w:rPr>
+                <w:rFonts w:ascii="Times New Roman" w:hAnsi="Times New Roman" w:cs="Times New Roman"/>
+                <w:sz w:val="36"/>
+                <w:szCs w:val="36"/>
+              </w:rPr>
+              <w:t>) : double</w:t>
             </w:r>
           </w:p>
           <w:p>
@@ -337,7 +670,43 @@
                 <w:sz w:val="36"/>
                 <w:szCs w:val="36"/>
               </w:rPr>
-              <w:t>+GetY() : double</w:t>
+              <w:t>+</w:t>
+            </w:r>
+            <w:proofErr w:type="spellStart"/>
+            <w:r>
+              <w:rPr>
+                <w:rFonts w:ascii="Times New Roman" w:hAnsi="Times New Roman" w:cs="Times New Roman"/>
+                <w:sz w:val="36"/>
+                <w:szCs w:val="36"/>
+              </w:rPr>
+              <w:t>SetX</w:t>
+            </w:r>
+            <w:proofErr w:type="spellEnd"/>
+            <w:r>
+              <w:rPr>
+                <w:rFonts w:ascii="Times New Roman" w:hAnsi="Times New Roman" w:cs="Times New Roman"/>
+                <w:sz w:val="36"/>
+                <w:szCs w:val="36"/>
+              </w:rPr>
+              <w:t>(double</w:t>
+            </w:r>
+            <w:proofErr w:type="gramStart"/>
+            <w:r>
+              <w:rPr>
+                <w:rFonts w:ascii="Times New Roman" w:hAnsi="Times New Roman" w:cs="Times New Roman"/>
+                <w:sz w:val="36"/>
+                <w:szCs w:val="36"/>
+              </w:rPr>
+              <w:t>) :</w:t>
+            </w:r>
+            <w:proofErr w:type="gramEnd"/>
+            <w:r>
+              <w:rPr>
+                <w:rFonts w:ascii="Times New Roman" w:hAnsi="Times New Roman" w:cs="Times New Roman"/>
+                <w:sz w:val="36"/>
+                <w:szCs w:val="36"/>
+              </w:rPr>
+              <w:t xml:space="preserve"> void</w:t>
             </w:r>
           </w:p>
           <w:p>
@@ -356,26 +725,25 @@
                 <w:sz w:val="36"/>
                 <w:szCs w:val="36"/>
               </w:rPr>
-              <w:t>+SetX(double) : void</w:t>
-            </w:r>
-          </w:p>
-          <w:p>
-            <w:pPr>
-              <w:pStyle w:val="Paragraphedeliste"/>
-              <w:ind w:left="0"/>
-              <w:rPr>
-                <w:rFonts w:ascii="Times New Roman" w:hAnsi="Times New Roman" w:cs="Times New Roman"/>
-                <w:sz w:val="36"/>
-                <w:szCs w:val="36"/>
-              </w:rPr>
-            </w:pPr>
-            <w:r>
-              <w:rPr>
-                <w:rFonts w:ascii="Times New Roman" w:hAnsi="Times New Roman" w:cs="Times New Roman"/>
-                <w:sz w:val="36"/>
-                <w:szCs w:val="36"/>
-              </w:rPr>
-              <w:t>+SetY(double) : void</w:t>
+              <w:t>+</w:t>
+            </w:r>
+            <w:proofErr w:type="spellStart"/>
+            <w:r>
+              <w:rPr>
+                <w:rFonts w:ascii="Times New Roman" w:hAnsi="Times New Roman" w:cs="Times New Roman"/>
+                <w:sz w:val="36"/>
+                <w:szCs w:val="36"/>
+              </w:rPr>
+              <w:t>SetY</w:t>
+            </w:r>
+            <w:proofErr w:type="spellEnd"/>
+            <w:r>
+              <w:rPr>
+                <w:rFonts w:ascii="Times New Roman" w:hAnsi="Times New Roman" w:cs="Times New Roman"/>
+                <w:sz w:val="36"/>
+                <w:szCs w:val="36"/>
+              </w:rPr>
+              <w:t>(double) : void</w:t>
             </w:r>
           </w:p>
         </w:tc>

</xml_diff>

<commit_message>
ci (Forme) : modelisation de forme
</commit_message>
<xml_diff>
--- a/mod.docx
+++ b/mod.docx
@@ -2,44 +2,10 @@
 <file path=word/document.xml><?xml version="1.0" encoding="utf-8"?>
 <w:document xmlns:wpc="http://schemas.microsoft.com/office/word/2010/wordprocessingCanvas" xmlns:cx="http://schemas.microsoft.com/office/drawing/2014/chartex" xmlns:mc="http://schemas.openxmlformats.org/markup-compatibility/2006" xmlns:o="urn:schemas-microsoft-com:office:office" xmlns:r="http://schemas.openxmlformats.org/officeDocument/2006/relationships" xmlns:m="http://schemas.openxmlformats.org/officeDocument/2006/math" xmlns:v="urn:schemas-microsoft-com:vml" xmlns:wp14="http://schemas.microsoft.com/office/word/2010/wordprocessingDrawing" xmlns:wp="http://schemas.openxmlformats.org/drawingml/2006/wordprocessingDrawing" xmlns:w10="urn:schemas-microsoft-com:office:word" xmlns:w="http://schemas.openxmlformats.org/wordprocessingml/2006/main" xmlns:w14="http://schemas.microsoft.com/office/word/2010/wordml" xmlns:w15="http://schemas.microsoft.com/office/word/2012/wordml" xmlns:w16se="http://schemas.microsoft.com/office/word/2015/wordml/symex" xmlns:wpg="http://schemas.microsoft.com/office/word/2010/wordprocessingGroup" xmlns:wpi="http://schemas.microsoft.com/office/word/2010/wordprocessingInk" xmlns:wne="http://schemas.microsoft.com/office/word/2006/wordml" xmlns:wps="http://schemas.microsoft.com/office/word/2010/wordprocessingShape" mc:Ignorable="w14 w15 w16se wp14">
   <w:body>
-    <w:p>
-      <w:pPr>
-        <w:pStyle w:val="Paragraphedeliste"/>
-        <w:jc w:val="center"/>
-        <w:rPr>
-          <w:rFonts w:ascii="Times New Roman" w:hAnsi="Times New Roman" w:cs="Times New Roman"/>
-          <w:b/>
-          <w:sz w:val="44"/>
-          <w:szCs w:val="36"/>
-          <w:lang w:val="fr-FR"/>
-        </w:rPr>
-      </w:pPr>
-      <w:r>
-        <w:rPr>
-          <w:rFonts w:ascii="Times New Roman" w:hAnsi="Times New Roman" w:cs="Times New Roman"/>
-          <w:b/>
-          <w:sz w:val="44"/>
-          <w:szCs w:val="36"/>
-          <w:lang w:val="fr-FR"/>
-        </w:rPr>
-        <w:t>Modélisation(UML) de la classe Point</w:t>
-      </w:r>
-    </w:p>
-    <w:p>
-      <w:pPr>
-        <w:pStyle w:val="Paragraphedeliste"/>
-        <w:rPr>
-          <w:rFonts w:ascii="Times New Roman" w:hAnsi="Times New Roman" w:cs="Times New Roman"/>
-          <w:sz w:val="36"/>
-          <w:szCs w:val="36"/>
-          <w:lang w:val="fr-FR"/>
-        </w:rPr>
-      </w:pPr>
-    </w:p>
     <w:tbl>
       <w:tblPr>
         <w:tblStyle w:val="Grilledutableau"/>
-        <w:tblpPr w:leftFromText="180" w:rightFromText="180" w:vertAnchor="text" w:horzAnchor="page" w:tblpX="3931" w:tblpY="322"/>
+        <w:tblpPr w:leftFromText="180" w:rightFromText="180" w:vertAnchor="text" w:horzAnchor="page" w:tblpX="9142" w:tblpY="-1203"/>
         <w:tblW w:w="0" w:type="auto"/>
         <w:tblLook w:val="04A0" w:firstRow="1" w:lastRow="0" w:firstColumn="1" w:lastColumn="0" w:noHBand="0" w:noVBand="1"/>
       </w:tblPr>
@@ -75,7 +41,7 @@
                 <w:szCs w:val="36"/>
                 <w:lang w:val="fr-FR"/>
               </w:rPr>
-              <w:t>Point</w:t>
+              <w:t>Forme</w:t>
             </w:r>
           </w:p>
         </w:tc>
@@ -106,8 +72,39 @@
                 <w:szCs w:val="36"/>
                 <w:lang w:val="fr-FR"/>
               </w:rPr>
-              <w:t>- X : double</w:t>
-            </w:r>
+              <w:t xml:space="preserve">- </w:t>
+            </w:r>
+            <w:proofErr w:type="spellStart"/>
+            <w:r>
+              <w:rPr>
+                <w:rFonts w:ascii="Times New Roman" w:hAnsi="Times New Roman" w:cs="Times New Roman"/>
+                <w:sz w:val="36"/>
+                <w:szCs w:val="36"/>
+                <w:lang w:val="fr-FR"/>
+              </w:rPr>
+              <w:t>nbr_sommet</w:t>
+            </w:r>
+            <w:proofErr w:type="spellEnd"/>
+            <w:r>
+              <w:rPr>
+                <w:rFonts w:ascii="Times New Roman" w:hAnsi="Times New Roman" w:cs="Times New Roman"/>
+                <w:sz w:val="36"/>
+                <w:szCs w:val="36"/>
+                <w:lang w:val="fr-FR"/>
+              </w:rPr>
+              <w:t xml:space="preserve"> : </w:t>
+            </w:r>
+            <w:proofErr w:type="spellStart"/>
+            <w:r>
+              <w:rPr>
+                <w:rFonts w:ascii="Times New Roman" w:hAnsi="Times New Roman" w:cs="Times New Roman"/>
+                <w:sz w:val="36"/>
+                <w:szCs w:val="36"/>
+                <w:lang w:val="fr-FR"/>
+              </w:rPr>
+              <w:t>int</w:t>
+            </w:r>
+            <w:proofErr w:type="spellEnd"/>
           </w:p>
           <w:p>
             <w:pPr>
@@ -127,7 +124,7 @@
                 <w:szCs w:val="36"/>
                 <w:lang w:val="fr-FR"/>
               </w:rPr>
-              <w:t>- Y : double</w:t>
+              <w:t>- sommet* : Point</w:t>
             </w:r>
           </w:p>
         </w:tc>
@@ -156,20 +153,44 @@
                 <w:sz w:val="36"/>
                 <w:szCs w:val="36"/>
               </w:rPr>
-              <w:t>&lt;&lt;create&gt;&gt;+Point(</w:t>
-            </w:r>
-            <w:proofErr w:type="spellStart"/>
-            <w:proofErr w:type="gramStart"/>
-            <w:r>
-              <w:rPr>
-                <w:rFonts w:ascii="Times New Roman" w:hAnsi="Times New Roman" w:cs="Times New Roman"/>
-                <w:sz w:val="36"/>
-                <w:szCs w:val="36"/>
-              </w:rPr>
-              <w:t>double,double</w:t>
-            </w:r>
-            <w:proofErr w:type="spellEnd"/>
-            <w:proofErr w:type="gramEnd"/>
+              <w:t>&lt;&lt;create&gt;&gt;+</w:t>
+            </w:r>
+            <w:proofErr w:type="spellStart"/>
+            <w:r>
+              <w:rPr>
+                <w:rFonts w:ascii="Times New Roman" w:hAnsi="Times New Roman" w:cs="Times New Roman"/>
+                <w:sz w:val="36"/>
+                <w:szCs w:val="36"/>
+              </w:rPr>
+              <w:t>Forme</w:t>
+            </w:r>
+            <w:proofErr w:type="spellEnd"/>
+            <w:r>
+              <w:rPr>
+                <w:rFonts w:ascii="Times New Roman" w:hAnsi="Times New Roman" w:cs="Times New Roman"/>
+                <w:sz w:val="36"/>
+                <w:szCs w:val="36"/>
+              </w:rPr>
+              <w:t>(</w:t>
+            </w:r>
+            <w:proofErr w:type="spellStart"/>
+            <w:r>
+              <w:rPr>
+                <w:rFonts w:ascii="Times New Roman" w:hAnsi="Times New Roman" w:cs="Times New Roman"/>
+                <w:sz w:val="36"/>
+                <w:szCs w:val="36"/>
+              </w:rPr>
+              <w:t>int</w:t>
+            </w:r>
+            <w:proofErr w:type="spellEnd"/>
+            <w:r>
+              <w:rPr>
+                <w:rFonts w:ascii="Times New Roman" w:hAnsi="Times New Roman" w:cs="Times New Roman"/>
+                <w:sz w:val="36"/>
+                <w:szCs w:val="36"/>
+              </w:rPr>
+              <w:t>=3</w:t>
+            </w:r>
             <w:r>
               <w:rPr>
                 <w:rFonts w:ascii="Times New Roman" w:hAnsi="Times New Roman" w:cs="Times New Roman"/>
@@ -204,7 +225,7 @@
                 <w:sz w:val="36"/>
                 <w:szCs w:val="36"/>
               </w:rPr>
-              <w:t>Mov</w:t>
+              <w:t>SetPoint</w:t>
             </w:r>
             <w:proofErr w:type="spellEnd"/>
             <w:r>
@@ -223,7 +244,15 @@
                 <w:sz w:val="36"/>
                 <w:szCs w:val="36"/>
               </w:rPr>
-              <w:t>double,double</w:t>
+              <w:t>int</w:t>
+            </w:r>
+            <w:r>
+              <w:rPr>
+                <w:rFonts w:ascii="Times New Roman" w:hAnsi="Times New Roman" w:cs="Times New Roman"/>
+                <w:sz w:val="36"/>
+                <w:szCs w:val="36"/>
+              </w:rPr>
+              <w:t>,Point</w:t>
             </w:r>
             <w:proofErr w:type="spellEnd"/>
             <w:proofErr w:type="gramEnd"/>
@@ -233,7 +262,7 @@
                 <w:sz w:val="36"/>
                 <w:szCs w:val="36"/>
               </w:rPr>
-              <w:t>) : void</w:t>
+              <w:t>) : void</w:t>
             </w:r>
           </w:p>
           <w:p>
@@ -244,6 +273,7 @@
                 <w:rFonts w:ascii="Times New Roman" w:hAnsi="Times New Roman" w:cs="Times New Roman"/>
                 <w:sz w:val="36"/>
                 <w:szCs w:val="36"/>
+                <w:lang w:val="fr-FR"/>
               </w:rPr>
             </w:pPr>
             <w:r>
@@ -251,6 +281,7 @@
                 <w:rFonts w:ascii="Times New Roman" w:hAnsi="Times New Roman" w:cs="Times New Roman"/>
                 <w:sz w:val="36"/>
                 <w:szCs w:val="36"/>
+                <w:lang w:val="fr-FR"/>
               </w:rPr>
               <w:t>+</w:t>
             </w:r>
@@ -260,35 +291,39 @@
                 <w:rFonts w:ascii="Times New Roman" w:hAnsi="Times New Roman" w:cs="Times New Roman"/>
                 <w:sz w:val="36"/>
                 <w:szCs w:val="36"/>
-              </w:rPr>
-              <w:t>Distancer</w:t>
-            </w:r>
-            <w:proofErr w:type="spellEnd"/>
-            <w:r>
-              <w:rPr>
-                <w:rFonts w:ascii="Times New Roman" w:hAnsi="Times New Roman" w:cs="Times New Roman"/>
-                <w:sz w:val="36"/>
-                <w:szCs w:val="36"/>
-              </w:rPr>
-              <w:t>(Point</w:t>
-            </w:r>
-            <w:proofErr w:type="gramStart"/>
-            <w:r>
-              <w:rPr>
-                <w:rFonts w:ascii="Times New Roman" w:hAnsi="Times New Roman" w:cs="Times New Roman"/>
-                <w:sz w:val="36"/>
-                <w:szCs w:val="36"/>
-              </w:rPr>
-              <w:t>) :</w:t>
-            </w:r>
-            <w:proofErr w:type="gramEnd"/>
-            <w:r>
-              <w:rPr>
-                <w:rFonts w:ascii="Times New Roman" w:hAnsi="Times New Roman" w:cs="Times New Roman"/>
-                <w:sz w:val="36"/>
-                <w:szCs w:val="36"/>
-              </w:rPr>
-              <w:t xml:space="preserve"> double</w:t>
+                <w:lang w:val="fr-FR"/>
+              </w:rPr>
+              <w:t>GetPoint</w:t>
+            </w:r>
+            <w:proofErr w:type="spellEnd"/>
+            <w:r>
+              <w:rPr>
+                <w:rFonts w:ascii="Times New Roman" w:hAnsi="Times New Roman" w:cs="Times New Roman"/>
+                <w:sz w:val="36"/>
+                <w:szCs w:val="36"/>
+                <w:lang w:val="fr-FR"/>
+              </w:rPr>
+              <w:t>(</w:t>
+            </w:r>
+            <w:proofErr w:type="spellStart"/>
+            <w:r>
+              <w:rPr>
+                <w:rFonts w:ascii="Times New Roman" w:hAnsi="Times New Roman" w:cs="Times New Roman"/>
+                <w:sz w:val="36"/>
+                <w:szCs w:val="36"/>
+                <w:lang w:val="fr-FR"/>
+              </w:rPr>
+              <w:t>int</w:t>
+            </w:r>
+            <w:proofErr w:type="spellEnd"/>
+            <w:r>
+              <w:rPr>
+                <w:rFonts w:ascii="Times New Roman" w:hAnsi="Times New Roman" w:cs="Times New Roman"/>
+                <w:sz w:val="36"/>
+                <w:szCs w:val="36"/>
+                <w:lang w:val="fr-FR"/>
+              </w:rPr>
+              <w:t>) : Point</w:t>
             </w:r>
           </w:p>
           <w:p>
@@ -299,6 +334,7 @@
                 <w:rFonts w:ascii="Times New Roman" w:hAnsi="Times New Roman" w:cs="Times New Roman"/>
                 <w:sz w:val="36"/>
                 <w:szCs w:val="36"/>
+                <w:lang w:val="fr-FR"/>
               </w:rPr>
             </w:pPr>
             <w:r>
@@ -306,26 +342,96 @@
                 <w:rFonts w:ascii="Times New Roman" w:hAnsi="Times New Roman" w:cs="Times New Roman"/>
                 <w:sz w:val="36"/>
                 <w:szCs w:val="36"/>
-              </w:rPr>
-              <w:t>+Add (Point</w:t>
-            </w:r>
-            <w:proofErr w:type="gramStart"/>
-            <w:r>
-              <w:rPr>
-                <w:rFonts w:ascii="Times New Roman" w:hAnsi="Times New Roman" w:cs="Times New Roman"/>
-                <w:sz w:val="36"/>
-                <w:szCs w:val="36"/>
-              </w:rPr>
-              <w:t>) :</w:t>
-            </w:r>
-            <w:proofErr w:type="gramEnd"/>
-            <w:r>
-              <w:rPr>
-                <w:rFonts w:ascii="Times New Roman" w:hAnsi="Times New Roman" w:cs="Times New Roman"/>
-                <w:sz w:val="36"/>
-                <w:szCs w:val="36"/>
-              </w:rPr>
-              <w:t xml:space="preserve"> void</w:t>
+                <w:lang w:val="fr-FR"/>
+              </w:rPr>
+              <w:t xml:space="preserve">+Afficher() : </w:t>
+            </w:r>
+            <w:proofErr w:type="spellStart"/>
+            <w:r>
+              <w:rPr>
+                <w:rFonts w:ascii="Times New Roman" w:hAnsi="Times New Roman" w:cs="Times New Roman"/>
+                <w:sz w:val="36"/>
+                <w:szCs w:val="36"/>
+                <w:lang w:val="fr-FR"/>
+              </w:rPr>
+              <w:t>void</w:t>
+            </w:r>
+            <w:proofErr w:type="spellEnd"/>
+          </w:p>
+        </w:tc>
+      </w:tr>
+    </w:tbl>
+    <w:tbl>
+      <w:tblPr>
+        <w:tblStyle w:val="Grilledutableau"/>
+        <w:tblpPr w:leftFromText="180" w:rightFromText="180" w:vertAnchor="text" w:horzAnchor="page" w:tblpX="402" w:tblpY="-1254"/>
+        <w:tblW w:w="0" w:type="auto"/>
+        <w:tblLook w:val="04A0" w:firstRow="1" w:lastRow="0" w:firstColumn="1" w:lastColumn="0" w:noHBand="0" w:noVBand="1"/>
+      </w:tblPr>
+      <w:tblGrid>
+        <w:gridCol w:w="5140"/>
+      </w:tblGrid>
+      <w:tr>
+        <w:trPr>
+          <w:trHeight w:val="492"/>
+        </w:trPr>
+        <w:tc>
+          <w:tcPr>
+            <w:tcW w:w="5140" w:type="dxa"/>
+          </w:tcPr>
+          <w:p>
+            <w:pPr>
+              <w:pStyle w:val="Paragraphedeliste"/>
+              <w:ind w:left="0"/>
+              <w:jc w:val="center"/>
+              <w:rPr>
+                <w:rFonts w:ascii="Times New Roman" w:hAnsi="Times New Roman" w:cs="Times New Roman"/>
+                <w:b/>
+                <w:sz w:val="36"/>
+                <w:szCs w:val="36"/>
+                <w:lang w:val="fr-FR"/>
+              </w:rPr>
+            </w:pPr>
+            <w:r>
+              <w:rPr>
+                <w:rFonts w:ascii="Times New Roman" w:hAnsi="Times New Roman" w:cs="Times New Roman"/>
+                <w:b/>
+                <w:sz w:val="36"/>
+                <w:szCs w:val="36"/>
+                <w:lang w:val="fr-FR"/>
+              </w:rPr>
+              <w:t>Point</w:t>
+            </w:r>
+          </w:p>
+        </w:tc>
+      </w:tr>
+      <w:tr>
+        <w:trPr>
+          <w:trHeight w:val="777"/>
+        </w:trPr>
+        <w:tc>
+          <w:tcPr>
+            <w:tcW w:w="5140" w:type="dxa"/>
+          </w:tcPr>
+          <w:p>
+            <w:pPr>
+              <w:pStyle w:val="Paragraphedeliste"/>
+              <w:ind w:left="0"/>
+              <w:rPr>
+                <w:rFonts w:ascii="Times New Roman" w:hAnsi="Times New Roman" w:cs="Times New Roman"/>
+                <w:sz w:val="36"/>
+                <w:szCs w:val="36"/>
+                <w:lang w:val="fr-FR"/>
+              </w:rPr>
+            </w:pPr>
+            <w:r>
+              <w:rPr>
+                <w:rFonts w:ascii="Times New Roman" w:hAnsi="Times New Roman" w:cs="Times New Roman"/>
+                <w:sz w:val="36"/>
+                <w:szCs w:val="36"/>
+                <w:lang w:val="fr-FR"/>
+              </w:rPr>
+              <w:t>- X : double</w:t>
             </w:r>
           </w:p>
           <w:p>
@@ -336,6 +442,7 @@
                 <w:rFonts w:ascii="Times New Roman" w:hAnsi="Times New Roman" w:cs="Times New Roman"/>
                 <w:sz w:val="36"/>
                 <w:szCs w:val="36"/>
+                <w:lang w:val="fr-FR"/>
               </w:rPr>
             </w:pPr>
             <w:r>
@@ -343,26 +450,82 @@
                 <w:rFonts w:ascii="Times New Roman" w:hAnsi="Times New Roman" w:cs="Times New Roman"/>
                 <w:sz w:val="36"/>
                 <w:szCs w:val="36"/>
-              </w:rPr>
-              <w:t>+operator+ (Point</w:t>
-            </w:r>
+                <w:lang w:val="fr-FR"/>
+              </w:rPr>
+              <w:t>- Y : double</w:t>
+            </w:r>
+          </w:p>
+        </w:tc>
+      </w:tr>
+      <w:tr>
+        <w:trPr>
+          <w:trHeight w:val="722"/>
+        </w:trPr>
+        <w:tc>
+          <w:tcPr>
+            <w:tcW w:w="5140" w:type="dxa"/>
+          </w:tcPr>
+          <w:p>
+            <w:pPr>
+              <w:pStyle w:val="Paragraphedeliste"/>
+              <w:ind w:left="0"/>
+              <w:rPr>
+                <w:rFonts w:ascii="Times New Roman" w:hAnsi="Times New Roman" w:cs="Times New Roman"/>
+                <w:sz w:val="36"/>
+                <w:szCs w:val="36"/>
+                <w:lang w:val="fr-FR"/>
+              </w:rPr>
+            </w:pPr>
+            <w:r>
+              <w:rPr>
+                <w:rFonts w:ascii="Times New Roman" w:hAnsi="Times New Roman" w:cs="Times New Roman"/>
+                <w:sz w:val="36"/>
+                <w:szCs w:val="36"/>
+                <w:lang w:val="fr-FR"/>
+              </w:rPr>
+              <w:t>&lt;&lt;</w:t>
+            </w:r>
+            <w:proofErr w:type="spellStart"/>
+            <w:r>
+              <w:rPr>
+                <w:rFonts w:ascii="Times New Roman" w:hAnsi="Times New Roman" w:cs="Times New Roman"/>
+                <w:sz w:val="36"/>
+                <w:szCs w:val="36"/>
+                <w:lang w:val="fr-FR"/>
+              </w:rPr>
+              <w:t>create</w:t>
+            </w:r>
+            <w:proofErr w:type="spellEnd"/>
+            <w:r>
+              <w:rPr>
+                <w:rFonts w:ascii="Times New Roman" w:hAnsi="Times New Roman" w:cs="Times New Roman"/>
+                <w:sz w:val="36"/>
+                <w:szCs w:val="36"/>
+                <w:lang w:val="fr-FR"/>
+              </w:rPr>
+              <w:t>&gt;&gt;+Point(</w:t>
+            </w:r>
+            <w:proofErr w:type="spellStart"/>
             <w:proofErr w:type="gramStart"/>
             <w:r>
               <w:rPr>
                 <w:rFonts w:ascii="Times New Roman" w:hAnsi="Times New Roman" w:cs="Times New Roman"/>
                 <w:sz w:val="36"/>
                 <w:szCs w:val="36"/>
-              </w:rPr>
-              <w:t>) :</w:t>
-            </w:r>
+                <w:lang w:val="fr-FR"/>
+              </w:rPr>
+              <w:t>double,double</w:t>
+            </w:r>
+            <w:proofErr w:type="spellEnd"/>
             <w:proofErr w:type="gramEnd"/>
             <w:r>
               <w:rPr>
                 <w:rFonts w:ascii="Times New Roman" w:hAnsi="Times New Roman" w:cs="Times New Roman"/>
                 <w:sz w:val="36"/>
                 <w:szCs w:val="36"/>
-              </w:rPr>
-              <w:t xml:space="preserve"> Point</w:t>
+                <w:lang w:val="fr-FR"/>
+              </w:rPr>
+              <w:t>)</w:t>
             </w:r>
           </w:p>
           <w:p>
@@ -373,6 +536,7 @@
                 <w:rFonts w:ascii="Times New Roman" w:hAnsi="Times New Roman" w:cs="Times New Roman"/>
                 <w:sz w:val="36"/>
                 <w:szCs w:val="36"/>
+                <w:lang w:val="fr-FR"/>
               </w:rPr>
             </w:pPr>
             <w:r>
@@ -380,35 +544,63 @@
                 <w:rFonts w:ascii="Times New Roman" w:hAnsi="Times New Roman" w:cs="Times New Roman"/>
                 <w:sz w:val="36"/>
                 <w:szCs w:val="36"/>
+                <w:lang w:val="fr-FR"/>
               </w:rPr>
               <w:t>+</w:t>
             </w:r>
-            <w:r>
-              <w:rPr>
-                <w:rFonts w:ascii="Times New Roman" w:hAnsi="Times New Roman" w:cs="Times New Roman"/>
-                <w:sz w:val="36"/>
-                <w:szCs w:val="36"/>
-              </w:rPr>
-              <w:t>operator- (Point</w:t>
-            </w:r>
+            <w:proofErr w:type="spellStart"/>
+            <w:r>
+              <w:rPr>
+                <w:rFonts w:ascii="Times New Roman" w:hAnsi="Times New Roman" w:cs="Times New Roman"/>
+                <w:sz w:val="36"/>
+                <w:szCs w:val="36"/>
+                <w:lang w:val="fr-FR"/>
+              </w:rPr>
+              <w:t>Mov</w:t>
+            </w:r>
+            <w:proofErr w:type="spellEnd"/>
+            <w:r>
+              <w:rPr>
+                <w:rFonts w:ascii="Times New Roman" w:hAnsi="Times New Roman" w:cs="Times New Roman"/>
+                <w:sz w:val="36"/>
+                <w:szCs w:val="36"/>
+                <w:lang w:val="fr-FR"/>
+              </w:rPr>
+              <w:t>(</w:t>
+            </w:r>
+            <w:proofErr w:type="spellStart"/>
             <w:proofErr w:type="gramStart"/>
             <w:r>
               <w:rPr>
                 <w:rFonts w:ascii="Times New Roman" w:hAnsi="Times New Roman" w:cs="Times New Roman"/>
                 <w:sz w:val="36"/>
                 <w:szCs w:val="36"/>
-              </w:rPr>
-              <w:t>) :</w:t>
-            </w:r>
+                <w:lang w:val="fr-FR"/>
+              </w:rPr>
+              <w:t>double,double</w:t>
+            </w:r>
+            <w:proofErr w:type="spellEnd"/>
             <w:proofErr w:type="gramEnd"/>
             <w:r>
               <w:rPr>
                 <w:rFonts w:ascii="Times New Roman" w:hAnsi="Times New Roman" w:cs="Times New Roman"/>
                 <w:sz w:val="36"/>
                 <w:szCs w:val="36"/>
-              </w:rPr>
-              <w:t xml:space="preserve"> Point</w:t>
-            </w:r>
+                <w:lang w:val="fr-FR"/>
+              </w:rPr>
+              <w:t xml:space="preserve">) : </w:t>
+            </w:r>
+            <w:proofErr w:type="spellStart"/>
+            <w:r>
+              <w:rPr>
+                <w:rFonts w:ascii="Times New Roman" w:hAnsi="Times New Roman" w:cs="Times New Roman"/>
+                <w:sz w:val="36"/>
+                <w:szCs w:val="36"/>
+                <w:lang w:val="fr-FR"/>
+              </w:rPr>
+              <w:t>void</w:t>
+            </w:r>
+            <w:proofErr w:type="spellEnd"/>
           </w:p>
           <w:p>
             <w:pPr>
@@ -418,6 +610,7 @@
                 <w:rFonts w:ascii="Times New Roman" w:hAnsi="Times New Roman" w:cs="Times New Roman"/>
                 <w:sz w:val="36"/>
                 <w:szCs w:val="36"/>
+                <w:lang w:val="fr-FR"/>
               </w:rPr>
             </w:pPr>
             <w:r>
@@ -425,26 +618,9 @@
                 <w:rFonts w:ascii="Times New Roman" w:hAnsi="Times New Roman" w:cs="Times New Roman"/>
                 <w:sz w:val="36"/>
                 <w:szCs w:val="36"/>
-              </w:rPr>
-              <w:t>+operator</w:t>
-            </w:r>
-            <w:proofErr w:type="gramStart"/>
-            <w:r>
-              <w:rPr>
-                <w:rFonts w:ascii="Times New Roman" w:hAnsi="Times New Roman" w:cs="Times New Roman"/>
-                <w:sz w:val="36"/>
-                <w:szCs w:val="36"/>
-              </w:rPr>
-              <w:t>*  (</w:t>
-            </w:r>
-            <w:proofErr w:type="gramEnd"/>
-            <w:r>
-              <w:rPr>
-                <w:rFonts w:ascii="Times New Roman" w:hAnsi="Times New Roman" w:cs="Times New Roman"/>
-                <w:sz w:val="36"/>
-                <w:szCs w:val="36"/>
-              </w:rPr>
-              <w:t>Point) : Point</w:t>
+                <w:lang w:val="fr-FR"/>
+              </w:rPr>
+              <w:t>+Distancer(Point) : double</w:t>
             </w:r>
           </w:p>
           <w:p>
@@ -455,6 +631,7 @@
                 <w:rFonts w:ascii="Times New Roman" w:hAnsi="Times New Roman" w:cs="Times New Roman"/>
                 <w:sz w:val="36"/>
                 <w:szCs w:val="36"/>
+                <w:lang w:val="fr-FR"/>
               </w:rPr>
             </w:pPr>
             <w:r>
@@ -462,27 +639,41 @@
                 <w:rFonts w:ascii="Times New Roman" w:hAnsi="Times New Roman" w:cs="Times New Roman"/>
                 <w:sz w:val="36"/>
                 <w:szCs w:val="36"/>
-              </w:rPr>
-              <w:t>+operator++ (Point</w:t>
-            </w:r>
-            <w:proofErr w:type="gramStart"/>
-            <w:r>
-              <w:rPr>
-                <w:rFonts w:ascii="Times New Roman" w:hAnsi="Times New Roman" w:cs="Times New Roman"/>
-                <w:sz w:val="36"/>
-                <w:szCs w:val="36"/>
-              </w:rPr>
-              <w:t>) :</w:t>
-            </w:r>
-            <w:proofErr w:type="gramEnd"/>
-            <w:r>
-              <w:rPr>
-                <w:rFonts w:ascii="Times New Roman" w:hAnsi="Times New Roman" w:cs="Times New Roman"/>
-                <w:sz w:val="36"/>
-                <w:szCs w:val="36"/>
-              </w:rPr>
-              <w:t xml:space="preserve"> Point</w:t>
-            </w:r>
+                <w:lang w:val="fr-FR"/>
+              </w:rPr>
+              <w:t>+</w:t>
+            </w:r>
+            <w:proofErr w:type="spellStart"/>
+            <w:r>
+              <w:rPr>
+                <w:rFonts w:ascii="Times New Roman" w:hAnsi="Times New Roman" w:cs="Times New Roman"/>
+                <w:sz w:val="36"/>
+                <w:szCs w:val="36"/>
+                <w:lang w:val="fr-FR"/>
+              </w:rPr>
+              <w:t>Add</w:t>
+            </w:r>
+            <w:proofErr w:type="spellEnd"/>
+            <w:r>
+              <w:rPr>
+                <w:rFonts w:ascii="Times New Roman" w:hAnsi="Times New Roman" w:cs="Times New Roman"/>
+                <w:sz w:val="36"/>
+                <w:szCs w:val="36"/>
+                <w:lang w:val="fr-FR"/>
+              </w:rPr>
+              <w:t xml:space="preserve"> (Point) : </w:t>
+            </w:r>
+            <w:proofErr w:type="spellStart"/>
+            <w:r>
+              <w:rPr>
+                <w:rFonts w:ascii="Times New Roman" w:hAnsi="Times New Roman" w:cs="Times New Roman"/>
+                <w:sz w:val="36"/>
+                <w:szCs w:val="36"/>
+                <w:lang w:val="fr-FR"/>
+              </w:rPr>
+              <w:t>void</w:t>
+            </w:r>
+            <w:proofErr w:type="spellEnd"/>
           </w:p>
           <w:p>
             <w:pPr>
@@ -492,6 +683,7 @@
                 <w:rFonts w:ascii="Times New Roman" w:hAnsi="Times New Roman" w:cs="Times New Roman"/>
                 <w:sz w:val="36"/>
                 <w:szCs w:val="36"/>
+                <w:lang w:val="fr-FR"/>
               </w:rPr>
             </w:pPr>
             <w:r>
@@ -499,26 +691,29 @@
                 <w:rFonts w:ascii="Times New Roman" w:hAnsi="Times New Roman" w:cs="Times New Roman"/>
                 <w:sz w:val="36"/>
                 <w:szCs w:val="36"/>
-              </w:rPr>
-              <w:t>+operator-- (Point</w:t>
-            </w:r>
-            <w:proofErr w:type="gramStart"/>
-            <w:r>
-              <w:rPr>
-                <w:rFonts w:ascii="Times New Roman" w:hAnsi="Times New Roman" w:cs="Times New Roman"/>
-                <w:sz w:val="36"/>
-                <w:szCs w:val="36"/>
-              </w:rPr>
-              <w:t>) :</w:t>
-            </w:r>
-            <w:proofErr w:type="gramEnd"/>
-            <w:r>
-              <w:rPr>
-                <w:rFonts w:ascii="Times New Roman" w:hAnsi="Times New Roman" w:cs="Times New Roman"/>
-                <w:sz w:val="36"/>
-                <w:szCs w:val="36"/>
-              </w:rPr>
-              <w:t xml:space="preserve"> Point</w:t>
+                <w:lang w:val="fr-FR"/>
+              </w:rPr>
+              <w:t>+</w:t>
+            </w:r>
+            <w:proofErr w:type="spellStart"/>
+            <w:r>
+              <w:rPr>
+                <w:rFonts w:ascii="Times New Roman" w:hAnsi="Times New Roman" w:cs="Times New Roman"/>
+                <w:sz w:val="36"/>
+                <w:szCs w:val="36"/>
+                <w:lang w:val="fr-FR"/>
+              </w:rPr>
+              <w:t>operator</w:t>
+            </w:r>
+            <w:proofErr w:type="spellEnd"/>
+            <w:r>
+              <w:rPr>
+                <w:rFonts w:ascii="Times New Roman" w:hAnsi="Times New Roman" w:cs="Times New Roman"/>
+                <w:sz w:val="36"/>
+                <w:szCs w:val="36"/>
+                <w:lang w:val="fr-FR"/>
+              </w:rPr>
+              <w:t>+ (Point) : Point</w:t>
             </w:r>
           </w:p>
           <w:p>
@@ -529,6 +724,7 @@
                 <w:rFonts w:ascii="Times New Roman" w:hAnsi="Times New Roman" w:cs="Times New Roman"/>
                 <w:sz w:val="36"/>
                 <w:szCs w:val="36"/>
+                <w:lang w:val="fr-FR"/>
               </w:rPr>
             </w:pPr>
             <w:r>
@@ -536,6 +732,7 @@
                 <w:rFonts w:ascii="Times New Roman" w:hAnsi="Times New Roman" w:cs="Times New Roman"/>
                 <w:sz w:val="36"/>
                 <w:szCs w:val="36"/>
+                <w:lang w:val="fr-FR"/>
               </w:rPr>
               <w:t>+</w:t>
             </w:r>
@@ -545,20 +742,20 @@
                 <w:rFonts w:ascii="Times New Roman" w:hAnsi="Times New Roman" w:cs="Times New Roman"/>
                 <w:sz w:val="36"/>
                 <w:szCs w:val="36"/>
-              </w:rPr>
-              <w:t>Affichage</w:t>
-            </w:r>
-            <w:proofErr w:type="spellEnd"/>
-            <w:r>
-              <w:rPr>
-                <w:rFonts w:ascii="Times New Roman" w:hAnsi="Times New Roman" w:cs="Times New Roman"/>
-                <w:sz w:val="36"/>
-                <w:szCs w:val="36"/>
-              </w:rPr>
-              <w:t>() : void</w:t>
-            </w:r>
-            <w:bookmarkStart w:id="0" w:name="_GoBack"/>
-            <w:bookmarkEnd w:id="0"/>
+                <w:lang w:val="fr-FR"/>
+              </w:rPr>
+              <w:t>operator</w:t>
+            </w:r>
+            <w:proofErr w:type="spellEnd"/>
+            <w:r>
+              <w:rPr>
+                <w:rFonts w:ascii="Times New Roman" w:hAnsi="Times New Roman" w:cs="Times New Roman"/>
+                <w:sz w:val="36"/>
+                <w:szCs w:val="36"/>
+                <w:lang w:val="fr-FR"/>
+              </w:rPr>
+              <w:t>- (Point) : Point</w:t>
+            </w:r>
           </w:p>
           <w:p>
             <w:pPr>
@@ -568,6 +765,7 @@
                 <w:rFonts w:ascii="Times New Roman" w:hAnsi="Times New Roman" w:cs="Times New Roman"/>
                 <w:sz w:val="36"/>
                 <w:szCs w:val="36"/>
+                <w:lang w:val="fr-FR"/>
               </w:rPr>
             </w:pPr>
             <w:r>
@@ -575,27 +773,30 @@
                 <w:rFonts w:ascii="Times New Roman" w:hAnsi="Times New Roman" w:cs="Times New Roman"/>
                 <w:sz w:val="36"/>
                 <w:szCs w:val="36"/>
+                <w:lang w:val="fr-FR"/>
               </w:rPr>
               <w:t>+</w:t>
             </w:r>
             <w:proofErr w:type="spellStart"/>
+            <w:r>
+              <w:rPr>
+                <w:rFonts w:ascii="Times New Roman" w:hAnsi="Times New Roman" w:cs="Times New Roman"/>
+                <w:sz w:val="36"/>
+                <w:szCs w:val="36"/>
+                <w:lang w:val="fr-FR"/>
+              </w:rPr>
+              <w:t>operator</w:t>
+            </w:r>
+            <w:proofErr w:type="spellEnd"/>
             <w:proofErr w:type="gramStart"/>
             <w:r>
               <w:rPr>
                 <w:rFonts w:ascii="Times New Roman" w:hAnsi="Times New Roman" w:cs="Times New Roman"/>
                 <w:sz w:val="36"/>
                 <w:szCs w:val="36"/>
-              </w:rPr>
-              <w:t>GetX</w:t>
-            </w:r>
-            <w:proofErr w:type="spellEnd"/>
-            <w:r>
-              <w:rPr>
-                <w:rFonts w:ascii="Times New Roman" w:hAnsi="Times New Roman" w:cs="Times New Roman"/>
-                <w:sz w:val="36"/>
-                <w:szCs w:val="36"/>
-              </w:rPr>
-              <w:t>(</w:t>
+                <w:lang w:val="fr-FR"/>
+              </w:rPr>
+              <w:t>*  (</w:t>
             </w:r>
             <w:proofErr w:type="gramEnd"/>
             <w:r>
@@ -603,8 +804,9 @@
                 <w:rFonts w:ascii="Times New Roman" w:hAnsi="Times New Roman" w:cs="Times New Roman"/>
                 <w:sz w:val="36"/>
                 <w:szCs w:val="36"/>
-              </w:rPr>
-              <w:t>) : double</w:t>
+                <w:lang w:val="fr-FR"/>
+              </w:rPr>
+              <w:t>Point) : Point</w:t>
             </w:r>
           </w:p>
           <w:p>
@@ -615,6 +817,7 @@
                 <w:rFonts w:ascii="Times New Roman" w:hAnsi="Times New Roman" w:cs="Times New Roman"/>
                 <w:sz w:val="36"/>
                 <w:szCs w:val="36"/>
+                <w:lang w:val="fr-FR"/>
               </w:rPr>
             </w:pPr>
             <w:r>
@@ -622,36 +825,29 @@
                 <w:rFonts w:ascii="Times New Roman" w:hAnsi="Times New Roman" w:cs="Times New Roman"/>
                 <w:sz w:val="36"/>
                 <w:szCs w:val="36"/>
+                <w:lang w:val="fr-FR"/>
               </w:rPr>
               <w:t>+</w:t>
             </w:r>
             <w:proofErr w:type="spellStart"/>
-            <w:proofErr w:type="gramStart"/>
-            <w:r>
-              <w:rPr>
-                <w:rFonts w:ascii="Times New Roman" w:hAnsi="Times New Roman" w:cs="Times New Roman"/>
-                <w:sz w:val="36"/>
-                <w:szCs w:val="36"/>
-              </w:rPr>
-              <w:t>GetY</w:t>
-            </w:r>
-            <w:proofErr w:type="spellEnd"/>
-            <w:r>
-              <w:rPr>
-                <w:rFonts w:ascii="Times New Roman" w:hAnsi="Times New Roman" w:cs="Times New Roman"/>
-                <w:sz w:val="36"/>
-                <w:szCs w:val="36"/>
-              </w:rPr>
-              <w:t>(</w:t>
-            </w:r>
-            <w:proofErr w:type="gramEnd"/>
-            <w:r>
-              <w:rPr>
-                <w:rFonts w:ascii="Times New Roman" w:hAnsi="Times New Roman" w:cs="Times New Roman"/>
-                <w:sz w:val="36"/>
-                <w:szCs w:val="36"/>
-              </w:rPr>
-              <w:t>) : double</w:t>
+            <w:r>
+              <w:rPr>
+                <w:rFonts w:ascii="Times New Roman" w:hAnsi="Times New Roman" w:cs="Times New Roman"/>
+                <w:sz w:val="36"/>
+                <w:szCs w:val="36"/>
+                <w:lang w:val="fr-FR"/>
+              </w:rPr>
+              <w:t>operator</w:t>
+            </w:r>
+            <w:proofErr w:type="spellEnd"/>
+            <w:r>
+              <w:rPr>
+                <w:rFonts w:ascii="Times New Roman" w:hAnsi="Times New Roman" w:cs="Times New Roman"/>
+                <w:sz w:val="36"/>
+                <w:szCs w:val="36"/>
+                <w:lang w:val="fr-FR"/>
+              </w:rPr>
+              <w:t>++ (Point) : Point</w:t>
             </w:r>
           </w:p>
           <w:p>
@@ -662,6 +858,7 @@
                 <w:rFonts w:ascii="Times New Roman" w:hAnsi="Times New Roman" w:cs="Times New Roman"/>
                 <w:sz w:val="36"/>
                 <w:szCs w:val="36"/>
+                <w:lang w:val="fr-FR"/>
               </w:rPr>
             </w:pPr>
             <w:r>
@@ -669,6 +866,7 @@
                 <w:rFonts w:ascii="Times New Roman" w:hAnsi="Times New Roman" w:cs="Times New Roman"/>
                 <w:sz w:val="36"/>
                 <w:szCs w:val="36"/>
+                <w:lang w:val="fr-FR"/>
               </w:rPr>
               <w:t>+</w:t>
             </w:r>
@@ -678,35 +876,19 @@
                 <w:rFonts w:ascii="Times New Roman" w:hAnsi="Times New Roman" w:cs="Times New Roman"/>
                 <w:sz w:val="36"/>
                 <w:szCs w:val="36"/>
-              </w:rPr>
-              <w:t>SetX</w:t>
-            </w:r>
-            <w:proofErr w:type="spellEnd"/>
-            <w:r>
-              <w:rPr>
-                <w:rFonts w:ascii="Times New Roman" w:hAnsi="Times New Roman" w:cs="Times New Roman"/>
-                <w:sz w:val="36"/>
-                <w:szCs w:val="36"/>
-              </w:rPr>
-              <w:t>(double</w:t>
-            </w:r>
-            <w:proofErr w:type="gramStart"/>
-            <w:r>
-              <w:rPr>
-                <w:rFonts w:ascii="Times New Roman" w:hAnsi="Times New Roman" w:cs="Times New Roman"/>
-                <w:sz w:val="36"/>
-                <w:szCs w:val="36"/>
-              </w:rPr>
-              <w:t>) :</w:t>
-            </w:r>
-            <w:proofErr w:type="gramEnd"/>
-            <w:r>
-              <w:rPr>
-                <w:rFonts w:ascii="Times New Roman" w:hAnsi="Times New Roman" w:cs="Times New Roman"/>
-                <w:sz w:val="36"/>
-                <w:szCs w:val="36"/>
-              </w:rPr>
-              <w:t xml:space="preserve"> void</w:t>
+                <w:lang w:val="fr-FR"/>
+              </w:rPr>
+              <w:t>operator</w:t>
+            </w:r>
+            <w:proofErr w:type="spellEnd"/>
+            <w:r>
+              <w:rPr>
+                <w:rFonts w:ascii="Times New Roman" w:hAnsi="Times New Roman" w:cs="Times New Roman"/>
+                <w:sz w:val="36"/>
+                <w:szCs w:val="36"/>
+                <w:lang w:val="fr-FR"/>
+              </w:rPr>
+              <w:t>-- (Point) : Point</w:t>
             </w:r>
           </w:p>
           <w:p>
@@ -717,6 +899,7 @@
                 <w:rFonts w:ascii="Times New Roman" w:hAnsi="Times New Roman" w:cs="Times New Roman"/>
                 <w:sz w:val="36"/>
                 <w:szCs w:val="36"/>
+                <w:lang w:val="fr-FR"/>
               </w:rPr>
             </w:pPr>
             <w:r>
@@ -724,15 +907,234 @@
                 <w:rFonts w:ascii="Times New Roman" w:hAnsi="Times New Roman" w:cs="Times New Roman"/>
                 <w:sz w:val="36"/>
                 <w:szCs w:val="36"/>
+                <w:lang w:val="fr-FR"/>
               </w:rPr>
               <w:t>+</w:t>
             </w:r>
-            <w:proofErr w:type="spellStart"/>
-            <w:r>
-              <w:rPr>
-                <w:rFonts w:ascii="Times New Roman" w:hAnsi="Times New Roman" w:cs="Times New Roman"/>
-                <w:sz w:val="36"/>
-                <w:szCs w:val="36"/>
+            <w:proofErr w:type="gramStart"/>
+            <w:r>
+              <w:rPr>
+                <w:rFonts w:ascii="Times New Roman" w:hAnsi="Times New Roman" w:cs="Times New Roman"/>
+                <w:sz w:val="36"/>
+                <w:szCs w:val="36"/>
+                <w:lang w:val="fr-FR"/>
+              </w:rPr>
+              <w:t>Afficher</w:t>
+            </w:r>
+            <w:r>
+              <w:rPr>
+                <w:rFonts w:ascii="Times New Roman" w:hAnsi="Times New Roman" w:cs="Times New Roman"/>
+                <w:sz w:val="36"/>
+                <w:szCs w:val="36"/>
+                <w:lang w:val="fr-FR"/>
+              </w:rPr>
+              <w:t>(</w:t>
+            </w:r>
+            <w:proofErr w:type="gramEnd"/>
+            <w:r>
+              <w:rPr>
+                <w:rFonts w:ascii="Times New Roman" w:hAnsi="Times New Roman" w:cs="Times New Roman"/>
+                <w:sz w:val="36"/>
+                <w:szCs w:val="36"/>
+                <w:lang w:val="fr-FR"/>
+              </w:rPr>
+              <w:t xml:space="preserve">) : </w:t>
+            </w:r>
+            <w:proofErr w:type="spellStart"/>
+            <w:r>
+              <w:rPr>
+                <w:rFonts w:ascii="Times New Roman" w:hAnsi="Times New Roman" w:cs="Times New Roman"/>
+                <w:sz w:val="36"/>
+                <w:szCs w:val="36"/>
+                <w:lang w:val="fr-FR"/>
+              </w:rPr>
+              <w:t>void</w:t>
+            </w:r>
+            <w:proofErr w:type="spellEnd"/>
+          </w:p>
+          <w:p>
+            <w:pPr>
+              <w:pStyle w:val="Paragraphedeliste"/>
+              <w:ind w:left="0"/>
+              <w:rPr>
+                <w:rFonts w:ascii="Times New Roman" w:hAnsi="Times New Roman" w:cs="Times New Roman"/>
+                <w:sz w:val="36"/>
+                <w:szCs w:val="36"/>
+                <w:lang w:val="fr-FR"/>
+              </w:rPr>
+            </w:pPr>
+            <w:r>
+              <w:rPr>
+                <w:rFonts w:ascii="Times New Roman" w:hAnsi="Times New Roman" w:cs="Times New Roman"/>
+                <w:sz w:val="36"/>
+                <w:szCs w:val="36"/>
+                <w:lang w:val="fr-FR"/>
+              </w:rPr>
+              <w:t>+</w:t>
+            </w:r>
+            <w:proofErr w:type="spellStart"/>
+            <w:proofErr w:type="gramStart"/>
+            <w:r>
+              <w:rPr>
+                <w:rFonts w:ascii="Times New Roman" w:hAnsi="Times New Roman" w:cs="Times New Roman"/>
+                <w:sz w:val="36"/>
+                <w:szCs w:val="36"/>
+                <w:lang w:val="fr-FR"/>
+              </w:rPr>
+              <w:t>GetX</w:t>
+            </w:r>
+            <w:proofErr w:type="spellEnd"/>
+            <w:r>
+              <w:rPr>
+                <w:rFonts w:ascii="Times New Roman" w:hAnsi="Times New Roman" w:cs="Times New Roman"/>
+                <w:sz w:val="36"/>
+                <w:szCs w:val="36"/>
+                <w:lang w:val="fr-FR"/>
+              </w:rPr>
+              <w:t>(</w:t>
+            </w:r>
+            <w:proofErr w:type="gramEnd"/>
+            <w:r>
+              <w:rPr>
+                <w:rFonts w:ascii="Times New Roman" w:hAnsi="Times New Roman" w:cs="Times New Roman"/>
+                <w:sz w:val="36"/>
+                <w:szCs w:val="36"/>
+                <w:lang w:val="fr-FR"/>
+              </w:rPr>
+              <w:t>) : double</w:t>
+            </w:r>
+          </w:p>
+          <w:p>
+            <w:pPr>
+              <w:pStyle w:val="Paragraphedeliste"/>
+              <w:ind w:left="0"/>
+              <w:rPr>
+                <w:rFonts w:ascii="Times New Roman" w:hAnsi="Times New Roman" w:cs="Times New Roman"/>
+                <w:sz w:val="36"/>
+                <w:szCs w:val="36"/>
+                <w:lang w:val="fr-FR"/>
+              </w:rPr>
+            </w:pPr>
+            <w:r>
+              <w:rPr>
+                <w:rFonts w:ascii="Times New Roman" w:hAnsi="Times New Roman" w:cs="Times New Roman"/>
+                <w:sz w:val="36"/>
+                <w:szCs w:val="36"/>
+                <w:lang w:val="fr-FR"/>
+              </w:rPr>
+              <w:t>+</w:t>
+            </w:r>
+            <w:proofErr w:type="spellStart"/>
+            <w:proofErr w:type="gramStart"/>
+            <w:r>
+              <w:rPr>
+                <w:rFonts w:ascii="Times New Roman" w:hAnsi="Times New Roman" w:cs="Times New Roman"/>
+                <w:sz w:val="36"/>
+                <w:szCs w:val="36"/>
+                <w:lang w:val="fr-FR"/>
+              </w:rPr>
+              <w:t>GetY</w:t>
+            </w:r>
+            <w:proofErr w:type="spellEnd"/>
+            <w:r>
+              <w:rPr>
+                <w:rFonts w:ascii="Times New Roman" w:hAnsi="Times New Roman" w:cs="Times New Roman"/>
+                <w:sz w:val="36"/>
+                <w:szCs w:val="36"/>
+                <w:lang w:val="fr-FR"/>
+              </w:rPr>
+              <w:t>(</w:t>
+            </w:r>
+            <w:proofErr w:type="gramEnd"/>
+            <w:r>
+              <w:rPr>
+                <w:rFonts w:ascii="Times New Roman" w:hAnsi="Times New Roman" w:cs="Times New Roman"/>
+                <w:sz w:val="36"/>
+                <w:szCs w:val="36"/>
+                <w:lang w:val="fr-FR"/>
+              </w:rPr>
+              <w:t>) : double</w:t>
+            </w:r>
+          </w:p>
+          <w:p>
+            <w:pPr>
+              <w:pStyle w:val="Paragraphedeliste"/>
+              <w:ind w:left="0"/>
+              <w:rPr>
+                <w:rFonts w:ascii="Times New Roman" w:hAnsi="Times New Roman" w:cs="Times New Roman"/>
+                <w:sz w:val="36"/>
+                <w:szCs w:val="36"/>
+                <w:lang w:val="fr-FR"/>
+              </w:rPr>
+            </w:pPr>
+            <w:r>
+              <w:rPr>
+                <w:rFonts w:ascii="Times New Roman" w:hAnsi="Times New Roman" w:cs="Times New Roman"/>
+                <w:sz w:val="36"/>
+                <w:szCs w:val="36"/>
+                <w:lang w:val="fr-FR"/>
+              </w:rPr>
+              <w:t>+</w:t>
+            </w:r>
+            <w:proofErr w:type="spellStart"/>
+            <w:r>
+              <w:rPr>
+                <w:rFonts w:ascii="Times New Roman" w:hAnsi="Times New Roman" w:cs="Times New Roman"/>
+                <w:sz w:val="36"/>
+                <w:szCs w:val="36"/>
+                <w:lang w:val="fr-FR"/>
+              </w:rPr>
+              <w:t>SetX</w:t>
+            </w:r>
+            <w:proofErr w:type="spellEnd"/>
+            <w:r>
+              <w:rPr>
+                <w:rFonts w:ascii="Times New Roman" w:hAnsi="Times New Roman" w:cs="Times New Roman"/>
+                <w:sz w:val="36"/>
+                <w:szCs w:val="36"/>
+                <w:lang w:val="fr-FR"/>
+              </w:rPr>
+              <w:t xml:space="preserve">(double) : </w:t>
+            </w:r>
+            <w:proofErr w:type="spellStart"/>
+            <w:r>
+              <w:rPr>
+                <w:rFonts w:ascii="Times New Roman" w:hAnsi="Times New Roman" w:cs="Times New Roman"/>
+                <w:sz w:val="36"/>
+                <w:szCs w:val="36"/>
+                <w:lang w:val="fr-FR"/>
+              </w:rPr>
+              <w:t>void</w:t>
+            </w:r>
+            <w:proofErr w:type="spellEnd"/>
+          </w:p>
+          <w:p>
+            <w:pPr>
+              <w:pStyle w:val="Paragraphedeliste"/>
+              <w:ind w:left="0"/>
+              <w:rPr>
+                <w:rFonts w:ascii="Times New Roman" w:hAnsi="Times New Roman" w:cs="Times New Roman"/>
+                <w:sz w:val="36"/>
+                <w:szCs w:val="36"/>
+                <w:lang w:val="fr-FR"/>
+              </w:rPr>
+            </w:pPr>
+            <w:r>
+              <w:rPr>
+                <w:rFonts w:ascii="Times New Roman" w:hAnsi="Times New Roman" w:cs="Times New Roman"/>
+                <w:sz w:val="36"/>
+                <w:szCs w:val="36"/>
+                <w:lang w:val="fr-FR"/>
+              </w:rPr>
+              <w:t>+</w:t>
+            </w:r>
+            <w:proofErr w:type="spellStart"/>
+            <w:r>
+              <w:rPr>
+                <w:rFonts w:ascii="Times New Roman" w:hAnsi="Times New Roman" w:cs="Times New Roman"/>
+                <w:sz w:val="36"/>
+                <w:szCs w:val="36"/>
+                <w:lang w:val="fr-FR"/>
               </w:rPr>
               <w:t>SetY</w:t>
             </w:r>
@@ -742,35 +1144,328 @@
                 <w:rFonts w:ascii="Times New Roman" w:hAnsi="Times New Roman" w:cs="Times New Roman"/>
                 <w:sz w:val="36"/>
                 <w:szCs w:val="36"/>
-              </w:rPr>
-              <w:t>(double) : void</w:t>
-            </w:r>
+                <w:lang w:val="fr-FR"/>
+              </w:rPr>
+              <w:t xml:space="preserve">(double) : </w:t>
+            </w:r>
+            <w:proofErr w:type="spellStart"/>
+            <w:r>
+              <w:rPr>
+                <w:rFonts w:ascii="Times New Roman" w:hAnsi="Times New Roman" w:cs="Times New Roman"/>
+                <w:sz w:val="36"/>
+                <w:szCs w:val="36"/>
+                <w:lang w:val="fr-FR"/>
+              </w:rPr>
+              <w:t>void</w:t>
+            </w:r>
+            <w:proofErr w:type="spellEnd"/>
           </w:p>
         </w:tc>
       </w:tr>
     </w:tbl>
     <w:p>
       <w:pPr>
+        <w:rPr>
+          <w:rFonts w:ascii="Times New Roman" w:hAnsi="Times New Roman" w:cs="Times New Roman"/>
+          <w:b/>
+          <w:sz w:val="44"/>
+          <w:szCs w:val="36"/>
+          <w:lang w:val="fr-FR"/>
+        </w:rPr>
+      </w:pPr>
+    </w:p>
+    <w:p>
+      <w:pPr>
         <w:pStyle w:val="Paragraphedeliste"/>
         <w:rPr>
           <w:rFonts w:ascii="Times New Roman" w:hAnsi="Times New Roman" w:cs="Times New Roman"/>
           <w:sz w:val="36"/>
           <w:szCs w:val="36"/>
+          <w:lang w:val="fr-FR"/>
+        </w:rPr>
+      </w:pPr>
+    </w:p>
+    <w:p>
+      <w:pPr>
+        <w:rPr>
+          <w:lang w:val="fr-FR"/>
+        </w:rPr>
+      </w:pPr>
+    </w:p>
+    <w:p>
+      <w:pPr>
+        <w:rPr>
+          <w:lang w:val="fr-FR"/>
+        </w:rPr>
+      </w:pPr>
+    </w:p>
+    <w:p>
+      <w:pPr>
+        <w:rPr>
+          <w:lang w:val="fr-FR"/>
+        </w:rPr>
+      </w:pPr>
+    </w:p>
+    <w:p>
+      <w:pPr>
+        <w:rPr>
+          <w:lang w:val="fr-FR"/>
+        </w:rPr>
+      </w:pPr>
+    </w:p>
+    <w:p>
+      <w:pPr>
+        <w:rPr>
+          <w:lang w:val="fr-FR"/>
+        </w:rPr>
+      </w:pPr>
+    </w:p>
+    <w:p>
+      <w:pPr>
+        <w:rPr>
+          <w:lang w:val="fr-FR"/>
+        </w:rPr>
+      </w:pPr>
+      <w:bookmarkStart w:id="0" w:name="_GoBack"/>
+      <w:bookmarkEnd w:id="0"/>
+    </w:p>
+    <w:p>
+      <w:pPr>
+        <w:rPr>
+          <w:lang w:val="fr-FR"/>
+        </w:rPr>
+      </w:pPr>
+    </w:p>
+    <w:p>
+      <w:pPr>
+        <w:rPr>
+          <w:lang w:val="fr-FR"/>
+        </w:rPr>
+      </w:pPr>
+    </w:p>
+    <w:p>
+      <w:pPr>
+        <w:rPr>
+          <w:lang w:val="fr-FR"/>
+        </w:rPr>
+      </w:pPr>
+    </w:p>
+    <w:p>
+      <w:pPr>
+        <w:rPr>
+          <w:lang w:val="fr-FR"/>
+        </w:rPr>
+      </w:pPr>
+    </w:p>
+    <w:p>
+      <w:pPr>
+        <w:rPr>
+          <w:lang w:val="fr-FR"/>
+        </w:rPr>
+      </w:pPr>
+    </w:p>
+    <w:p>
+      <w:pPr>
+        <w:rPr>
+          <w:lang w:val="fr-FR"/>
+        </w:rPr>
+      </w:pPr>
+    </w:p>
+    <w:p>
+      <w:pPr>
+        <w:rPr>
+          <w:lang w:val="fr-FR"/>
+        </w:rPr>
+      </w:pPr>
+    </w:p>
+    <w:p>
+      <w:pPr>
+        <w:rPr>
+          <w:lang w:val="fr-FR"/>
+        </w:rPr>
+      </w:pPr>
+    </w:p>
+    <w:p>
+      <w:pPr>
+        <w:rPr>
+          <w:lang w:val="fr-FR"/>
+        </w:rPr>
+      </w:pPr>
+    </w:p>
+    <w:p>
+      <w:pPr>
+        <w:rPr>
+          <w:lang w:val="fr-FR"/>
+        </w:rPr>
+      </w:pPr>
+    </w:p>
+    <w:p>
+      <w:pPr>
+        <w:rPr>
+          <w:lang w:val="fr-FR"/>
+        </w:rPr>
+      </w:pPr>
+    </w:p>
+    <w:p>
+      <w:pPr>
+        <w:rPr>
+          <w:lang w:val="fr-FR"/>
+        </w:rPr>
+      </w:pPr>
+    </w:p>
+    <w:p>
+      <w:pPr>
+        <w:rPr>
+          <w:lang w:val="fr-FR"/>
+        </w:rPr>
+      </w:pPr>
+    </w:p>
+    <w:p>
+      <w:pPr>
+        <w:rPr>
+          <w:lang w:val="fr-FR"/>
         </w:rPr>
       </w:pPr>
     </w:p>
     <w:p>
       <w:pPr>
         <w:pStyle w:val="Paragraphedeliste"/>
-        <w:rPr>
-          <w:rFonts w:ascii="Times New Roman" w:hAnsi="Times New Roman" w:cs="Times New Roman"/>
-          <w:sz w:val="36"/>
-          <w:szCs w:val="36"/>
+        <w:numPr>
+          <w:ilvl w:val="0"/>
+          <w:numId w:val="2"/>
+        </w:numPr>
+        <w:tabs>
+          <w:tab w:val="left" w:pos="1177"/>
+        </w:tabs>
+        <w:rPr>
+          <w:lang w:val="fr-FR"/>
+        </w:rPr>
+      </w:pPr>
+      <w:r>
+        <w:rPr>
+          <w:lang w:val="fr-FR"/>
+        </w:rPr>
+        <w:t xml:space="preserve">Modélisation de la classe </w:t>
+      </w:r>
+      <w:r>
+        <w:rPr>
+          <w:lang w:val="fr-FR"/>
+        </w:rPr>
+        <w:t xml:space="preserve">Forme (Forme </w:t>
+      </w:r>
+      <w:proofErr w:type="spellStart"/>
+      <w:r>
+        <w:rPr>
+          <w:lang w:val="fr-FR"/>
+        </w:rPr>
+        <w:t>geometrique</w:t>
+      </w:r>
+      <w:proofErr w:type="spellEnd"/>
+      <w:r>
+        <w:rPr>
+          <w:lang w:val="fr-FR"/>
+        </w:rPr>
+        <w:t>)</w:t>
+      </w:r>
+    </w:p>
+    <w:p>
+      <w:pPr>
+        <w:pStyle w:val="Paragraphedeliste"/>
+        <w:tabs>
+          <w:tab w:val="left" w:pos="1177"/>
+        </w:tabs>
+        <w:ind w:left="1440"/>
+        <w:rPr>
+          <w:lang w:val="fr-FR"/>
+        </w:rPr>
+      </w:pPr>
+    </w:p>
+    <w:p>
+      <w:pPr>
+        <w:pStyle w:val="Paragraphedeliste"/>
+        <w:tabs>
+          <w:tab w:val="left" w:pos="1177"/>
+        </w:tabs>
+        <w:ind w:left="1440"/>
+        <w:rPr>
+          <w:lang w:val="fr-FR"/>
+        </w:rPr>
+      </w:pPr>
+    </w:p>
+    <w:p>
+      <w:pPr>
+        <w:pStyle w:val="Paragraphedeliste"/>
+        <w:tabs>
+          <w:tab w:val="left" w:pos="1177"/>
+        </w:tabs>
+        <w:ind w:left="1440"/>
+        <w:rPr>
+          <w:lang w:val="fr-FR"/>
+        </w:rPr>
+      </w:pPr>
+    </w:p>
+    <w:p>
+      <w:pPr>
+        <w:pStyle w:val="Paragraphedeliste"/>
+        <w:tabs>
+          <w:tab w:val="left" w:pos="1177"/>
+        </w:tabs>
+        <w:ind w:left="1440"/>
+        <w:rPr>
+          <w:lang w:val="fr-FR"/>
+        </w:rPr>
+      </w:pPr>
+    </w:p>
+    <w:p>
+      <w:pPr>
+        <w:pStyle w:val="Paragraphedeliste"/>
+        <w:tabs>
+          <w:tab w:val="left" w:pos="1177"/>
+        </w:tabs>
+        <w:ind w:left="1440"/>
+        <w:rPr>
+          <w:lang w:val="fr-FR"/>
+        </w:rPr>
+      </w:pPr>
+    </w:p>
+    <w:p>
+      <w:pPr>
+        <w:pStyle w:val="Paragraphedeliste"/>
+        <w:tabs>
+          <w:tab w:val="left" w:pos="1177"/>
+        </w:tabs>
+        <w:ind w:left="1440"/>
+        <w:rPr>
+          <w:lang w:val="fr-FR"/>
+        </w:rPr>
+      </w:pPr>
+    </w:p>
+    <w:p>
+      <w:pPr>
+        <w:pStyle w:val="Paragraphedeliste"/>
+        <w:tabs>
+          <w:tab w:val="left" w:pos="1177"/>
+        </w:tabs>
+        <w:ind w:left="1440"/>
+        <w:rPr>
+          <w:lang w:val="fr-FR"/>
+        </w:rPr>
+      </w:pPr>
+    </w:p>
+    <w:p>
+      <w:pPr>
+        <w:pStyle w:val="Paragraphedeliste"/>
+        <w:tabs>
+          <w:tab w:val="left" w:pos="1177"/>
+        </w:tabs>
+        <w:ind w:left="1440"/>
+        <w:rPr>
+          <w:lang w:val="fr-FR"/>
         </w:rPr>
       </w:pPr>
     </w:p>
     <w:sectPr>
-      <w:pgSz w:w="12240" w:h="15840"/>
+      <w:pgSz w:w="15840" w:h="12240" w:orient="landscape"/>
       <w:pgMar w:top="1417" w:right="1417" w:bottom="1417" w:left="1417" w:header="708" w:footer="708" w:gutter="0"/>
       <w:cols w:space="708"/>
       <w:docGrid w:linePitch="360"/>
@@ -893,8 +1588,100 @@
       </w:rPr>
     </w:lvl>
   </w:abstractNum>
+  <w:abstractNum w:abstractNumId="1" w15:restartNumberingAfterBreak="0">
+    <w:nsid w:val="0B336275"/>
+    <w:multiLevelType w:val="hybridMultilevel"/>
+    <w:tmpl w:val="4D0C5F28"/>
+    <w:lvl w:ilvl="0" w:tplc="D89EDC84">
+      <w:start w:val="1"/>
+      <w:numFmt w:val="upperRoman"/>
+      <w:lvlText w:val="%1."/>
+      <w:lvlJc w:val="left"/>
+      <w:pPr>
+        <w:ind w:left="1440" w:hanging="720"/>
+      </w:pPr>
+      <w:rPr>
+        <w:rFonts w:hint="default"/>
+      </w:rPr>
+    </w:lvl>
+    <w:lvl w:ilvl="1" w:tplc="04090019" w:tentative="1">
+      <w:start w:val="1"/>
+      <w:numFmt w:val="lowerLetter"/>
+      <w:lvlText w:val="%2."/>
+      <w:lvlJc w:val="left"/>
+      <w:pPr>
+        <w:ind w:left="1800" w:hanging="360"/>
+      </w:pPr>
+    </w:lvl>
+    <w:lvl w:ilvl="2" w:tplc="0409001B" w:tentative="1">
+      <w:start w:val="1"/>
+      <w:numFmt w:val="lowerRoman"/>
+      <w:lvlText w:val="%3."/>
+      <w:lvlJc w:val="right"/>
+      <w:pPr>
+        <w:ind w:left="2520" w:hanging="180"/>
+      </w:pPr>
+    </w:lvl>
+    <w:lvl w:ilvl="3" w:tplc="0409000F" w:tentative="1">
+      <w:start w:val="1"/>
+      <w:numFmt w:val="decimal"/>
+      <w:lvlText w:val="%4."/>
+      <w:lvlJc w:val="left"/>
+      <w:pPr>
+        <w:ind w:left="3240" w:hanging="360"/>
+      </w:pPr>
+    </w:lvl>
+    <w:lvl w:ilvl="4" w:tplc="04090019" w:tentative="1">
+      <w:start w:val="1"/>
+      <w:numFmt w:val="lowerLetter"/>
+      <w:lvlText w:val="%5."/>
+      <w:lvlJc w:val="left"/>
+      <w:pPr>
+        <w:ind w:left="3960" w:hanging="360"/>
+      </w:pPr>
+    </w:lvl>
+    <w:lvl w:ilvl="5" w:tplc="0409001B" w:tentative="1">
+      <w:start w:val="1"/>
+      <w:numFmt w:val="lowerRoman"/>
+      <w:lvlText w:val="%6."/>
+      <w:lvlJc w:val="right"/>
+      <w:pPr>
+        <w:ind w:left="4680" w:hanging="180"/>
+      </w:pPr>
+    </w:lvl>
+    <w:lvl w:ilvl="6" w:tplc="0409000F" w:tentative="1">
+      <w:start w:val="1"/>
+      <w:numFmt w:val="decimal"/>
+      <w:lvlText w:val="%7."/>
+      <w:lvlJc w:val="left"/>
+      <w:pPr>
+        <w:ind w:left="5400" w:hanging="360"/>
+      </w:pPr>
+    </w:lvl>
+    <w:lvl w:ilvl="7" w:tplc="04090019" w:tentative="1">
+      <w:start w:val="1"/>
+      <w:numFmt w:val="lowerLetter"/>
+      <w:lvlText w:val="%8."/>
+      <w:lvlJc w:val="left"/>
+      <w:pPr>
+        <w:ind w:left="6120" w:hanging="360"/>
+      </w:pPr>
+    </w:lvl>
+    <w:lvl w:ilvl="8" w:tplc="0409001B" w:tentative="1">
+      <w:start w:val="1"/>
+      <w:numFmt w:val="lowerRoman"/>
+      <w:lvlText w:val="%9."/>
+      <w:lvlJc w:val="right"/>
+      <w:pPr>
+        <w:ind w:left="6840" w:hanging="180"/>
+      </w:pPr>
+    </w:lvl>
+  </w:abstractNum>
   <w:num w:numId="1">
     <w:abstractNumId w:val="0"/>
+  </w:num>
+  <w:num w:numId="2">
+    <w:abstractNumId w:val="1"/>
   </w:num>
 </w:numbering>
 </file>

</xml_diff>

<commit_message>
feat : Ajout de Vecteur, Cercle
feat : Ajout de Vecteur, Cercle

test : ajout  de la fonction main
</commit_message>
<xml_diff>
--- a/mod.docx
+++ b/mod.docx
@@ -10,37 +10,23 @@
         <w:tblLook w:val="04A0" w:firstRow="1" w:lastRow="0" w:firstColumn="1" w:lastColumn="0" w:noHBand="0" w:noVBand="1"/>
       </w:tblPr>
       <w:tblGrid>
-        <w:gridCol w:w="5140"/>
+        <w:gridCol w:w="5035"/>
       </w:tblGrid>
       <w:tr>
         <w:trPr>
-          <w:trHeight w:val="492"/>
+          <w:trHeight w:val="601"/>
         </w:trPr>
         <w:tc>
           <w:tcPr>
-            <w:tcW w:w="5140" w:type="dxa"/>
+            <w:tcW w:w="5035" w:type="dxa"/>
           </w:tcPr>
           <w:p>
             <w:pPr>
               <w:pStyle w:val="Paragraphedeliste"/>
               <w:ind w:left="0"/>
               <w:jc w:val="center"/>
-              <w:rPr>
-                <w:rFonts w:ascii="Times New Roman" w:hAnsi="Times New Roman" w:cs="Times New Roman"/>
-                <w:b/>
-                <w:sz w:val="28"/>
-                <w:szCs w:val="28"/>
-                <w:lang w:val="fr-FR"/>
-              </w:rPr>
-            </w:pPr>
-            <w:r>
-              <w:rPr>
-                <w:rFonts w:ascii="Times New Roman" w:hAnsi="Times New Roman" w:cs="Times New Roman"/>
-                <w:b/>
-                <w:sz w:val="28"/>
-                <w:szCs w:val="28"/>
-                <w:lang w:val="fr-FR"/>
-              </w:rPr>
+            </w:pPr>
+            <w:r>
               <w:t>Point</w:t>
             </w:r>
           </w:p>
@@ -48,701 +34,328 @@
       </w:tr>
       <w:tr>
         <w:trPr>
-          <w:trHeight w:val="777"/>
+          <w:trHeight w:val="949"/>
         </w:trPr>
         <w:tc>
           <w:tcPr>
-            <w:tcW w:w="5140" w:type="dxa"/>
+            <w:tcW w:w="5035" w:type="dxa"/>
           </w:tcPr>
           <w:p>
             <w:pPr>
               <w:pStyle w:val="Paragraphedeliste"/>
               <w:ind w:left="0"/>
-              <w:rPr>
-                <w:rFonts w:ascii="Times New Roman" w:hAnsi="Times New Roman" w:cs="Times New Roman"/>
-                <w:sz w:val="28"/>
-                <w:szCs w:val="28"/>
-                <w:lang w:val="fr-FR"/>
-              </w:rPr>
-            </w:pPr>
-            <w:r>
-              <w:rPr>
-                <w:rFonts w:ascii="Times New Roman" w:hAnsi="Times New Roman" w:cs="Times New Roman"/>
-                <w:sz w:val="28"/>
-                <w:szCs w:val="28"/>
-                <w:lang w:val="fr-FR"/>
-              </w:rPr>
-              <w:t>- X : double</w:t>
-            </w:r>
-          </w:p>
-          <w:p>
-            <w:pPr>
-              <w:pStyle w:val="Paragraphedeliste"/>
-              <w:ind w:left="0"/>
-              <w:rPr>
-                <w:rFonts w:ascii="Times New Roman" w:hAnsi="Times New Roman" w:cs="Times New Roman"/>
-                <w:sz w:val="28"/>
-                <w:szCs w:val="28"/>
-                <w:lang w:val="fr-FR"/>
-              </w:rPr>
-            </w:pPr>
-            <w:r>
-              <w:rPr>
-                <w:rFonts w:ascii="Times New Roman" w:hAnsi="Times New Roman" w:cs="Times New Roman"/>
-                <w:sz w:val="28"/>
-                <w:szCs w:val="28"/>
-                <w:lang w:val="fr-FR"/>
-              </w:rPr>
-              <w:t>- Y : double</w:t>
+            </w:pPr>
+            <w:r>
+              <w:t xml:space="preserve">- </w:t>
+            </w:r>
+            <w:proofErr w:type="gramStart"/>
+            <w:r>
+              <w:t>X :</w:t>
+            </w:r>
+            <w:proofErr w:type="gramEnd"/>
+            <w:r>
+              <w:t xml:space="preserve"> double</w:t>
+            </w:r>
+          </w:p>
+          <w:p>
+            <w:pPr>
+              <w:pStyle w:val="Paragraphedeliste"/>
+              <w:ind w:left="0"/>
+            </w:pPr>
+            <w:r>
+              <w:t xml:space="preserve">- </w:t>
+            </w:r>
+            <w:proofErr w:type="gramStart"/>
+            <w:r>
+              <w:t>Y :</w:t>
+            </w:r>
+            <w:proofErr w:type="gramEnd"/>
+            <w:r>
+              <w:t xml:space="preserve"> double</w:t>
             </w:r>
           </w:p>
         </w:tc>
       </w:tr>
       <w:tr>
         <w:trPr>
-          <w:trHeight w:val="722"/>
+          <w:trHeight w:val="882"/>
         </w:trPr>
         <w:tc>
           <w:tcPr>
-            <w:tcW w:w="5140" w:type="dxa"/>
+            <w:tcW w:w="5035" w:type="dxa"/>
           </w:tcPr>
           <w:p>
             <w:pPr>
               <w:pStyle w:val="Paragraphedeliste"/>
               <w:ind w:left="0"/>
-              <w:rPr>
-                <w:rFonts w:ascii="Times New Roman" w:hAnsi="Times New Roman" w:cs="Times New Roman"/>
-                <w:sz w:val="28"/>
-                <w:szCs w:val="28"/>
-                <w:lang w:val="fr-FR"/>
-              </w:rPr>
-            </w:pPr>
-            <w:r>
-              <w:rPr>
-                <w:rFonts w:ascii="Times New Roman" w:hAnsi="Times New Roman" w:cs="Times New Roman"/>
-                <w:sz w:val="28"/>
-                <w:szCs w:val="28"/>
-                <w:lang w:val="fr-FR"/>
-              </w:rPr>
-              <w:t>&lt;&lt;</w:t>
+            </w:pPr>
+            <w:r>
+              <w:t>&lt;&lt;create&gt;&gt;+Point(</w:t>
             </w:r>
             <w:proofErr w:type="spellStart"/>
-            <w:r>
-              <w:rPr>
-                <w:rFonts w:ascii="Times New Roman" w:hAnsi="Times New Roman" w:cs="Times New Roman"/>
-                <w:sz w:val="28"/>
-                <w:szCs w:val="28"/>
-                <w:lang w:val="fr-FR"/>
-              </w:rPr>
-              <w:t>create</w:t>
+            <w:proofErr w:type="gramStart"/>
+            <w:r>
+              <w:t>double,double</w:t>
             </w:r>
             <w:proofErr w:type="spellEnd"/>
-            <w:r>
-              <w:rPr>
-                <w:rFonts w:ascii="Times New Roman" w:hAnsi="Times New Roman" w:cs="Times New Roman"/>
-                <w:sz w:val="28"/>
-                <w:szCs w:val="28"/>
-                <w:lang w:val="fr-FR"/>
-              </w:rPr>
-              <w:t>&gt;&gt;+Point(</w:t>
+            <w:proofErr w:type="gramEnd"/>
+            <w:r>
+              <w:t>)</w:t>
+            </w:r>
+          </w:p>
+          <w:p>
+            <w:pPr>
+              <w:pStyle w:val="Paragraphedeliste"/>
+              <w:ind w:left="0"/>
+            </w:pPr>
+            <w:r>
+              <w:t>+Mov(</w:t>
             </w:r>
             <w:proofErr w:type="spellStart"/>
-            <w:r>
-              <w:rPr>
-                <w:rFonts w:ascii="Times New Roman" w:hAnsi="Times New Roman" w:cs="Times New Roman"/>
-                <w:sz w:val="28"/>
-                <w:szCs w:val="28"/>
-                <w:lang w:val="fr-FR"/>
-              </w:rPr>
+            <w:proofErr w:type="gramStart"/>
+            <w:r>
               <w:t>double,double</w:t>
             </w:r>
             <w:proofErr w:type="spellEnd"/>
-            <w:r>
-              <w:rPr>
-                <w:rFonts w:ascii="Times New Roman" w:hAnsi="Times New Roman" w:cs="Times New Roman"/>
-                <w:sz w:val="28"/>
-                <w:szCs w:val="28"/>
-                <w:lang w:val="fr-FR"/>
-              </w:rPr>
-              <w:t>)</w:t>
-            </w:r>
-          </w:p>
-          <w:p>
-            <w:pPr>
-              <w:pStyle w:val="Paragraphedeliste"/>
-              <w:ind w:left="0"/>
-              <w:rPr>
-                <w:rFonts w:ascii="Times New Roman" w:hAnsi="Times New Roman" w:cs="Times New Roman"/>
-                <w:sz w:val="28"/>
-                <w:szCs w:val="28"/>
-                <w:lang w:val="fr-FR"/>
-              </w:rPr>
-            </w:pPr>
-            <w:r>
-              <w:rPr>
-                <w:rFonts w:ascii="Times New Roman" w:hAnsi="Times New Roman" w:cs="Times New Roman"/>
-                <w:sz w:val="28"/>
-                <w:szCs w:val="28"/>
-                <w:lang w:val="fr-FR"/>
-              </w:rPr>
+            <w:proofErr w:type="gramEnd"/>
+            <w:r>
+              <w:t>) : void</w:t>
+            </w:r>
+          </w:p>
+          <w:p>
+            <w:pPr>
+              <w:pStyle w:val="Paragraphedeliste"/>
+              <w:ind w:left="0"/>
+            </w:pPr>
+            <w:r>
               <w:t>+</w:t>
             </w:r>
+            <w:proofErr w:type="gramStart"/>
+            <w:r>
+              <w:t>Distancer(</w:t>
+            </w:r>
+            <w:proofErr w:type="gramEnd"/>
+            <w:r>
+              <w:t>Point) : double</w:t>
+            </w:r>
+          </w:p>
+          <w:p>
+            <w:pPr>
+              <w:pStyle w:val="Paragraphedeliste"/>
+              <w:ind w:left="0"/>
+            </w:pPr>
+            <w:r>
+              <w:t>+Add (Point</w:t>
+            </w:r>
+            <w:proofErr w:type="gramStart"/>
+            <w:r>
+              <w:t>) :</w:t>
+            </w:r>
+            <w:proofErr w:type="gramEnd"/>
+            <w:r>
+              <w:t xml:space="preserve"> void</w:t>
+            </w:r>
+          </w:p>
+          <w:p>
+            <w:pPr>
+              <w:pStyle w:val="Paragraphedeliste"/>
+              <w:ind w:left="0"/>
+            </w:pPr>
+            <w:r>
+              <w:t>+operator+ (Point</w:t>
+            </w:r>
+            <w:proofErr w:type="gramStart"/>
+            <w:r>
+              <w:t>) :</w:t>
+            </w:r>
+            <w:proofErr w:type="gramEnd"/>
+            <w:r>
+              <w:t xml:space="preserve"> Point</w:t>
+            </w:r>
+          </w:p>
+          <w:p>
+            <w:pPr>
+              <w:pStyle w:val="Paragraphedeliste"/>
+              <w:ind w:left="0"/>
+            </w:pPr>
+            <w:r>
+              <w:t>+operator- (Point</w:t>
+            </w:r>
+            <w:proofErr w:type="gramStart"/>
+            <w:r>
+              <w:t>) :</w:t>
+            </w:r>
+            <w:proofErr w:type="gramEnd"/>
+            <w:r>
+              <w:t xml:space="preserve"> Point</w:t>
+            </w:r>
+          </w:p>
+          <w:p>
+            <w:pPr>
+              <w:pStyle w:val="Paragraphedeliste"/>
+              <w:ind w:left="0"/>
+            </w:pPr>
+            <w:r>
+              <w:t>+operator</w:t>
+            </w:r>
+            <w:proofErr w:type="gramStart"/>
+            <w:r>
+              <w:t>*  (</w:t>
+            </w:r>
+            <w:proofErr w:type="gramEnd"/>
+            <w:r>
+              <w:t>Point) : Point</w:t>
+            </w:r>
+          </w:p>
+          <w:p>
+            <w:pPr>
+              <w:pStyle w:val="Paragraphedeliste"/>
+              <w:ind w:left="0"/>
+            </w:pPr>
+            <w:r>
+              <w:t>+operator++ (Point</w:t>
+            </w:r>
+            <w:proofErr w:type="gramStart"/>
+            <w:r>
+              <w:t>) :</w:t>
+            </w:r>
+            <w:proofErr w:type="gramEnd"/>
+            <w:r>
+              <w:t xml:space="preserve"> Point</w:t>
+            </w:r>
+          </w:p>
+          <w:p>
+            <w:pPr>
+              <w:pStyle w:val="Paragraphedeliste"/>
+              <w:ind w:left="0"/>
+            </w:pPr>
+            <w:r>
+              <w:t>+operator-- (Point</w:t>
+            </w:r>
+            <w:proofErr w:type="gramStart"/>
+            <w:r>
+              <w:t>) :</w:t>
+            </w:r>
+            <w:proofErr w:type="gramEnd"/>
+            <w:r>
+              <w:t xml:space="preserve"> Point</w:t>
+            </w:r>
+          </w:p>
+          <w:p>
+            <w:pPr>
+              <w:pStyle w:val="Paragraphedeliste"/>
+              <w:ind w:left="0"/>
+            </w:pPr>
+            <w:r>
+              <w:t>+</w:t>
+            </w:r>
             <w:proofErr w:type="spellStart"/>
-            <w:r>
-              <w:rPr>
-                <w:rFonts w:ascii="Times New Roman" w:hAnsi="Times New Roman" w:cs="Times New Roman"/>
-                <w:sz w:val="28"/>
-                <w:szCs w:val="28"/>
-                <w:lang w:val="fr-FR"/>
-              </w:rPr>
-              <w:t>Mov</w:t>
+            <w:proofErr w:type="gramStart"/>
+            <w:r>
+              <w:t>Afficher</w:t>
             </w:r>
             <w:proofErr w:type="spellEnd"/>
             <w:r>
-              <w:rPr>
-                <w:rFonts w:ascii="Times New Roman" w:hAnsi="Times New Roman" w:cs="Times New Roman"/>
-                <w:sz w:val="28"/>
-                <w:szCs w:val="28"/>
-                <w:lang w:val="fr-FR"/>
-              </w:rPr>
               <w:t>(</w:t>
             </w:r>
+            <w:proofErr w:type="gramEnd"/>
+            <w:r>
+              <w:t>) : void</w:t>
+            </w:r>
+          </w:p>
+          <w:p>
+            <w:pPr>
+              <w:pStyle w:val="Paragraphedeliste"/>
+              <w:ind w:left="0"/>
+            </w:pPr>
+            <w:r>
+              <w:t>+</w:t>
+            </w:r>
             <w:proofErr w:type="spellStart"/>
-            <w:r>
-              <w:rPr>
-                <w:rFonts w:ascii="Times New Roman" w:hAnsi="Times New Roman" w:cs="Times New Roman"/>
-                <w:sz w:val="28"/>
-                <w:szCs w:val="28"/>
-                <w:lang w:val="fr-FR"/>
-              </w:rPr>
-              <w:t>double,double</w:t>
+            <w:proofErr w:type="gramStart"/>
+            <w:r>
+              <w:t>GetX</w:t>
             </w:r>
             <w:proofErr w:type="spellEnd"/>
             <w:r>
-              <w:rPr>
-                <w:rFonts w:ascii="Times New Roman" w:hAnsi="Times New Roman" w:cs="Times New Roman"/>
-                <w:sz w:val="28"/>
-                <w:szCs w:val="28"/>
-                <w:lang w:val="fr-FR"/>
-              </w:rPr>
-              <w:t xml:space="preserve">) : </w:t>
+              <w:t>(</w:t>
+            </w:r>
+            <w:proofErr w:type="gramEnd"/>
+            <w:r>
+              <w:t>) : double</w:t>
+            </w:r>
+          </w:p>
+          <w:p>
+            <w:pPr>
+              <w:pStyle w:val="Paragraphedeliste"/>
+              <w:ind w:left="0"/>
+            </w:pPr>
+            <w:r>
+              <w:t>+</w:t>
             </w:r>
             <w:proofErr w:type="spellStart"/>
-            <w:r>
-              <w:rPr>
-                <w:rFonts w:ascii="Times New Roman" w:hAnsi="Times New Roman" w:cs="Times New Roman"/>
-                <w:sz w:val="28"/>
-                <w:szCs w:val="28"/>
-                <w:lang w:val="fr-FR"/>
-              </w:rPr>
-              <w:t>void</w:t>
+            <w:proofErr w:type="gramStart"/>
+            <w:r>
+              <w:t>GetY</w:t>
             </w:r>
             <w:proofErr w:type="spellEnd"/>
-          </w:p>
-          <w:p>
-            <w:pPr>
-              <w:pStyle w:val="Paragraphedeliste"/>
-              <w:ind w:left="0"/>
-              <w:rPr>
-                <w:rFonts w:ascii="Times New Roman" w:hAnsi="Times New Roman" w:cs="Times New Roman"/>
-                <w:sz w:val="28"/>
-                <w:szCs w:val="28"/>
-                <w:lang w:val="fr-FR"/>
-              </w:rPr>
-            </w:pPr>
-            <w:r>
-              <w:rPr>
-                <w:rFonts w:ascii="Times New Roman" w:hAnsi="Times New Roman" w:cs="Times New Roman"/>
-                <w:sz w:val="28"/>
-                <w:szCs w:val="28"/>
-                <w:lang w:val="fr-FR"/>
-              </w:rPr>
-              <w:t>+Distancer(Point) : double</w:t>
-            </w:r>
-          </w:p>
-          <w:p>
-            <w:pPr>
-              <w:pStyle w:val="Paragraphedeliste"/>
-              <w:ind w:left="0"/>
-              <w:rPr>
-                <w:rFonts w:ascii="Times New Roman" w:hAnsi="Times New Roman" w:cs="Times New Roman"/>
-                <w:sz w:val="28"/>
-                <w:szCs w:val="28"/>
-                <w:lang w:val="fr-FR"/>
-              </w:rPr>
-            </w:pPr>
-            <w:r>
-              <w:rPr>
-                <w:rFonts w:ascii="Times New Roman" w:hAnsi="Times New Roman" w:cs="Times New Roman"/>
-                <w:sz w:val="28"/>
-                <w:szCs w:val="28"/>
-                <w:lang w:val="fr-FR"/>
-              </w:rPr>
+            <w:r>
+              <w:t>(</w:t>
+            </w:r>
+            <w:proofErr w:type="gramEnd"/>
+            <w:r>
+              <w:t>) : double</w:t>
+            </w:r>
+          </w:p>
+          <w:p>
+            <w:pPr>
+              <w:pStyle w:val="Paragraphedeliste"/>
+              <w:ind w:left="0"/>
+            </w:pPr>
+            <w:r>
               <w:t>+</w:t>
             </w:r>
             <w:proofErr w:type="spellStart"/>
             <w:r>
-              <w:rPr>
-                <w:rFonts w:ascii="Times New Roman" w:hAnsi="Times New Roman" w:cs="Times New Roman"/>
-                <w:sz w:val="28"/>
-                <w:szCs w:val="28"/>
-                <w:lang w:val="fr-FR"/>
-              </w:rPr>
-              <w:t>Add</w:t>
+              <w:t>SetX</w:t>
             </w:r>
             <w:proofErr w:type="spellEnd"/>
             <w:r>
-              <w:rPr>
-                <w:rFonts w:ascii="Times New Roman" w:hAnsi="Times New Roman" w:cs="Times New Roman"/>
-                <w:sz w:val="28"/>
-                <w:szCs w:val="28"/>
-                <w:lang w:val="fr-FR"/>
-              </w:rPr>
-              <w:t xml:space="preserve"> (Point) : </w:t>
+              <w:t>(double</w:t>
+            </w:r>
+            <w:proofErr w:type="gramStart"/>
+            <w:r>
+              <w:t>) :</w:t>
+            </w:r>
+            <w:proofErr w:type="gramEnd"/>
+            <w:r>
+              <w:t xml:space="preserve"> void</w:t>
+            </w:r>
+          </w:p>
+          <w:p>
+            <w:pPr>
+              <w:pStyle w:val="Paragraphedeliste"/>
+              <w:ind w:left="0"/>
+            </w:pPr>
+            <w:r>
+              <w:t>+</w:t>
             </w:r>
             <w:proofErr w:type="spellStart"/>
             <w:r>
-              <w:rPr>
-                <w:rFonts w:ascii="Times New Roman" w:hAnsi="Times New Roman" w:cs="Times New Roman"/>
-                <w:sz w:val="28"/>
-                <w:szCs w:val="28"/>
-                <w:lang w:val="fr-FR"/>
-              </w:rPr>
-              <w:t>void</w:t>
+              <w:t>SetY</w:t>
             </w:r>
             <w:proofErr w:type="spellEnd"/>
-          </w:p>
-          <w:p>
-            <w:pPr>
-              <w:pStyle w:val="Paragraphedeliste"/>
-              <w:ind w:left="0"/>
-              <w:rPr>
-                <w:rFonts w:ascii="Times New Roman" w:hAnsi="Times New Roman" w:cs="Times New Roman"/>
-                <w:sz w:val="28"/>
-                <w:szCs w:val="28"/>
-                <w:lang w:val="fr-FR"/>
-              </w:rPr>
-            </w:pPr>
-            <w:r>
-              <w:rPr>
-                <w:rFonts w:ascii="Times New Roman" w:hAnsi="Times New Roman" w:cs="Times New Roman"/>
-                <w:sz w:val="28"/>
-                <w:szCs w:val="28"/>
-                <w:lang w:val="fr-FR"/>
-              </w:rPr>
-              <w:t>+</w:t>
-            </w:r>
-            <w:proofErr w:type="spellStart"/>
-            <w:r>
-              <w:rPr>
-                <w:rFonts w:ascii="Times New Roman" w:hAnsi="Times New Roman" w:cs="Times New Roman"/>
-                <w:sz w:val="28"/>
-                <w:szCs w:val="28"/>
-                <w:lang w:val="fr-FR"/>
-              </w:rPr>
-              <w:t>operator</w:t>
-            </w:r>
-            <w:proofErr w:type="spellEnd"/>
-            <w:r>
-              <w:rPr>
-                <w:rFonts w:ascii="Times New Roman" w:hAnsi="Times New Roman" w:cs="Times New Roman"/>
-                <w:sz w:val="28"/>
-                <w:szCs w:val="28"/>
-                <w:lang w:val="fr-FR"/>
-              </w:rPr>
-              <w:t>+ (Point) : Point</w:t>
-            </w:r>
-          </w:p>
-          <w:p>
-            <w:pPr>
-              <w:pStyle w:val="Paragraphedeliste"/>
-              <w:ind w:left="0"/>
-              <w:rPr>
-                <w:rFonts w:ascii="Times New Roman" w:hAnsi="Times New Roman" w:cs="Times New Roman"/>
-                <w:sz w:val="28"/>
-                <w:szCs w:val="28"/>
-                <w:lang w:val="fr-FR"/>
-              </w:rPr>
-            </w:pPr>
-            <w:r>
-              <w:rPr>
-                <w:rFonts w:ascii="Times New Roman" w:hAnsi="Times New Roman" w:cs="Times New Roman"/>
-                <w:sz w:val="28"/>
-                <w:szCs w:val="28"/>
-                <w:lang w:val="fr-FR"/>
-              </w:rPr>
-              <w:t>+</w:t>
-            </w:r>
-            <w:proofErr w:type="spellStart"/>
-            <w:r>
-              <w:rPr>
-                <w:rFonts w:ascii="Times New Roman" w:hAnsi="Times New Roman" w:cs="Times New Roman"/>
-                <w:sz w:val="28"/>
-                <w:szCs w:val="28"/>
-                <w:lang w:val="fr-FR"/>
-              </w:rPr>
-              <w:t>operator</w:t>
-            </w:r>
-            <w:proofErr w:type="spellEnd"/>
-            <w:r>
-              <w:rPr>
-                <w:rFonts w:ascii="Times New Roman" w:hAnsi="Times New Roman" w:cs="Times New Roman"/>
-                <w:sz w:val="28"/>
-                <w:szCs w:val="28"/>
-                <w:lang w:val="fr-FR"/>
-              </w:rPr>
-              <w:t>- (Point) : Point</w:t>
-            </w:r>
-          </w:p>
-          <w:p>
-            <w:pPr>
-              <w:pStyle w:val="Paragraphedeliste"/>
-              <w:ind w:left="0"/>
-              <w:rPr>
-                <w:rFonts w:ascii="Times New Roman" w:hAnsi="Times New Roman" w:cs="Times New Roman"/>
-                <w:sz w:val="28"/>
-                <w:szCs w:val="28"/>
-                <w:lang w:val="fr-FR"/>
-              </w:rPr>
-            </w:pPr>
-            <w:r>
-              <w:rPr>
-                <w:rFonts w:ascii="Times New Roman" w:hAnsi="Times New Roman" w:cs="Times New Roman"/>
-                <w:sz w:val="28"/>
-                <w:szCs w:val="28"/>
-                <w:lang w:val="fr-FR"/>
-              </w:rPr>
-              <w:t>+</w:t>
-            </w:r>
-            <w:proofErr w:type="spellStart"/>
-            <w:r>
-              <w:rPr>
-                <w:rFonts w:ascii="Times New Roman" w:hAnsi="Times New Roman" w:cs="Times New Roman"/>
-                <w:sz w:val="28"/>
-                <w:szCs w:val="28"/>
-                <w:lang w:val="fr-FR"/>
-              </w:rPr>
-              <w:t>operator</w:t>
-            </w:r>
-            <w:proofErr w:type="spellEnd"/>
-            <w:r>
-              <w:rPr>
-                <w:rFonts w:ascii="Times New Roman" w:hAnsi="Times New Roman" w:cs="Times New Roman"/>
-                <w:sz w:val="28"/>
-                <w:szCs w:val="28"/>
-                <w:lang w:val="fr-FR"/>
-              </w:rPr>
-              <w:t>*  (Point) : Point</w:t>
-            </w:r>
-          </w:p>
-          <w:p>
-            <w:pPr>
-              <w:pStyle w:val="Paragraphedeliste"/>
-              <w:ind w:left="0"/>
-              <w:rPr>
-                <w:rFonts w:ascii="Times New Roman" w:hAnsi="Times New Roman" w:cs="Times New Roman"/>
-                <w:sz w:val="28"/>
-                <w:szCs w:val="28"/>
-                <w:lang w:val="fr-FR"/>
-              </w:rPr>
-            </w:pPr>
-            <w:r>
-              <w:rPr>
-                <w:rFonts w:ascii="Times New Roman" w:hAnsi="Times New Roman" w:cs="Times New Roman"/>
-                <w:sz w:val="28"/>
-                <w:szCs w:val="28"/>
-                <w:lang w:val="fr-FR"/>
-              </w:rPr>
-              <w:t>+</w:t>
-            </w:r>
-            <w:proofErr w:type="spellStart"/>
-            <w:r>
-              <w:rPr>
-                <w:rFonts w:ascii="Times New Roman" w:hAnsi="Times New Roman" w:cs="Times New Roman"/>
-                <w:sz w:val="28"/>
-                <w:szCs w:val="28"/>
-                <w:lang w:val="fr-FR"/>
-              </w:rPr>
-              <w:t>operator</w:t>
-            </w:r>
-            <w:proofErr w:type="spellEnd"/>
-            <w:r>
-              <w:rPr>
-                <w:rFonts w:ascii="Times New Roman" w:hAnsi="Times New Roman" w:cs="Times New Roman"/>
-                <w:sz w:val="28"/>
-                <w:szCs w:val="28"/>
-                <w:lang w:val="fr-FR"/>
-              </w:rPr>
-              <w:t>++ (Point) : Point</w:t>
-            </w:r>
-          </w:p>
-          <w:p>
-            <w:pPr>
-              <w:pStyle w:val="Paragraphedeliste"/>
-              <w:ind w:left="0"/>
-              <w:rPr>
-                <w:rFonts w:ascii="Times New Roman" w:hAnsi="Times New Roman" w:cs="Times New Roman"/>
-                <w:sz w:val="28"/>
-                <w:szCs w:val="28"/>
-                <w:lang w:val="fr-FR"/>
-              </w:rPr>
-            </w:pPr>
-            <w:r>
-              <w:rPr>
-                <w:rFonts w:ascii="Times New Roman" w:hAnsi="Times New Roman" w:cs="Times New Roman"/>
-                <w:sz w:val="28"/>
-                <w:szCs w:val="28"/>
-                <w:lang w:val="fr-FR"/>
-              </w:rPr>
-              <w:t>+</w:t>
-            </w:r>
-            <w:proofErr w:type="spellStart"/>
-            <w:r>
-              <w:rPr>
-                <w:rFonts w:ascii="Times New Roman" w:hAnsi="Times New Roman" w:cs="Times New Roman"/>
-                <w:sz w:val="28"/>
-                <w:szCs w:val="28"/>
-                <w:lang w:val="fr-FR"/>
-              </w:rPr>
-              <w:t>operator</w:t>
-            </w:r>
-            <w:proofErr w:type="spellEnd"/>
-            <w:r>
-              <w:rPr>
-                <w:rFonts w:ascii="Times New Roman" w:hAnsi="Times New Roman" w:cs="Times New Roman"/>
-                <w:sz w:val="28"/>
-                <w:szCs w:val="28"/>
-                <w:lang w:val="fr-FR"/>
-              </w:rPr>
-              <w:t>-- (Point) : Point</w:t>
-            </w:r>
-          </w:p>
-          <w:p>
-            <w:pPr>
-              <w:pStyle w:val="Paragraphedeliste"/>
-              <w:ind w:left="0"/>
-              <w:rPr>
-                <w:rFonts w:ascii="Times New Roman" w:hAnsi="Times New Roman" w:cs="Times New Roman"/>
-                <w:sz w:val="28"/>
-                <w:szCs w:val="28"/>
-                <w:lang w:val="fr-FR"/>
-              </w:rPr>
-            </w:pPr>
-            <w:r>
-              <w:rPr>
-                <w:rFonts w:ascii="Times New Roman" w:hAnsi="Times New Roman" w:cs="Times New Roman"/>
-                <w:sz w:val="28"/>
-                <w:szCs w:val="28"/>
-                <w:lang w:val="fr-FR"/>
-              </w:rPr>
-              <w:t>+Afficher</w:t>
-            </w:r>
-            <w:r>
-              <w:rPr>
-                <w:rFonts w:ascii="Times New Roman" w:hAnsi="Times New Roman" w:cs="Times New Roman"/>
-                <w:sz w:val="28"/>
-                <w:szCs w:val="28"/>
-                <w:lang w:val="fr-FR"/>
-              </w:rPr>
-              <w:t xml:space="preserve">() : </w:t>
-            </w:r>
-            <w:proofErr w:type="spellStart"/>
-            <w:r>
-              <w:rPr>
-                <w:rFonts w:ascii="Times New Roman" w:hAnsi="Times New Roman" w:cs="Times New Roman"/>
-                <w:sz w:val="28"/>
-                <w:szCs w:val="28"/>
-                <w:lang w:val="fr-FR"/>
-              </w:rPr>
-              <w:t>void</w:t>
-            </w:r>
-            <w:proofErr w:type="spellEnd"/>
-          </w:p>
-          <w:p>
-            <w:pPr>
-              <w:pStyle w:val="Paragraphedeliste"/>
-              <w:ind w:left="0"/>
-              <w:rPr>
-                <w:rFonts w:ascii="Times New Roman" w:hAnsi="Times New Roman" w:cs="Times New Roman"/>
-                <w:sz w:val="28"/>
-                <w:szCs w:val="28"/>
-                <w:lang w:val="fr-FR"/>
-              </w:rPr>
-            </w:pPr>
-            <w:r>
-              <w:rPr>
-                <w:rFonts w:ascii="Times New Roman" w:hAnsi="Times New Roman" w:cs="Times New Roman"/>
-                <w:sz w:val="28"/>
-                <w:szCs w:val="28"/>
-                <w:lang w:val="fr-FR"/>
-              </w:rPr>
-              <w:t>+</w:t>
-            </w:r>
-            <w:proofErr w:type="spellStart"/>
-            <w:r>
-              <w:rPr>
-                <w:rFonts w:ascii="Times New Roman" w:hAnsi="Times New Roman" w:cs="Times New Roman"/>
-                <w:sz w:val="28"/>
-                <w:szCs w:val="28"/>
-                <w:lang w:val="fr-FR"/>
-              </w:rPr>
-              <w:t>GetX</w:t>
-            </w:r>
-            <w:proofErr w:type="spellEnd"/>
-            <w:r>
-              <w:rPr>
-                <w:rFonts w:ascii="Times New Roman" w:hAnsi="Times New Roman" w:cs="Times New Roman"/>
-                <w:sz w:val="28"/>
-                <w:szCs w:val="28"/>
-                <w:lang w:val="fr-FR"/>
-              </w:rPr>
-              <w:t>() : double</w:t>
-            </w:r>
-          </w:p>
-          <w:p>
-            <w:pPr>
-              <w:pStyle w:val="Paragraphedeliste"/>
-              <w:ind w:left="0"/>
-              <w:rPr>
-                <w:rFonts w:ascii="Times New Roman" w:hAnsi="Times New Roman" w:cs="Times New Roman"/>
-                <w:sz w:val="28"/>
-                <w:szCs w:val="28"/>
-                <w:lang w:val="fr-FR"/>
-              </w:rPr>
-            </w:pPr>
-            <w:r>
-              <w:rPr>
-                <w:rFonts w:ascii="Times New Roman" w:hAnsi="Times New Roman" w:cs="Times New Roman"/>
-                <w:sz w:val="28"/>
-                <w:szCs w:val="28"/>
-                <w:lang w:val="fr-FR"/>
-              </w:rPr>
-              <w:t>+</w:t>
-            </w:r>
-            <w:proofErr w:type="spellStart"/>
-            <w:r>
-              <w:rPr>
-                <w:rFonts w:ascii="Times New Roman" w:hAnsi="Times New Roman" w:cs="Times New Roman"/>
-                <w:sz w:val="28"/>
-                <w:szCs w:val="28"/>
-                <w:lang w:val="fr-FR"/>
-              </w:rPr>
-              <w:t>GetY</w:t>
-            </w:r>
-            <w:proofErr w:type="spellEnd"/>
-            <w:r>
-              <w:rPr>
-                <w:rFonts w:ascii="Times New Roman" w:hAnsi="Times New Roman" w:cs="Times New Roman"/>
-                <w:sz w:val="28"/>
-                <w:szCs w:val="28"/>
-                <w:lang w:val="fr-FR"/>
-              </w:rPr>
-              <w:t>() : double</w:t>
-            </w:r>
-          </w:p>
-          <w:p>
-            <w:pPr>
-              <w:pStyle w:val="Paragraphedeliste"/>
-              <w:ind w:left="0"/>
-              <w:rPr>
-                <w:rFonts w:ascii="Times New Roman" w:hAnsi="Times New Roman" w:cs="Times New Roman"/>
-                <w:sz w:val="28"/>
-                <w:szCs w:val="28"/>
-                <w:lang w:val="fr-FR"/>
-              </w:rPr>
-            </w:pPr>
-            <w:r>
-              <w:rPr>
-                <w:rFonts w:ascii="Times New Roman" w:hAnsi="Times New Roman" w:cs="Times New Roman"/>
-                <w:sz w:val="28"/>
-                <w:szCs w:val="28"/>
-                <w:lang w:val="fr-FR"/>
-              </w:rPr>
-              <w:t>+</w:t>
-            </w:r>
-            <w:proofErr w:type="spellStart"/>
-            <w:r>
-              <w:rPr>
-                <w:rFonts w:ascii="Times New Roman" w:hAnsi="Times New Roman" w:cs="Times New Roman"/>
-                <w:sz w:val="28"/>
-                <w:szCs w:val="28"/>
-                <w:lang w:val="fr-FR"/>
-              </w:rPr>
-              <w:t>SetX</w:t>
-            </w:r>
-            <w:proofErr w:type="spellEnd"/>
-            <w:r>
-              <w:rPr>
-                <w:rFonts w:ascii="Times New Roman" w:hAnsi="Times New Roman" w:cs="Times New Roman"/>
-                <w:sz w:val="28"/>
-                <w:szCs w:val="28"/>
-                <w:lang w:val="fr-FR"/>
-              </w:rPr>
-              <w:t xml:space="preserve">(double) : </w:t>
-            </w:r>
-            <w:proofErr w:type="spellStart"/>
-            <w:r>
-              <w:rPr>
-                <w:rFonts w:ascii="Times New Roman" w:hAnsi="Times New Roman" w:cs="Times New Roman"/>
-                <w:sz w:val="28"/>
-                <w:szCs w:val="28"/>
-                <w:lang w:val="fr-FR"/>
-              </w:rPr>
-              <w:t>void</w:t>
-            </w:r>
-            <w:proofErr w:type="spellEnd"/>
-          </w:p>
-          <w:p>
-            <w:pPr>
-              <w:pStyle w:val="Paragraphedeliste"/>
-              <w:ind w:left="0"/>
-              <w:rPr>
-                <w:rFonts w:ascii="Times New Roman" w:hAnsi="Times New Roman" w:cs="Times New Roman"/>
-                <w:sz w:val="28"/>
-                <w:szCs w:val="28"/>
-                <w:lang w:val="fr-FR"/>
-              </w:rPr>
-            </w:pPr>
-            <w:r>
-              <w:rPr>
-                <w:rFonts w:ascii="Times New Roman" w:hAnsi="Times New Roman" w:cs="Times New Roman"/>
-                <w:sz w:val="28"/>
-                <w:szCs w:val="28"/>
-                <w:lang w:val="fr-FR"/>
-              </w:rPr>
-              <w:t>+</w:t>
-            </w:r>
-            <w:proofErr w:type="spellStart"/>
-            <w:r>
-              <w:rPr>
-                <w:rFonts w:ascii="Times New Roman" w:hAnsi="Times New Roman" w:cs="Times New Roman"/>
-                <w:sz w:val="28"/>
-                <w:szCs w:val="28"/>
-                <w:lang w:val="fr-FR"/>
-              </w:rPr>
-              <w:t>SetY</w:t>
-            </w:r>
-            <w:proofErr w:type="spellEnd"/>
-            <w:r>
-              <w:rPr>
-                <w:rFonts w:ascii="Times New Roman" w:hAnsi="Times New Roman" w:cs="Times New Roman"/>
-                <w:sz w:val="28"/>
-                <w:szCs w:val="28"/>
-                <w:lang w:val="fr-FR"/>
-              </w:rPr>
-              <w:t xml:space="preserve">(double) : </w:t>
-            </w:r>
-            <w:proofErr w:type="spellStart"/>
-            <w:r>
-              <w:rPr>
-                <w:rFonts w:ascii="Times New Roman" w:hAnsi="Times New Roman" w:cs="Times New Roman"/>
-                <w:sz w:val="28"/>
-                <w:szCs w:val="28"/>
-                <w:lang w:val="fr-FR"/>
-              </w:rPr>
-              <w:t>void</w:t>
-            </w:r>
-            <w:proofErr w:type="spellEnd"/>
+            <w:r>
+              <w:t>(double</w:t>
+            </w:r>
+            <w:proofErr w:type="gramStart"/>
+            <w:r>
+              <w:t>) :</w:t>
+            </w:r>
+            <w:proofErr w:type="gramEnd"/>
+            <w:r>
+              <w:t xml:space="preserve"> void</w:t>
+            </w:r>
           </w:p>
         </w:tc>
       </w:tr>
@@ -1087,8 +700,41 @@
                 <w:szCs w:val="28"/>
                 <w:lang w:val="fr-FR"/>
               </w:rPr>
-              <w:t>+</w:t>
-            </w:r>
+              <w:t>+Perimetre() : double</w:t>
+            </w:r>
+          </w:p>
+          <w:p>
+            <w:pPr>
+              <w:pStyle w:val="Paragraphedeliste"/>
+              <w:ind w:left="0"/>
+              <w:rPr>
+                <w:rFonts w:ascii="Times New Roman" w:hAnsi="Times New Roman" w:cs="Times New Roman"/>
+                <w:sz w:val="28"/>
+                <w:szCs w:val="28"/>
+                <w:lang w:val="fr-FR"/>
+              </w:rPr>
+            </w:pPr>
+            <w:r>
+              <w:rPr>
+                <w:rFonts w:ascii="Times New Roman" w:hAnsi="Times New Roman" w:cs="Times New Roman"/>
+                <w:sz w:val="28"/>
+                <w:szCs w:val="28"/>
+                <w:lang w:val="fr-FR"/>
+              </w:rPr>
+              <w:t>+Aire() : double</w:t>
+            </w:r>
+          </w:p>
+          <w:p>
+            <w:pPr>
+              <w:pStyle w:val="Paragraphedeliste"/>
+              <w:ind w:left="0"/>
+              <w:rPr>
+                <w:rFonts w:ascii="Times New Roman" w:hAnsi="Times New Roman" w:cs="Times New Roman"/>
+                <w:sz w:val="28"/>
+                <w:szCs w:val="28"/>
+                <w:lang w:val="fr-FR"/>
+              </w:rPr>
+            </w:pPr>
             <w:proofErr w:type="spellStart"/>
             <w:r>
               <w:rPr>
@@ -1097,7 +743,7 @@
                 <w:szCs w:val="28"/>
                 <w:lang w:val="fr-FR"/>
               </w:rPr>
-              <w:t>Perimetre</w:t>
+              <w:t>GetNbSommet</w:t>
             </w:r>
             <w:proofErr w:type="spellEnd"/>
             <w:r>
@@ -1107,41 +753,8 @@
                 <w:szCs w:val="28"/>
                 <w:lang w:val="fr-FR"/>
               </w:rPr>
-              <w:t>() : double</w:t>
-            </w:r>
-          </w:p>
-          <w:p>
-            <w:pPr>
-              <w:pStyle w:val="Paragraphedeliste"/>
-              <w:ind w:left="0"/>
-              <w:rPr>
-                <w:rFonts w:ascii="Times New Roman" w:hAnsi="Times New Roman" w:cs="Times New Roman"/>
-                <w:sz w:val="28"/>
-                <w:szCs w:val="28"/>
-                <w:lang w:val="fr-FR"/>
-              </w:rPr>
-            </w:pPr>
-            <w:r>
-              <w:rPr>
-                <w:rFonts w:ascii="Times New Roman" w:hAnsi="Times New Roman" w:cs="Times New Roman"/>
-                <w:sz w:val="28"/>
-                <w:szCs w:val="28"/>
-                <w:lang w:val="fr-FR"/>
-              </w:rPr>
-              <w:t>+Aire() : double</w:t>
-            </w:r>
-          </w:p>
-          <w:p>
-            <w:pPr>
-              <w:pStyle w:val="Paragraphedeliste"/>
-              <w:ind w:left="0"/>
-              <w:rPr>
-                <w:rFonts w:ascii="Times New Roman" w:hAnsi="Times New Roman" w:cs="Times New Roman"/>
-                <w:sz w:val="28"/>
-                <w:szCs w:val="28"/>
-                <w:lang w:val="fr-FR"/>
-              </w:rPr>
-            </w:pPr>
+              <w:t xml:space="preserve">(Point) : </w:t>
+            </w:r>
             <w:proofErr w:type="spellStart"/>
             <w:r>
               <w:rPr>
@@ -1150,27 +763,7 @@
                 <w:szCs w:val="28"/>
                 <w:lang w:val="fr-FR"/>
               </w:rPr>
-              <w:t>GetNbSommet</w:t>
-            </w:r>
-            <w:proofErr w:type="spellEnd"/>
-            <w:r>
-              <w:rPr>
-                <w:rFonts w:ascii="Times New Roman" w:hAnsi="Times New Roman" w:cs="Times New Roman"/>
-                <w:sz w:val="28"/>
-                <w:szCs w:val="28"/>
-                <w:lang w:val="fr-FR"/>
-              </w:rPr>
-              <w:t xml:space="preserve">(Point) : </w:t>
-            </w:r>
-            <w:proofErr w:type="spellStart"/>
-            <w:r>
-              <w:rPr>
-                <w:rFonts w:ascii="Times New Roman" w:hAnsi="Times New Roman" w:cs="Times New Roman"/>
-                <w:sz w:val="28"/>
-                <w:szCs w:val="28"/>
-                <w:lang w:val="fr-FR"/>
-              </w:rPr>
-              <w:t>voids</w:t>
+              <w:t>void</w:t>
             </w:r>
             <w:proofErr w:type="spellEnd"/>
           </w:p>
@@ -1185,15 +778,15 @@
         <w:tblLook w:val="04A0" w:firstRow="1" w:lastRow="0" w:firstColumn="1" w:lastColumn="0" w:noHBand="0" w:noVBand="1"/>
       </w:tblPr>
       <w:tblGrid>
-        <w:gridCol w:w="2859"/>
+        <w:gridCol w:w="3205"/>
       </w:tblGrid>
       <w:tr>
         <w:trPr>
-          <w:trHeight w:val="564"/>
+          <w:trHeight w:val="815"/>
         </w:trPr>
         <w:tc>
           <w:tcPr>
-            <w:tcW w:w="2859" w:type="dxa"/>
+            <w:tcW w:w="3085" w:type="dxa"/>
           </w:tcPr>
           <w:p>
             <w:pPr>
@@ -1223,11 +816,11 @@
       </w:tr>
       <w:tr>
         <w:trPr>
-          <w:trHeight w:val="892"/>
+          <w:trHeight w:val="1290"/>
         </w:trPr>
         <w:tc>
           <w:tcPr>
-            <w:tcW w:w="2859" w:type="dxa"/>
+            <w:tcW w:w="3085" w:type="dxa"/>
           </w:tcPr>
           <w:p>
             <w:pPr>
@@ -1254,11 +847,11 @@
       </w:tr>
       <w:tr>
         <w:trPr>
-          <w:trHeight w:val="829"/>
+          <w:trHeight w:val="1199"/>
         </w:trPr>
         <w:tc>
           <w:tcPr>
-            <w:tcW w:w="2859" w:type="dxa"/>
+            <w:tcW w:w="3085" w:type="dxa"/>
           </w:tcPr>
           <w:p>
             <w:pPr>
@@ -1294,6 +887,14 @@
                 <w:sz w:val="28"/>
                 <w:szCs w:val="28"/>
               </w:rPr>
+              <w:t>Point,Point,Point</w:t>
+            </w:r>
+            <w:r>
+              <w:rPr>
+                <w:rFonts w:ascii="Times New Roman" w:hAnsi="Times New Roman" w:cs="Times New Roman"/>
+                <w:sz w:val="28"/>
+                <w:szCs w:val="28"/>
+              </w:rPr>
               <w:t>)</w:t>
             </w:r>
           </w:p>
@@ -1315,7 +916,6 @@
               </w:rPr>
               <w:t>+</w:t>
             </w:r>
-            <w:proofErr w:type="spellStart"/>
             <w:proofErr w:type="gramStart"/>
             <w:r>
               <w:rPr>
@@ -1323,16 +923,7 @@
                 <w:sz w:val="28"/>
                 <w:szCs w:val="28"/>
               </w:rPr>
-              <w:t>Quadri</w:t>
-            </w:r>
-            <w:proofErr w:type="spellEnd"/>
-            <w:r>
-              <w:rPr>
-                <w:rFonts w:ascii="Times New Roman" w:hAnsi="Times New Roman" w:cs="Times New Roman"/>
-                <w:sz w:val="28"/>
-                <w:szCs w:val="28"/>
-              </w:rPr>
-              <w:t>(</w:t>
+              <w:t>Aire(</w:t>
             </w:r>
             <w:proofErr w:type="gramEnd"/>
             <w:r>
@@ -1341,7 +932,7 @@
                 <w:sz w:val="28"/>
                 <w:szCs w:val="28"/>
               </w:rPr>
-              <w:t>)</w:t>
+              <w:t>) : double</w:t>
             </w:r>
           </w:p>
           <w:p>
@@ -1369,7 +960,7 @@
                 <w:sz w:val="28"/>
                 <w:szCs w:val="28"/>
               </w:rPr>
-              <w:t>Aire(</w:t>
+              <w:t>Perimetre(</w:t>
             </w:r>
             <w:proofErr w:type="gramEnd"/>
             <w:r>
@@ -1397,9 +988,43 @@
                 <w:sz w:val="28"/>
                 <w:szCs w:val="28"/>
               </w:rPr>
+              <w:t>+SetRayon(</w:t>
+            </w:r>
+            <w:r>
+              <w:rPr>
+                <w:rFonts w:ascii="Times New Roman" w:hAnsi="Times New Roman" w:cs="Times New Roman"/>
+                <w:sz w:val="28"/>
+                <w:szCs w:val="28"/>
+              </w:rPr>
+              <w:t>d</w:t>
+            </w:r>
+            <w:r>
+              <w:rPr>
+                <w:rFonts w:ascii="Times New Roman" w:hAnsi="Times New Roman" w:cs="Times New Roman"/>
+                <w:sz w:val="28"/>
+                <w:szCs w:val="28"/>
+              </w:rPr>
+              <w:t>ouble)</w:t>
+            </w:r>
+          </w:p>
+          <w:p>
+            <w:pPr>
+              <w:pStyle w:val="Paragraphedeliste"/>
+              <w:ind w:left="0"/>
+              <w:rPr>
+                <w:rFonts w:ascii="Times New Roman" w:hAnsi="Times New Roman" w:cs="Times New Roman"/>
+                <w:sz w:val="28"/>
+                <w:szCs w:val="28"/>
+              </w:rPr>
+            </w:pPr>
+            <w:r>
+              <w:rPr>
+                <w:rFonts w:ascii="Times New Roman" w:hAnsi="Times New Roman" w:cs="Times New Roman"/>
+                <w:sz w:val="28"/>
+                <w:szCs w:val="28"/>
+              </w:rPr>
               <w:t>+</w:t>
             </w:r>
-            <w:proofErr w:type="spellStart"/>
             <w:proofErr w:type="gramStart"/>
             <w:r>
               <w:rPr>
@@ -1407,118 +1032,7 @@
                 <w:sz w:val="28"/>
                 <w:szCs w:val="28"/>
               </w:rPr>
-              <w:t>Perimetre</w:t>
-            </w:r>
-            <w:proofErr w:type="spellEnd"/>
-            <w:r>
-              <w:rPr>
-                <w:rFonts w:ascii="Times New Roman" w:hAnsi="Times New Roman" w:cs="Times New Roman"/>
-                <w:sz w:val="28"/>
-                <w:szCs w:val="28"/>
-              </w:rPr>
-              <w:t>(</w:t>
-            </w:r>
-            <w:proofErr w:type="gramEnd"/>
-            <w:r>
-              <w:rPr>
-                <w:rFonts w:ascii="Times New Roman" w:hAnsi="Times New Roman" w:cs="Times New Roman"/>
-                <w:sz w:val="28"/>
-                <w:szCs w:val="28"/>
-              </w:rPr>
-              <w:t>) : double</w:t>
-            </w:r>
-          </w:p>
-          <w:p>
-            <w:pPr>
-              <w:pStyle w:val="Paragraphedeliste"/>
-              <w:ind w:left="0"/>
-              <w:rPr>
-                <w:rFonts w:ascii="Times New Roman" w:hAnsi="Times New Roman" w:cs="Times New Roman"/>
-                <w:sz w:val="28"/>
-                <w:szCs w:val="28"/>
-              </w:rPr>
-            </w:pPr>
-            <w:r>
-              <w:rPr>
-                <w:rFonts w:ascii="Times New Roman" w:hAnsi="Times New Roman" w:cs="Times New Roman"/>
-                <w:sz w:val="28"/>
-                <w:szCs w:val="28"/>
-              </w:rPr>
-              <w:t>+</w:t>
-            </w:r>
-            <w:proofErr w:type="spellStart"/>
-            <w:r>
-              <w:rPr>
-                <w:rFonts w:ascii="Times New Roman" w:hAnsi="Times New Roman" w:cs="Times New Roman"/>
-                <w:sz w:val="28"/>
-                <w:szCs w:val="28"/>
-              </w:rPr>
-              <w:t>SetRayon</w:t>
-            </w:r>
-            <w:proofErr w:type="spellEnd"/>
-            <w:r>
-              <w:rPr>
-                <w:rFonts w:ascii="Times New Roman" w:hAnsi="Times New Roman" w:cs="Times New Roman"/>
-                <w:sz w:val="28"/>
-                <w:szCs w:val="28"/>
-              </w:rPr>
-              <w:t>(</w:t>
-            </w:r>
-            <w:proofErr w:type="spellStart"/>
-            <w:r>
-              <w:rPr>
-                <w:rFonts w:ascii="Times New Roman" w:hAnsi="Times New Roman" w:cs="Times New Roman"/>
-                <w:sz w:val="28"/>
-                <w:szCs w:val="28"/>
-              </w:rPr>
-              <w:t>souble</w:t>
-            </w:r>
-            <w:proofErr w:type="spellEnd"/>
-            <w:r>
-              <w:rPr>
-                <w:rFonts w:ascii="Times New Roman" w:hAnsi="Times New Roman" w:cs="Times New Roman"/>
-                <w:sz w:val="28"/>
-                <w:szCs w:val="28"/>
-              </w:rPr>
-              <w:t>)</w:t>
-            </w:r>
-          </w:p>
-          <w:p>
-            <w:pPr>
-              <w:pStyle w:val="Paragraphedeliste"/>
-              <w:ind w:left="0"/>
-              <w:rPr>
-                <w:rFonts w:ascii="Times New Roman" w:hAnsi="Times New Roman" w:cs="Times New Roman"/>
-                <w:sz w:val="28"/>
-                <w:szCs w:val="28"/>
-              </w:rPr>
-            </w:pPr>
-            <w:r>
-              <w:rPr>
-                <w:rFonts w:ascii="Times New Roman" w:hAnsi="Times New Roman" w:cs="Times New Roman"/>
-                <w:sz w:val="28"/>
-                <w:szCs w:val="28"/>
-              </w:rPr>
-              <w:t>+</w:t>
-            </w:r>
-            <w:proofErr w:type="spellStart"/>
-            <w:proofErr w:type="gramStart"/>
-            <w:r>
-              <w:rPr>
-                <w:rFonts w:ascii="Times New Roman" w:hAnsi="Times New Roman" w:cs="Times New Roman"/>
-                <w:sz w:val="28"/>
-                <w:szCs w:val="28"/>
-              </w:rPr>
-              <w:t>GetRayon</w:t>
-            </w:r>
-            <w:proofErr w:type="spellEnd"/>
-            <w:r>
-              <w:rPr>
-                <w:rFonts w:ascii="Times New Roman" w:hAnsi="Times New Roman" w:cs="Times New Roman"/>
-                <w:sz w:val="28"/>
-                <w:szCs w:val="28"/>
-              </w:rPr>
-              <w:t>(</w:t>
+              <w:t>GetRayon(</w:t>
             </w:r>
             <w:proofErr w:type="gramEnd"/>
             <w:r>
@@ -1555,16 +1069,16 @@
         <mc:AlternateContent>
           <mc:Choice Requires="wps">
             <w:drawing>
-              <wp:anchor distT="0" distB="0" distL="114300" distR="114300" simplePos="0" relativeHeight="251664384" behindDoc="0" locked="0" layoutInCell="1" allowOverlap="1" wp14:anchorId="06FC757C" wp14:editId="6F3AF0CD">
+              <wp:anchor distT="0" distB="0" distL="114300" distR="114300" simplePos="0" relativeHeight="251664384" behindDoc="0" locked="0" layoutInCell="1" allowOverlap="1" wp14:anchorId="06FC757C" wp14:editId="1B96A60D">
                 <wp:simplePos x="0" y="0"/>
                 <wp:positionH relativeFrom="column">
-                  <wp:posOffset>4710429</wp:posOffset>
+                  <wp:posOffset>5605779</wp:posOffset>
                 </wp:positionH>
                 <wp:positionV relativeFrom="paragraph">
-                  <wp:posOffset>2424429</wp:posOffset>
+                  <wp:posOffset>2348230</wp:posOffset>
                 </wp:positionV>
-                <wp:extent cx="1209675" cy="1285875"/>
-                <wp:effectExtent l="38100" t="38100" r="28575" b="28575"/>
+                <wp:extent cx="561975" cy="1562100"/>
+                <wp:effectExtent l="38100" t="38100" r="28575" b="19050"/>
                 <wp:wrapNone/>
                 <wp:docPr id="6" name="Connecteur droit avec flèche 6"/>
                 <wp:cNvGraphicFramePr/>
@@ -1575,7 +1089,7 @@
                       <wps:spPr>
                         <a:xfrm flipH="1" flipV="1">
                           <a:off x="0" y="0"/>
-                          <a:ext cx="1209675" cy="1285875"/>
+                          <a:ext cx="561975" cy="1562100"/>
                         </a:xfrm>
                         <a:prstGeom prst="straightConnector1">
                           <a:avLst/>
@@ -1613,11 +1127,11 @@
           </mc:Choice>
           <mc:Fallback>
             <w:pict>
-              <v:shapetype w14:anchorId="113B7BBC" id="_x0000_t32" coordsize="21600,21600" o:spt="32" o:oned="t" path="m,l21600,21600e" filled="f">
+              <v:shapetype w14:anchorId="479D5285" id="_x0000_t32" coordsize="21600,21600" o:spt="32" o:oned="t" path="m,l21600,21600e" filled="f">
                 <v:path arrowok="t" fillok="f" o:connecttype="none"/>
                 <o:lock v:ext="edit" shapetype="t"/>
               </v:shapetype>
-              <v:shape id="Connecteur droit avec flèche 6" o:spid="_x0000_s1026" type="#_x0000_t32" style="position:absolute;margin-left:370.9pt;margin-top:190.9pt;width:95.25pt;height:101.25pt;flip:x y;z-index:251664384;visibility:visible;mso-wrap-style:square;mso-width-percent:0;mso-height-percent:0;mso-wrap-distance-left:9pt;mso-wrap-distance-top:0;mso-wrap-distance-right:9pt;mso-wrap-distance-bottom:0;mso-position-horizontal:absolute;mso-position-horizontal-relative:text;mso-position-vertical:absolute;mso-position-vertical-relative:text;mso-width-percent:0;mso-height-percent:0;mso-width-relative:margin;mso-height-relative:margin" o:gfxdata="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" strokecolor="black [3200]" strokeweight="1.5pt">
+              <v:shape id="Connecteur droit avec flèche 6" o:spid="_x0000_s1026" type="#_x0000_t32" style="position:absolute;margin-left:441.4pt;margin-top:184.9pt;width:44.25pt;height:123pt;flip:x y;z-index:251664384;visibility:visible;mso-wrap-style:square;mso-width-percent:0;mso-height-percent:0;mso-wrap-distance-left:9pt;mso-wrap-distance-top:0;mso-wrap-distance-right:9pt;mso-wrap-distance-bottom:0;mso-position-horizontal:absolute;mso-position-horizontal-relative:text;mso-position-vertical:absolute;mso-position-vertical-relative:text;mso-width-percent:0;mso-height-percent:0;mso-width-relative:margin;mso-height-relative:margin" o:gfxdata="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" strokecolor="black [3200]" strokeweight="1.5pt">
                 <v:stroke endarrow="block" joinstyle="miter"/>
               </v:shape>
             </w:pict>
@@ -1636,16 +1150,16 @@
         <mc:AlternateContent>
           <mc:Choice Requires="wps">
             <w:drawing>
-              <wp:anchor distT="0" distB="0" distL="114300" distR="114300" simplePos="0" relativeHeight="251662336" behindDoc="0" locked="0" layoutInCell="1" allowOverlap="1" wp14:anchorId="72171EE9" wp14:editId="53FDA27E">
+              <wp:anchor distT="0" distB="0" distL="114300" distR="114300" simplePos="0" relativeHeight="251662336" behindDoc="0" locked="0" layoutInCell="1" allowOverlap="1" wp14:anchorId="72171EE9" wp14:editId="3E6B7637">
                 <wp:simplePos x="0" y="0"/>
                 <wp:positionH relativeFrom="column">
-                  <wp:posOffset>2862580</wp:posOffset>
+                  <wp:posOffset>2786380</wp:posOffset>
                 </wp:positionH>
                 <wp:positionV relativeFrom="paragraph">
-                  <wp:posOffset>2395855</wp:posOffset>
+                  <wp:posOffset>2348230</wp:posOffset>
                 </wp:positionV>
-                <wp:extent cx="381000" cy="1295400"/>
-                <wp:effectExtent l="0" t="38100" r="57150" b="19050"/>
+                <wp:extent cx="76200" cy="1562100"/>
+                <wp:effectExtent l="0" t="38100" r="76200" b="19050"/>
                 <wp:wrapNone/>
                 <wp:docPr id="5" name="Connecteur droit avec flèche 5"/>
                 <wp:cNvGraphicFramePr/>
@@ -1656,7 +1170,7 @@
                       <wps:spPr>
                         <a:xfrm flipV="1">
                           <a:off x="0" y="0"/>
-                          <a:ext cx="381000" cy="1295400"/>
+                          <a:ext cx="76200" cy="1562100"/>
                         </a:xfrm>
                         <a:prstGeom prst="straightConnector1">
                           <a:avLst/>
@@ -1683,12 +1197,18 @@
                     </wps:wsp>
                   </a:graphicData>
                 </a:graphic>
+                <wp14:sizeRelH relativeFrom="margin">
+                  <wp14:pctWidth>0</wp14:pctWidth>
+                </wp14:sizeRelH>
+                <wp14:sizeRelV relativeFrom="margin">
+                  <wp14:pctHeight>0</wp14:pctHeight>
+                </wp14:sizeRelV>
               </wp:anchor>
             </w:drawing>
           </mc:Choice>
           <mc:Fallback>
             <w:pict>
-              <v:shape w14:anchorId="04D9ECD0" id="Connecteur droit avec flèche 5" o:spid="_x0000_s1026" type="#_x0000_t32" style="position:absolute;margin-left:225.4pt;margin-top:188.65pt;width:30pt;height:102pt;flip:y;z-index:251662336;visibility:visible;mso-wrap-style:square;mso-wrap-distance-left:9pt;mso-wrap-distance-top:0;mso-wrap-distance-right:9pt;mso-wrap-distance-bottom:0;mso-position-horizontal:absolute;mso-position-horizontal-relative:text;mso-position-vertical:absolute;mso-position-vertical-relative:text" o:gfxdata="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" strokecolor="black [3200]" strokeweight="1.5pt">
+              <v:shape w14:anchorId="781B4CAB" id="Connecteur droit avec flèche 5" o:spid="_x0000_s1026" type="#_x0000_t32" style="position:absolute;margin-left:219.4pt;margin-top:184.9pt;width:6pt;height:123pt;flip:y;z-index:251662336;visibility:visible;mso-wrap-style:square;mso-width-percent:0;mso-height-percent:0;mso-wrap-distance-left:9pt;mso-wrap-distance-top:0;mso-wrap-distance-right:9pt;mso-wrap-distance-bottom:0;mso-position-horizontal:absolute;mso-position-horizontal-relative:text;mso-position-vertical:absolute;mso-position-vertical-relative:text;mso-width-percent:0;mso-height-percent:0;mso-width-relative:margin;mso-height-relative:margin" o:gfxdata="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" strokecolor="black [3200]" strokeweight="1.5pt">
                 <v:stroke endarrow="block" joinstyle="miter"/>
               </v:shape>
             </w:pict>
@@ -1896,6 +1416,8 @@
           <w:lang w:val="fr-FR"/>
         </w:rPr>
       </w:pPr>
+      <w:bookmarkStart w:id="0" w:name="_GoBack"/>
+      <w:bookmarkEnd w:id="0"/>
     </w:p>
     <w:p>
       <w:pPr>
@@ -2007,7 +1529,6 @@
               </w:rPr>
               <w:t>Triangle(</w:t>
             </w:r>
-            <w:proofErr w:type="spellStart"/>
             <w:proofErr w:type="gramEnd"/>
             <w:r>
               <w:rPr>
@@ -2015,16 +1536,7 @@
                 <w:sz w:val="28"/>
                 <w:szCs w:val="28"/>
               </w:rPr>
-              <w:t>Point,Point,Point</w:t>
-            </w:r>
-            <w:proofErr w:type="spellEnd"/>
-            <w:r>
-              <w:rPr>
-                <w:rFonts w:ascii="Times New Roman" w:hAnsi="Times New Roman" w:cs="Times New Roman"/>
-                <w:sz w:val="28"/>
-                <w:szCs w:val="28"/>
-              </w:rPr>
-              <w:t>)</w:t>
+              <w:t>Point,Point,Point)</w:t>
             </w:r>
           </w:p>
           <w:p>
@@ -2305,8 +1817,6 @@
           <w:lang w:val="fr-FR"/>
         </w:rPr>
       </w:pPr>
-      <w:bookmarkStart w:id="0" w:name="_GoBack"/>
-      <w:bookmarkEnd w:id="0"/>
     </w:p>
     <w:sectPr>
       <w:pgSz w:w="15840" w:h="12240" w:orient="landscape"/>
@@ -2316,6 +1826,56 @@
     </w:sectPr>
   </w:body>
 </w:document>
+</file>
+
+<file path=word/endnotes.xml><?xml version="1.0" encoding="utf-8"?>
+<w:endnotes xmlns:wpc="http://schemas.microsoft.com/office/word/2010/wordprocessingCanvas" xmlns:cx="http://schemas.microsoft.com/office/drawing/2014/chartex" xmlns:cx1="http://schemas.microsoft.com/office/drawing/2015/9/8/chartex" xmlns:cx2="http://schemas.microsoft.com/office/drawing/2015/10/21/chartex" xmlns:cx3="http://schemas.microsoft.com/office/drawing/2016/5/9/chartex" xmlns:cx4="http://schemas.microsoft.com/office/drawing/2016/5/10/chartex" xmlns:cx5="http://schemas.microsoft.com/office/drawing/2016/5/11/chartex" xmlns:cx6="http://schemas.microsoft.com/office/drawing/2016/5/12/chartex" xmlns:cx7="http://schemas.microsoft.com/office/drawing/2016/5/13/chartex" xmlns:cx8="http://schemas.microsoft.com/office/drawing/2016/5/14/chartex" xmlns:mc="http://schemas.openxmlformats.org/markup-compatibility/2006" xmlns:aink="http://schemas.microsoft.com/office/drawing/2016/ink" xmlns:am3d="http://schemas.microsoft.com/office/drawing/2017/model3d" xmlns:o="urn:schemas-microsoft-com:office:office" xmlns:r="http://schemas.openxmlformats.org/officeDocument/2006/relationships" xmlns:m="http://schemas.openxmlformats.org/officeDocument/2006/math" xmlns:v="urn:schemas-microsoft-com:vml" xmlns:wp14="http://schemas.microsoft.com/office/word/2010/wordprocessingDrawing" xmlns:wp="http://schemas.openxmlformats.org/drawingml/2006/wordprocessingDrawing" xmlns:w10="urn:schemas-microsoft-com:office:word" xmlns:w="http://schemas.openxmlformats.org/wordprocessingml/2006/main" xmlns:w14="http://schemas.microsoft.com/office/word/2010/wordml" xmlns:w15="http://schemas.microsoft.com/office/word/2012/wordml" xmlns:w16cid="http://schemas.microsoft.com/office/word/2016/wordml/cid" xmlns:w16se="http://schemas.microsoft.com/office/word/2015/wordml/symex" xmlns:wpg="http://schemas.microsoft.com/office/word/2010/wordprocessingGroup" xmlns:wpi="http://schemas.microsoft.com/office/word/2010/wordprocessingInk" xmlns:wne="http://schemas.microsoft.com/office/word/2006/wordml" xmlns:wps="http://schemas.microsoft.com/office/word/2010/wordprocessingShape" mc:Ignorable="w14 w15 w16se w16cid wp14">
+  <w:endnote w:type="separator" w:id="-1">
+    <w:p>
+      <w:pPr>
+        <w:spacing w:after="0" w:line="240" w:lineRule="auto"/>
+      </w:pPr>
+      <w:r>
+        <w:separator/>
+      </w:r>
+    </w:p>
+  </w:endnote>
+  <w:endnote w:type="continuationSeparator" w:id="0">
+    <w:p>
+      <w:pPr>
+        <w:spacing w:after="0" w:line="240" w:lineRule="auto"/>
+      </w:pPr>
+      <w:r>
+        <w:continuationSeparator/>
+      </w:r>
+    </w:p>
+  </w:endnote>
+</w:endnotes>
+</file>
+
+<file path=word/footnotes.xml><?xml version="1.0" encoding="utf-8"?>
+<w:footnotes xmlns:wpc="http://schemas.microsoft.com/office/word/2010/wordprocessingCanvas" xmlns:cx="http://schemas.microsoft.com/office/drawing/2014/chartex" xmlns:cx1="http://schemas.microsoft.com/office/drawing/2015/9/8/chartex" xmlns:cx2="http://schemas.microsoft.com/office/drawing/2015/10/21/chartex" xmlns:cx3="http://schemas.microsoft.com/office/drawing/2016/5/9/chartex" xmlns:cx4="http://schemas.microsoft.com/office/drawing/2016/5/10/chartex" xmlns:cx5="http://schemas.microsoft.com/office/drawing/2016/5/11/chartex" xmlns:cx6="http://schemas.microsoft.com/office/drawing/2016/5/12/chartex" xmlns:cx7="http://schemas.microsoft.com/office/drawing/2016/5/13/chartex" xmlns:cx8="http://schemas.microsoft.com/office/drawing/2016/5/14/chartex" xmlns:mc="http://schemas.openxmlformats.org/markup-compatibility/2006" xmlns:aink="http://schemas.microsoft.com/office/drawing/2016/ink" xmlns:am3d="http://schemas.microsoft.com/office/drawing/2017/model3d" xmlns:o="urn:schemas-microsoft-com:office:office" xmlns:r="http://schemas.openxmlformats.org/officeDocument/2006/relationships" xmlns:m="http://schemas.openxmlformats.org/officeDocument/2006/math" xmlns:v="urn:schemas-microsoft-com:vml" xmlns:wp14="http://schemas.microsoft.com/office/word/2010/wordprocessingDrawing" xmlns:wp="http://schemas.openxmlformats.org/drawingml/2006/wordprocessingDrawing" xmlns:w10="urn:schemas-microsoft-com:office:word" xmlns:w="http://schemas.openxmlformats.org/wordprocessingml/2006/main" xmlns:w14="http://schemas.microsoft.com/office/word/2010/wordml" xmlns:w15="http://schemas.microsoft.com/office/word/2012/wordml" xmlns:w16cid="http://schemas.microsoft.com/office/word/2016/wordml/cid" xmlns:w16se="http://schemas.microsoft.com/office/word/2015/wordml/symex" xmlns:wpg="http://schemas.microsoft.com/office/word/2010/wordprocessingGroup" xmlns:wpi="http://schemas.microsoft.com/office/word/2010/wordprocessingInk" xmlns:wne="http://schemas.microsoft.com/office/word/2006/wordml" xmlns:wps="http://schemas.microsoft.com/office/word/2010/wordprocessingShape" mc:Ignorable="w14 w15 w16se w16cid wp14">
+  <w:footnote w:type="separator" w:id="-1">
+    <w:p>
+      <w:pPr>
+        <w:spacing w:after="0" w:line="240" w:lineRule="auto"/>
+      </w:pPr>
+      <w:r>
+        <w:separator/>
+      </w:r>
+    </w:p>
+  </w:footnote>
+  <w:footnote w:type="continuationSeparator" w:id="0">
+    <w:p>
+      <w:pPr>
+        <w:spacing w:after="0" w:line="240" w:lineRule="auto"/>
+      </w:pPr>
+      <w:r>
+        <w:continuationSeparator/>
+      </w:r>
+    </w:p>
+  </w:footnote>
+</w:footnotes>
 </file>
 
 <file path=word/numbering.xml><?xml version="1.0" encoding="utf-8"?>
@@ -2547,7 +2107,7 @@
       </w:pPr>
     </w:pPrDefault>
   </w:docDefaults>
-  <w:latentStyles w:defLockedState="0" w:defUIPriority="99" w:defSemiHidden="0" w:defUnhideWhenUsed="0" w:defQFormat="0" w:count="376">
+  <w:latentStyles w:defLockedState="0" w:defUIPriority="99" w:defSemiHidden="0" w:defUnhideWhenUsed="0" w:defQFormat="0" w:count="375">
     <w:lsdException w:name="Normal" w:uiPriority="0" w:qFormat="1"/>
     <w:lsdException w:name="heading 1" w:uiPriority="9" w:qFormat="1"/>
     <w:lsdException w:name="heading 2" w:semiHidden="1" w:uiPriority="9" w:unhideWhenUsed="1" w:qFormat="1"/>
@@ -2653,6 +2213,7 @@
     <w:lsdException w:name="HTML Sample" w:semiHidden="1" w:unhideWhenUsed="1"/>
     <w:lsdException w:name="HTML Typewriter" w:semiHidden="1" w:unhideWhenUsed="1"/>
     <w:lsdException w:name="HTML Variable" w:semiHidden="1" w:unhideWhenUsed="1"/>
+    <w:lsdException w:name="Normal Table" w:semiHidden="1" w:unhideWhenUsed="1"/>
     <w:lsdException w:name="annotation subject" w:semiHidden="1" w:unhideWhenUsed="1"/>
     <w:lsdException w:name="No List" w:semiHidden="1" w:unhideWhenUsed="1"/>
     <w:lsdException w:name="Outline List 1" w:semiHidden="1" w:unhideWhenUsed="1"/>
@@ -2695,8 +2256,11 @@
     <w:lsdException w:name="Table Contemporary" w:semiHidden="1" w:unhideWhenUsed="1"/>
     <w:lsdException w:name="Table Elegant" w:semiHidden="1" w:unhideWhenUsed="1"/>
     <w:lsdException w:name="Table Professional" w:semiHidden="1" w:unhideWhenUsed="1"/>
+    <w:lsdException w:name="Table Subtle 1" w:semiHidden="1" w:unhideWhenUsed="1"/>
     <w:lsdException w:name="Table Subtle 2" w:semiHidden="1" w:unhideWhenUsed="1"/>
     <w:lsdException w:name="Table Web 1" w:semiHidden="1" w:unhideWhenUsed="1"/>
+    <w:lsdException w:name="Table Web 2" w:semiHidden="1" w:unhideWhenUsed="1"/>
+    <w:lsdException w:name="Table Web 3" w:semiHidden="1" w:unhideWhenUsed="1"/>
     <w:lsdException w:name="Balloon Text" w:semiHidden="1" w:unhideWhenUsed="1"/>
     <w:lsdException w:name="Table Grid" w:uiPriority="39"/>
     <w:lsdException w:name="Table Theme" w:semiHidden="1" w:unhideWhenUsed="1"/>
@@ -2919,7 +2483,6 @@
     <w:lsdException w:name="Smart Hyperlink" w:semiHidden="1" w:unhideWhenUsed="1"/>
     <w:lsdException w:name="Hashtag" w:semiHidden="1" w:unhideWhenUsed="1"/>
     <w:lsdException w:name="Unresolved Mention" w:semiHidden="1" w:unhideWhenUsed="1"/>
-    <w:lsdException w:name="Smart Link" w:semiHidden="1" w:unhideWhenUsed="1"/>
   </w:latentStyles>
   <w:style w:type="paragraph" w:default="1" w:styleId="Normal">
     <w:name w:val="Normal"/>
@@ -2928,7 +2491,6 @@
   <w:style w:type="character" w:default="1" w:styleId="Policepardfaut">
     <w:name w:val="Default Paragraph Font"/>
     <w:uiPriority w:val="1"/>
-    <w:semiHidden/>
     <w:unhideWhenUsed/>
   </w:style>
   <w:style w:type="table" w:default="1" w:styleId="TableauNormal">
@@ -2981,6 +2543,50 @@
         <w:insideV w:val="single" w:sz="4" w:space="0" w:color="auto"/>
       </w:tblBorders>
     </w:tblPr>
+  </w:style>
+  <w:style w:type="paragraph" w:styleId="En-tte">
+    <w:name w:val="header"/>
+    <w:basedOn w:val="Normal"/>
+    <w:link w:val="En-tteCar"/>
+    <w:uiPriority w:val="99"/>
+    <w:unhideWhenUsed/>
+    <w:rsid w:val="009637E8"/>
+    <w:pPr>
+      <w:tabs>
+        <w:tab w:val="center" w:pos="4536"/>
+        <w:tab w:val="right" w:pos="9072"/>
+      </w:tabs>
+      <w:spacing w:after="0" w:line="240" w:lineRule="auto"/>
+    </w:pPr>
+  </w:style>
+  <w:style w:type="character" w:customStyle="1" w:styleId="En-tteCar">
+    <w:name w:val="En-tête Car"/>
+    <w:basedOn w:val="Policepardfaut"/>
+    <w:link w:val="En-tte"/>
+    <w:uiPriority w:val="99"/>
+    <w:rsid w:val="009637E8"/>
+  </w:style>
+  <w:style w:type="paragraph" w:styleId="Pieddepage">
+    <w:name w:val="footer"/>
+    <w:basedOn w:val="Normal"/>
+    <w:link w:val="PieddepageCar"/>
+    <w:uiPriority w:val="99"/>
+    <w:unhideWhenUsed/>
+    <w:rsid w:val="009637E8"/>
+    <w:pPr>
+      <w:tabs>
+        <w:tab w:val="center" w:pos="4536"/>
+        <w:tab w:val="right" w:pos="9072"/>
+      </w:tabs>
+      <w:spacing w:after="0" w:line="240" w:lineRule="auto"/>
+    </w:pPr>
+  </w:style>
+  <w:style w:type="character" w:customStyle="1" w:styleId="PieddepageCar">
+    <w:name w:val="Pied de page Car"/>
+    <w:basedOn w:val="Policepardfaut"/>
+    <w:link w:val="Pieddepage"/>
+    <w:uiPriority w:val="99"/>
+    <w:rsid w:val="009637E8"/>
   </w:style>
 </w:styles>
 </file>

</xml_diff>